<commit_message>
add test-person record; update manual.
</commit_message>
<xml_diff>
--- a/使用说明.docx
+++ b/使用说明.docx
@@ -62,10 +62,10 @@
           <w:noProof/>
         </w:rPr>
         <w:drawing>
-          <wp:inline distT="0" distB="0" distL="0" distR="0" wp14:anchorId="0A04C276" wp14:editId="17EFE457">
+          <wp:inline distT="0" distB="0" distL="0" distR="0" wp14:anchorId="6B303F5B" wp14:editId="5814458B">
             <wp:extent cx="5274310" cy="4650105"/>
             <wp:effectExtent l="0" t="0" r="2540" b="0"/>
-            <wp:docPr id="4" name="图片 4"/>
+            <wp:docPr id="6" name="图片 6"/>
             <wp:cNvGraphicFramePr>
               <a:graphicFrameLocks xmlns:a="http://schemas.openxmlformats.org/drawingml/2006/main" noChangeAspect="1"/>
             </wp:cNvGraphicFramePr>
@@ -112,7 +112,21 @@
         <w:rPr>
           <w:rFonts w:hint="eastAsia"/>
         </w:rPr>
-        <w:t>每点击一次“开始测试”按钮，就会在本地生成一个文件夹，其中包含测试结果（一个</w:t>
+        <w:t>每点击一次“开始测试</w:t>
+      </w:r>
+      <w:proofErr w:type="gramStart"/>
+      <w:r>
+        <w:rPr>
+          <w:rFonts w:hint="eastAsia"/>
+        </w:rPr>
+        <w:t>”</w:t>
+      </w:r>
+      <w:proofErr w:type="gramEnd"/>
+      <w:r>
+        <w:rPr>
+          <w:rFonts w:hint="eastAsia"/>
+        </w:rPr>
+        <w:t>按钮，就会在本地生成一个文件夹，其中包含测试结果（一个</w:t>
       </w:r>
       <w:r>
         <w:rPr>
@@ -193,10 +207,10 @@
         </w:rPr>
         <w:lastRenderedPageBreak/>
         <w:drawing>
-          <wp:inline distT="0" distB="0" distL="0" distR="0" wp14:anchorId="74BF3B05" wp14:editId="67482A12">
-            <wp:extent cx="4034627" cy="2862030"/>
-            <wp:effectExtent l="0" t="0" r="4445" b="0"/>
-            <wp:docPr id="5" name="图片 5"/>
+          <wp:inline distT="0" distB="0" distL="0" distR="0" wp14:anchorId="624BE544" wp14:editId="5B00DA88">
+            <wp:extent cx="5274310" cy="4281170"/>
+            <wp:effectExtent l="0" t="0" r="2540" b="5080"/>
+            <wp:docPr id="8" name="图片 8"/>
             <wp:cNvGraphicFramePr>
               <a:graphicFrameLocks xmlns:a="http://schemas.openxmlformats.org/drawingml/2006/main" noChangeAspect="1"/>
             </wp:cNvGraphicFramePr>
@@ -216,7 +230,7 @@
                   <pic:spPr>
                     <a:xfrm>
                       <a:off x="0" y="0"/>
-                      <a:ext cx="4036879" cy="2863628"/>
+                      <a:ext cx="5274310" cy="4281170"/>
                     </a:xfrm>
                     <a:prstGeom prst="rect">
                       <a:avLst/>
@@ -658,6 +672,7 @@
         <w:rPr>
           <w:noProof/>
         </w:rPr>
+        <w:lastRenderedPageBreak/>
         <w:drawing>
           <wp:inline distT="0" distB="0" distL="0" distR="0" wp14:anchorId="391C1231" wp14:editId="04F2C443">
             <wp:extent cx="2067151" cy="704813"/>
@@ -721,14 +736,7 @@
         <w:rPr>
           <w:rFonts w:hint="eastAsia"/>
         </w:rPr>
-        <w:t>固定时间：使用输入的时间（秒）作为固定的冷却时间，每次曝光完成后都</w:t>
-      </w:r>
-      <w:r>
-        <w:rPr>
-          <w:rFonts w:hint="eastAsia"/>
-        </w:rPr>
-        <w:lastRenderedPageBreak/>
-        <w:t>固定使用这个时间。</w:t>
+        <w:t>固定时间：使用输入的时间（秒）作为固定的冷却时间，每次曝光完成后都固定使用这个时间。</w:t>
       </w:r>
       <w:proofErr w:type="gramStart"/>
       <w:r>
@@ -1017,55 +1025,314 @@
     </w:p>
     <w:p>
       <w:pPr>
+        <w:pStyle w:val="3"/>
+        <w:spacing w:before="0" w:after="0"/>
+        <w:rPr>
+          <w:sz w:val="24"/>
+          <w:szCs w:val="24"/>
+        </w:rPr>
+      </w:pPr>
+      <w:r>
+        <w:rPr>
+          <w:rFonts w:hint="eastAsia"/>
+          <w:sz w:val="24"/>
+          <w:szCs w:val="24"/>
+        </w:rPr>
+        <w:t>读取</w:t>
+      </w:r>
+      <w:r>
+        <w:rPr>
+          <w:rFonts w:hint="eastAsia"/>
+          <w:sz w:val="24"/>
+          <w:szCs w:val="24"/>
+        </w:rPr>
+        <w:t>数据有效性判定</w:t>
+      </w:r>
+    </w:p>
+    <w:p>
+      <w:pPr>
         <w:ind w:firstLineChars="200" w:firstLine="480"/>
       </w:pPr>
-    </w:p>
-    <w:p>
-      <w:pPr>
-        <w:pStyle w:val="1"/>
-        <w:rPr>
-          <w:sz w:val="28"/>
-          <w:szCs w:val="28"/>
-        </w:rPr>
-      </w:pPr>
-      <w:r>
-        <w:rPr>
-          <w:rFonts w:hint="eastAsia"/>
-          <w:sz w:val="28"/>
-          <w:szCs w:val="28"/>
-        </w:rPr>
-        <w:t>配置文件</w:t>
+      <w:r>
+        <w:rPr>
+          <w:rFonts w:hint="eastAsia"/>
+        </w:rPr>
+        <w:t>勾选</w:t>
+      </w:r>
+      <w:r>
+        <w:rPr>
+          <w:rFonts w:hint="eastAsia"/>
+        </w:rPr>
+        <w:t>对应的数据</w:t>
+      </w:r>
+      <w:bookmarkStart w:id="0" w:name="_GoBack"/>
+      <w:bookmarkEnd w:id="0"/>
+      <w:r>
+        <w:rPr>
+          <w:rFonts w:hint="eastAsia"/>
+        </w:rPr>
+        <w:t>后，会根据设定的门限范围对读取的数据进行判定。默认只判定管电压和管电流。如果有需要，也可以对测距的准确性进行判定。</w:t>
       </w:r>
     </w:p>
     <w:p>
       <w:pPr>
         <w:ind w:firstLineChars="200" w:firstLine="480"/>
       </w:pPr>
-      <w:proofErr w:type="spellStart"/>
-      <w:r>
-        <w:t>c</w:t>
-      </w:r>
-      <w:r>
-        <w:t>onfigs</w:t>
-      </w:r>
-      <w:proofErr w:type="spellEnd"/>
-      <w:r>
-        <w:t>/configs.ini</w:t>
-      </w:r>
-      <w:r>
-        <w:rPr>
-          <w:rFonts w:hint="eastAsia"/>
-        </w:rPr>
-        <w:t>文件中可以设置允许对管电压、管电流、曝光时间的最大值和最小值</w:t>
-      </w:r>
-      <w:r>
-        <w:rPr>
-          <w:rFonts w:hint="eastAsia"/>
-        </w:rPr>
-        <w:t>，可参考下图按照需求修改。</w:t>
-      </w:r>
-    </w:p>
-    <w:p/>
+      <w:r>
+        <w:rPr>
+          <w:rFonts w:hint="eastAsia"/>
+        </w:rPr>
+        <w:t>对于管电流和管电压的判定，默认是将</w:t>
+      </w:r>
+      <w:proofErr w:type="gramStart"/>
+      <w:r>
+        <w:rPr>
+          <w:rFonts w:hint="eastAsia"/>
+        </w:rPr>
+        <w:t>读取值</w:t>
+      </w:r>
+      <w:proofErr w:type="gramEnd"/>
+      <w:r>
+        <w:rPr>
+          <w:rFonts w:hint="eastAsia"/>
+        </w:rPr>
+        <w:t>和设置值进行比较</w:t>
+      </w:r>
+      <w:r>
+        <w:rPr>
+          <w:rFonts w:hint="eastAsia"/>
+        </w:rPr>
+        <w:t>。也可以根据需要设一个固定的标准值，每次将</w:t>
+      </w:r>
+      <w:proofErr w:type="gramStart"/>
+      <w:r>
+        <w:rPr>
+          <w:rFonts w:hint="eastAsia"/>
+        </w:rPr>
+        <w:t>读取值</w:t>
+      </w:r>
+      <w:proofErr w:type="gramEnd"/>
+      <w:r>
+        <w:rPr>
+          <w:rFonts w:hint="eastAsia"/>
+        </w:rPr>
+        <w:t>与这个固定值比较。</w:t>
+      </w:r>
+    </w:p>
+    <w:p>
+      <w:pPr>
+        <w:ind w:firstLineChars="200" w:firstLine="480"/>
+      </w:pPr>
+      <w:r>
+        <w:rPr>
+          <w:rFonts w:hint="eastAsia"/>
+        </w:rPr>
+        <w:t>对于测距结果，只能将</w:t>
+      </w:r>
+      <w:proofErr w:type="gramStart"/>
+      <w:r>
+        <w:rPr>
+          <w:rFonts w:hint="eastAsia"/>
+        </w:rPr>
+        <w:t>读取值</w:t>
+      </w:r>
+      <w:proofErr w:type="gramEnd"/>
+      <w:r>
+        <w:rPr>
+          <w:rFonts w:hint="eastAsia"/>
+        </w:rPr>
+        <w:t>与设置的固定值比较。</w:t>
+      </w:r>
+    </w:p>
+    <w:p>
+      <w:pPr>
+        <w:ind w:firstLineChars="200" w:firstLine="480"/>
+      </w:pPr>
+      <w:r>
+        <w:rPr>
+          <w:rFonts w:hint="eastAsia"/>
+        </w:rPr>
+        <w:t>判定结果在软件主界面和测试记录文件（</w:t>
+      </w:r>
+      <w:r>
+        <w:rPr>
+          <w:rFonts w:hint="eastAsia"/>
+        </w:rPr>
+        <w:t>.</w:t>
+      </w:r>
+      <w:r>
+        <w:t>csv</w:t>
+      </w:r>
+      <w:r>
+        <w:rPr>
+          <w:rFonts w:hint="eastAsia"/>
+        </w:rPr>
+        <w:t>文件）中都会显示和记录。主界面的显示中，对于超出了限定范围的情况，参考值（例如设置管电压）会用</w:t>
+      </w:r>
+      <w:r>
+        <w:rPr>
+          <w:rFonts w:hint="eastAsia"/>
+          <w:b/>
+        </w:rPr>
+        <w:t>黑色黑体</w:t>
+      </w:r>
+      <w:r>
+        <w:rPr>
+          <w:rFonts w:hint="eastAsia"/>
+        </w:rPr>
+        <w:t>显示，</w:t>
+      </w:r>
+      <w:proofErr w:type="gramStart"/>
+      <w:r>
+        <w:rPr>
+          <w:rFonts w:hint="eastAsia"/>
+        </w:rPr>
+        <w:t>读取值</w:t>
+      </w:r>
+      <w:proofErr w:type="gramEnd"/>
+      <w:r>
+        <w:rPr>
+          <w:rFonts w:hint="eastAsia"/>
+        </w:rPr>
+        <w:t>的</w:t>
+      </w:r>
+      <w:r>
+        <w:rPr>
+          <w:rFonts w:hint="eastAsia"/>
+          <w:b/>
+          <w:color w:val="FF0000"/>
+        </w:rPr>
+        <w:t>红色字体</w:t>
+      </w:r>
+      <w:r>
+        <w:rPr>
+          <w:rFonts w:hint="eastAsia"/>
+        </w:rPr>
+        <w:t>表示偏大，</w:t>
+      </w:r>
+      <w:r>
+        <w:rPr>
+          <w:rFonts w:hint="eastAsia"/>
+          <w:b/>
+          <w:color w:val="FFC000"/>
+        </w:rPr>
+        <w:t>橙色字体</w:t>
+      </w:r>
+      <w:r>
+        <w:rPr>
+          <w:rFonts w:hint="eastAsia"/>
+        </w:rPr>
+        <w:t>表示偏小（</w:t>
+      </w:r>
+      <w:r>
+        <w:rPr>
+          <w:rFonts w:hint="eastAsia"/>
+          <w:b/>
+          <w:color w:val="A6A6A6" w:themeColor="background1" w:themeShade="A6"/>
+        </w:rPr>
+        <w:t>灰色字体</w:t>
+      </w:r>
+      <w:r>
+        <w:rPr>
+          <w:rFonts w:hint="eastAsia"/>
+        </w:rPr>
+        <w:t>表示判定范围错误：下限大于上限</w:t>
+      </w:r>
+      <w:r>
+        <w:rPr>
+          <w:rFonts w:hint="eastAsia"/>
+        </w:rPr>
+        <w:t>。这种情况应该很少遇到</w:t>
+      </w:r>
+      <w:r>
+        <w:rPr>
+          <w:rFonts w:hint="eastAsia"/>
+        </w:rPr>
+        <w:t>）。</w:t>
+      </w:r>
+      <w:r>
+        <w:rPr>
+          <w:rFonts w:hint="eastAsia"/>
+        </w:rPr>
+        <w:t>例如下图：</w:t>
+      </w:r>
+    </w:p>
+    <w:p>
+      <w:r>
+        <w:drawing>
+          <wp:inline distT="0" distB="0" distL="0" distR="0" wp14:anchorId="55D1C3FD" wp14:editId="4990717F">
+            <wp:extent cx="5274310" cy="600075"/>
+            <wp:effectExtent l="19050" t="19050" r="21590" b="28575"/>
+            <wp:docPr id="9" name="图片 9"/>
+            <wp:cNvGraphicFramePr>
+              <a:graphicFrameLocks xmlns:a="http://schemas.openxmlformats.org/drawingml/2006/main" noChangeAspect="1"/>
+            </wp:cNvGraphicFramePr>
+            <a:graphic xmlns:a="http://schemas.openxmlformats.org/drawingml/2006/main">
+              <a:graphicData uri="http://schemas.openxmlformats.org/drawingml/2006/picture">
+                <pic:pic xmlns:pic="http://schemas.openxmlformats.org/drawingml/2006/picture">
+                  <pic:nvPicPr>
+                    <pic:cNvPr id="1" name=""/>
+                    <pic:cNvPicPr/>
+                  </pic:nvPicPr>
+                  <pic:blipFill>
+                    <a:blip r:embed="rId9"/>
+                    <a:stretch>
+                      <a:fillRect/>
+                    </a:stretch>
+                  </pic:blipFill>
+                  <pic:spPr>
+                    <a:xfrm>
+                      <a:off x="0" y="0"/>
+                      <a:ext cx="5274310" cy="600075"/>
+                    </a:xfrm>
+                    <a:prstGeom prst="rect">
+                      <a:avLst/>
+                    </a:prstGeom>
+                    <a:ln>
+                      <a:solidFill>
+                        <a:schemeClr val="tx1"/>
+                      </a:solidFill>
+                    </a:ln>
+                  </pic:spPr>
+                </pic:pic>
+              </a:graphicData>
+            </a:graphic>
+          </wp:inline>
+        </w:drawing>
+      </w:r>
+    </w:p>
+    <w:p>
+      <w:r>
+        <w:rPr>
+          <w:rFonts w:hint="eastAsia"/>
+        </w:rPr>
+        <w:t>上图中，读取管电压、管电流都超出范围，前者偏小，后者偏大。</w:t>
+      </w:r>
+    </w:p>
+    <w:p>
+      <w:pPr>
+        <w:ind w:firstLineChars="200" w:firstLine="480"/>
+      </w:pPr>
+      <w:r>
+        <w:rPr>
+          <w:rFonts w:hint="eastAsia"/>
+        </w:rPr>
+        <w:t>测试完成后，软件界面会显示汇总的超出范围的结果，测试记录文件中也会</w:t>
+      </w:r>
+      <w:r>
+        <w:rPr>
+          <w:rFonts w:hint="eastAsia"/>
+        </w:rPr>
+        <w:lastRenderedPageBreak/>
+        <w:t>保存。</w:t>
+      </w:r>
+      <w:r>
+        <w:rPr>
+          <w:rFonts w:hint="eastAsia"/>
+        </w:rPr>
+        <w:t>参考下图：</w:t>
+      </w:r>
+    </w:p>
     <w:p>
       <w:pPr>
         <w:jc w:val="center"/>
@@ -1076,9 +1343,9 @@
         </w:rPr>
         <w:drawing>
           <wp:inline distT="0" distB="0" distL="0" distR="0">
-            <wp:extent cx="2790870" cy="1380675"/>
-            <wp:effectExtent l="0" t="0" r="0" b="0"/>
-            <wp:docPr id="1" name="图片 1"/>
+            <wp:extent cx="5065453" cy="1054591"/>
+            <wp:effectExtent l="19050" t="19050" r="20955" b="12700"/>
+            <wp:docPr id="10" name="图片 10"/>
             <wp:cNvGraphicFramePr>
               <a:graphicFrameLocks xmlns:a="http://schemas.openxmlformats.org/drawingml/2006/main" noChangeAspect="1"/>
             </wp:cNvGraphicFramePr>
@@ -1092,7 +1359,7 @@
                     </pic:cNvPicPr>
                   </pic:nvPicPr>
                   <pic:blipFill>
-                    <a:blip r:embed="rId9" cstate="print">
+                    <a:blip r:embed="rId10" cstate="print">
                       <a:extLst>
                         <a:ext uri="{28A0092B-C50C-407E-A947-70E740481C1C}">
                           <a14:useLocalDpi xmlns:a14="http://schemas.microsoft.com/office/drawing/2010/main" val="0"/>
@@ -1107,14 +1374,16 @@
                   <pic:spPr bwMode="auto">
                     <a:xfrm>
                       <a:off x="0" y="0"/>
-                      <a:ext cx="2796436" cy="1383428"/>
+                      <a:ext cx="5074098" cy="1056391"/>
                     </a:xfrm>
                     <a:prstGeom prst="rect">
                       <a:avLst/>
                     </a:prstGeom>
                     <a:noFill/>
                     <a:ln>
-                      <a:noFill/>
+                      <a:solidFill>
+                        <a:schemeClr val="tx1"/>
+                      </a:solidFill>
                     </a:ln>
                   </pic:spPr>
                 </pic:pic>
@@ -1125,6 +1394,133 @@
       </w:r>
     </w:p>
     <w:p>
+      <w:r>
+        <w:rPr>
+          <w:rFonts w:hint="eastAsia"/>
+        </w:rPr>
+        <w:t>图中，“测试结果判定”部分，每一行的最后会显示</w:t>
+      </w:r>
+      <w:proofErr w:type="gramStart"/>
+      <w:r>
+        <w:rPr>
+          <w:rFonts w:hint="eastAsia"/>
+        </w:rPr>
+        <w:t>读取值</w:t>
+      </w:r>
+      <w:proofErr w:type="gramEnd"/>
+      <w:r>
+        <w:rPr>
+          <w:rFonts w:hint="eastAsia"/>
+        </w:rPr>
+        <w:t>是偏大还是偏小，同时，对于偏小的情况，会给出允许的最小值，对于偏大的情况，会给出允许的最大值。</w:t>
+      </w:r>
+    </w:p>
+    <w:p>
+      <w:pPr>
+        <w:pStyle w:val="1"/>
+        <w:rPr>
+          <w:sz w:val="28"/>
+          <w:szCs w:val="28"/>
+        </w:rPr>
+      </w:pPr>
+      <w:r>
+        <w:rPr>
+          <w:rFonts w:hint="eastAsia"/>
+          <w:sz w:val="28"/>
+          <w:szCs w:val="28"/>
+        </w:rPr>
+        <w:t>配置文件</w:t>
+      </w:r>
+    </w:p>
+    <w:p>
+      <w:pPr>
+        <w:ind w:firstLineChars="200" w:firstLine="480"/>
+      </w:pPr>
+      <w:proofErr w:type="spellStart"/>
+      <w:r>
+        <w:t>c</w:t>
+      </w:r>
+      <w:r>
+        <w:t>onfigs</w:t>
+      </w:r>
+      <w:proofErr w:type="spellEnd"/>
+      <w:r>
+        <w:t>/configs.ini</w:t>
+      </w:r>
+      <w:r>
+        <w:rPr>
+          <w:rFonts w:hint="eastAsia"/>
+        </w:rPr>
+        <w:t>文件中可以设置允许对管电压、管电流、曝光时间的最大值和最小值</w:t>
+      </w:r>
+      <w:r>
+        <w:rPr>
+          <w:rFonts w:hint="eastAsia"/>
+        </w:rPr>
+        <w:t>，可参考下图按照需求修改。</w:t>
+      </w:r>
+    </w:p>
+    <w:p>
+      <w:pPr>
+        <w:jc w:val="center"/>
+      </w:pPr>
+      <w:r>
+        <w:rPr>
+          <w:noProof/>
+        </w:rPr>
+        <w:drawing>
+          <wp:inline distT="0" distB="0" distL="0" distR="0">
+            <wp:extent cx="3663315" cy="2222500"/>
+            <wp:effectExtent l="19050" t="19050" r="13335" b="25400"/>
+            <wp:docPr id="12" name="图片 12"/>
+            <wp:cNvGraphicFramePr>
+              <a:graphicFrameLocks xmlns:a="http://schemas.openxmlformats.org/drawingml/2006/main" noChangeAspect="1"/>
+            </wp:cNvGraphicFramePr>
+            <a:graphic xmlns:a="http://schemas.openxmlformats.org/drawingml/2006/main">
+              <a:graphicData uri="http://schemas.openxmlformats.org/drawingml/2006/picture">
+                <pic:pic xmlns:pic="http://schemas.openxmlformats.org/drawingml/2006/picture">
+                  <pic:nvPicPr>
+                    <pic:cNvPr id="0" name="Picture 3"/>
+                    <pic:cNvPicPr>
+                      <a:picLocks noChangeAspect="1" noChangeArrowheads="1"/>
+                    </pic:cNvPicPr>
+                  </pic:nvPicPr>
+                  <pic:blipFill>
+                    <a:blip r:embed="rId11">
+                      <a:extLst>
+                        <a:ext uri="{28A0092B-C50C-407E-A947-70E740481C1C}">
+                          <a14:useLocalDpi xmlns:a14="http://schemas.microsoft.com/office/drawing/2010/main" val="0"/>
+                        </a:ext>
+                      </a:extLst>
+                    </a:blip>
+                    <a:srcRect/>
+                    <a:stretch>
+                      <a:fillRect/>
+                    </a:stretch>
+                  </pic:blipFill>
+                  <pic:spPr bwMode="auto">
+                    <a:xfrm>
+                      <a:off x="0" y="0"/>
+                      <a:ext cx="3663315" cy="2222500"/>
+                    </a:xfrm>
+                    <a:prstGeom prst="rect">
+                      <a:avLst/>
+                    </a:prstGeom>
+                    <a:noFill/>
+                    <a:ln>
+                      <a:solidFill>
+                        <a:schemeClr val="tx1"/>
+                      </a:solidFill>
+                    </a:ln>
+                  </pic:spPr>
+                </pic:pic>
+              </a:graphicData>
+            </a:graphic>
+          </wp:inline>
+        </w:drawing>
+      </w:r>
+    </w:p>
+    <w:p>
       <w:pPr>
         <w:pStyle w:val="1"/>
         <w:rPr>
@@ -1529,7 +1925,14 @@
           <w:sz w:val="24"/>
           <w:szCs w:val="24"/>
         </w:rPr>
-        <w:t>V2.00</w:t>
+        <w:t>v</w:t>
+      </w:r>
+      <w:r>
+        <w:rPr>
+          <w:sz w:val="24"/>
+          <w:szCs w:val="24"/>
+        </w:rPr>
+        <w:t>2.00</w:t>
       </w:r>
     </w:p>
     <w:p>
@@ -1706,8 +2109,6 @@
         </w:rPr>
         <w:t>。</w:t>
       </w:r>
-      <w:bookmarkStart w:id="0" w:name="_GoBack"/>
-      <w:bookmarkEnd w:id="0"/>
     </w:p>
     <w:p>
       <w:pPr>
@@ -1773,6 +2174,244 @@
           <w:rFonts w:hint="eastAsia"/>
         </w:rPr>
         <w:t>连接示波器获取波形并截图保存。</w:t>
+      </w:r>
+    </w:p>
+    <w:p>
+      <w:pPr>
+        <w:pStyle w:val="2"/>
+        <w:spacing w:before="0" w:after="0"/>
+        <w:rPr>
+          <w:sz w:val="24"/>
+          <w:szCs w:val="24"/>
+        </w:rPr>
+      </w:pPr>
+      <w:r>
+        <w:rPr>
+          <w:sz w:val="24"/>
+          <w:szCs w:val="24"/>
+        </w:rPr>
+        <w:lastRenderedPageBreak/>
+        <w:t>v</w:t>
+      </w:r>
+      <w:r>
+        <w:rPr>
+          <w:sz w:val="24"/>
+          <w:szCs w:val="24"/>
+        </w:rPr>
+        <w:t>2.</w:t>
+      </w:r>
+      <w:r>
+        <w:rPr>
+          <w:sz w:val="24"/>
+          <w:szCs w:val="24"/>
+        </w:rPr>
+        <w:t>1</w:t>
+      </w:r>
+      <w:r>
+        <w:rPr>
+          <w:sz w:val="24"/>
+          <w:szCs w:val="24"/>
+        </w:rPr>
+        <w:t>0</w:t>
+      </w:r>
+    </w:p>
+    <w:p>
+      <w:pPr>
+        <w:pStyle w:val="3"/>
+        <w:spacing w:before="0" w:after="0"/>
+        <w:rPr>
+          <w:sz w:val="24"/>
+          <w:szCs w:val="24"/>
+        </w:rPr>
+      </w:pPr>
+      <w:r>
+        <w:rPr>
+          <w:rFonts w:hint="eastAsia"/>
+          <w:sz w:val="24"/>
+          <w:szCs w:val="24"/>
+        </w:rPr>
+        <w:t>相对上一版本的变更</w:t>
+      </w:r>
+    </w:p>
+    <w:p>
+      <w:pPr>
+        <w:pStyle w:val="a3"/>
+        <w:numPr>
+          <w:ilvl w:val="0"/>
+          <w:numId w:val="30"/>
+        </w:numPr>
+        <w:ind w:firstLineChars="0"/>
+      </w:pPr>
+      <w:r>
+        <w:rPr>
+          <w:rFonts w:hint="eastAsia"/>
+        </w:rPr>
+        <w:t>新增功能：</w:t>
+      </w:r>
+      <w:r>
+        <w:rPr>
+          <w:rFonts w:hint="eastAsia"/>
+        </w:rPr>
+        <w:t>主界面增加测试人员信息输入，并将此信息保存到测试记录文件中</w:t>
+      </w:r>
+      <w:r>
+        <w:rPr>
+          <w:rFonts w:hint="eastAsia"/>
+        </w:rPr>
+        <w:t>。</w:t>
+      </w:r>
+    </w:p>
+    <w:p>
+      <w:pPr>
+        <w:pStyle w:val="a3"/>
+        <w:numPr>
+          <w:ilvl w:val="0"/>
+          <w:numId w:val="30"/>
+        </w:numPr>
+        <w:ind w:firstLineChars="0"/>
+      </w:pPr>
+      <w:r>
+        <w:rPr>
+          <w:rFonts w:hint="eastAsia"/>
+        </w:rPr>
+        <w:t>新增功能：</w:t>
+      </w:r>
+      <w:r>
+        <w:rPr>
+          <w:rFonts w:hint="eastAsia"/>
+        </w:rPr>
+        <w:t>增加了测试结果判定的功能</w:t>
+      </w:r>
+      <w:r>
+        <w:rPr>
+          <w:rFonts w:hint="eastAsia"/>
+        </w:rPr>
+        <w:t>。</w:t>
+      </w:r>
+    </w:p>
+    <w:p>
+      <w:pPr>
+        <w:pStyle w:val="a3"/>
+        <w:numPr>
+          <w:ilvl w:val="0"/>
+          <w:numId w:val="30"/>
+        </w:numPr>
+        <w:ind w:firstLineChars="0"/>
+      </w:pPr>
+      <w:r>
+        <w:rPr>
+          <w:rFonts w:hint="eastAsia"/>
+        </w:rPr>
+        <w:t>错误修改：修改时间统计功能的</w:t>
+      </w:r>
+      <w:r>
+        <w:rPr>
+          <w:rFonts w:hint="eastAsia"/>
+        </w:rPr>
+        <w:t>b</w:t>
+      </w:r>
+      <w:r>
+        <w:t>ug</w:t>
+      </w:r>
+      <w:r>
+        <w:rPr>
+          <w:rFonts w:hint="eastAsia"/>
+        </w:rPr>
+        <w:t>（总测试时间在未测试时也会累加显示）。</w:t>
+      </w:r>
+    </w:p>
+    <w:p>
+      <w:pPr>
+        <w:pStyle w:val="a3"/>
+        <w:numPr>
+          <w:ilvl w:val="0"/>
+          <w:numId w:val="30"/>
+        </w:numPr>
+        <w:ind w:firstLineChars="0"/>
+      </w:pPr>
+      <w:r>
+        <w:rPr>
+          <w:rFonts w:hint="eastAsia"/>
+        </w:rPr>
+        <w:t>优化：优化了测试过程的界面显示。</w:t>
+      </w:r>
+    </w:p>
+    <w:p>
+      <w:pPr>
+        <w:pStyle w:val="3"/>
+        <w:spacing w:before="0" w:after="0"/>
+        <w:rPr>
+          <w:sz w:val="24"/>
+          <w:szCs w:val="24"/>
+        </w:rPr>
+      </w:pPr>
+      <w:r>
+        <w:rPr>
+          <w:rFonts w:hint="eastAsia"/>
+          <w:sz w:val="24"/>
+          <w:szCs w:val="24"/>
+        </w:rPr>
+        <w:t>尚未实现的功能</w:t>
+      </w:r>
+    </w:p>
+    <w:p>
+      <w:pPr>
+        <w:pStyle w:val="a3"/>
+        <w:numPr>
+          <w:ilvl w:val="0"/>
+          <w:numId w:val="31"/>
+        </w:numPr>
+        <w:ind w:firstLineChars="0"/>
+      </w:pPr>
+      <w:r>
+        <w:rPr>
+          <w:rFonts w:hint="eastAsia"/>
+        </w:rPr>
+        <w:t>限制只允许一个程序实例运行。</w:t>
+      </w:r>
+    </w:p>
+    <w:p>
+      <w:pPr>
+        <w:pStyle w:val="a3"/>
+        <w:numPr>
+          <w:ilvl w:val="0"/>
+          <w:numId w:val="31"/>
+        </w:numPr>
+        <w:ind w:firstLineChars="0"/>
+      </w:pPr>
+      <w:r>
+        <w:rPr>
+          <w:rFonts w:hint="eastAsia"/>
+        </w:rPr>
+        <w:t>连接示波器获取波形并截图保存。</w:t>
+      </w:r>
+    </w:p>
+    <w:p>
+      <w:pPr>
+        <w:pStyle w:val="a3"/>
+        <w:numPr>
+          <w:ilvl w:val="0"/>
+          <w:numId w:val="31"/>
+        </w:numPr>
+        <w:ind w:firstLineChars="0"/>
+      </w:pPr>
+      <w:r>
+        <w:t>Modbus</w:t>
+      </w:r>
+      <w:r>
+        <w:rPr>
+          <w:rFonts w:hint="eastAsia"/>
+        </w:rPr>
+        <w:t xml:space="preserve"> </w:t>
+      </w:r>
+      <w:r>
+        <w:t>RTU over TCP</w:t>
+      </w:r>
+      <w:r>
+        <w:rPr>
+          <w:rFonts w:hint="eastAsia"/>
+        </w:rPr>
+        <w:t>协议。</w:t>
       </w:r>
     </w:p>
     <w:p/>
@@ -1789,6 +2428,95 @@
 <file path=word/numbering.xml><?xml version="1.0" encoding="utf-8"?>
 <w:numbering xmlns:wpc="http://schemas.microsoft.com/office/word/2010/wordprocessingCanvas" xmlns:cx="http://schemas.microsoft.com/office/drawing/2014/chartex" xmlns:cx1="http://schemas.microsoft.com/office/drawing/2015/9/8/chartex" xmlns:mc="http://schemas.openxmlformats.org/markup-compatibility/2006" xmlns:o="urn:schemas-microsoft-com:office:office" xmlns:r="http://schemas.openxmlformats.org/officeDocument/2006/relationships" xmlns:m="http://schemas.openxmlformats.org/officeDocument/2006/math" xmlns:v="urn:schemas-microsoft-com:vml" xmlns:wp14="http://schemas.microsoft.com/office/word/2010/wordprocessingDrawing" xmlns:wp="http://schemas.openxmlformats.org/drawingml/2006/wordprocessingDrawing" xmlns:w10="urn:schemas-microsoft-com:office:word" xmlns:w="http://schemas.openxmlformats.org/wordprocessingml/2006/main" xmlns:w14="http://schemas.microsoft.com/office/word/2010/wordml" xmlns:w15="http://schemas.microsoft.com/office/word/2012/wordml" xmlns:w16se="http://schemas.microsoft.com/office/word/2015/wordml/symex" xmlns:wpg="http://schemas.microsoft.com/office/word/2010/wordprocessingGroup" xmlns:wpi="http://schemas.microsoft.com/office/word/2010/wordprocessingInk" xmlns:wne="http://schemas.microsoft.com/office/word/2006/wordml" xmlns:wps="http://schemas.microsoft.com/office/word/2010/wordprocessingShape" mc:Ignorable="w14 w15 w16se wp14">
   <w:abstractNum w:abstractNumId="0" w15:restartNumberingAfterBreak="0">
+    <w:nsid w:val="003651B8"/>
+    <w:multiLevelType w:val="hybridMultilevel"/>
+    <w:tmpl w:val="04C44332"/>
+    <w:lvl w:ilvl="0" w:tplc="8362DC06">
+      <w:start w:val="1"/>
+      <w:numFmt w:val="decimal"/>
+      <w:lvlText w:val="(%1)"/>
+      <w:lvlJc w:val="left"/>
+      <w:pPr>
+        <w:ind w:left="900" w:hanging="420"/>
+      </w:pPr>
+      <w:rPr>
+        <w:rFonts w:hint="eastAsia"/>
+      </w:rPr>
+    </w:lvl>
+    <w:lvl w:ilvl="1" w:tplc="04090019" w:tentative="1">
+      <w:start w:val="1"/>
+      <w:numFmt w:val="lowerLetter"/>
+      <w:lvlText w:val="%2)"/>
+      <w:lvlJc w:val="left"/>
+      <w:pPr>
+        <w:ind w:left="1320" w:hanging="420"/>
+      </w:pPr>
+    </w:lvl>
+    <w:lvl w:ilvl="2" w:tplc="0409001B" w:tentative="1">
+      <w:start w:val="1"/>
+      <w:numFmt w:val="lowerRoman"/>
+      <w:lvlText w:val="%3."/>
+      <w:lvlJc w:val="right"/>
+      <w:pPr>
+        <w:ind w:left="1740" w:hanging="420"/>
+      </w:pPr>
+    </w:lvl>
+    <w:lvl w:ilvl="3" w:tplc="0409000F" w:tentative="1">
+      <w:start w:val="1"/>
+      <w:numFmt w:val="decimal"/>
+      <w:lvlText w:val="%4."/>
+      <w:lvlJc w:val="left"/>
+      <w:pPr>
+        <w:ind w:left="2160" w:hanging="420"/>
+      </w:pPr>
+    </w:lvl>
+    <w:lvl w:ilvl="4" w:tplc="04090019" w:tentative="1">
+      <w:start w:val="1"/>
+      <w:numFmt w:val="lowerLetter"/>
+      <w:lvlText w:val="%5)"/>
+      <w:lvlJc w:val="left"/>
+      <w:pPr>
+        <w:ind w:left="2580" w:hanging="420"/>
+      </w:pPr>
+    </w:lvl>
+    <w:lvl w:ilvl="5" w:tplc="0409001B" w:tentative="1">
+      <w:start w:val="1"/>
+      <w:numFmt w:val="lowerRoman"/>
+      <w:lvlText w:val="%6."/>
+      <w:lvlJc w:val="right"/>
+      <w:pPr>
+        <w:ind w:left="3000" w:hanging="420"/>
+      </w:pPr>
+    </w:lvl>
+    <w:lvl w:ilvl="6" w:tplc="0409000F" w:tentative="1">
+      <w:start w:val="1"/>
+      <w:numFmt w:val="decimal"/>
+      <w:lvlText w:val="%7."/>
+      <w:lvlJc w:val="left"/>
+      <w:pPr>
+        <w:ind w:left="3420" w:hanging="420"/>
+      </w:pPr>
+    </w:lvl>
+    <w:lvl w:ilvl="7" w:tplc="04090019" w:tentative="1">
+      <w:start w:val="1"/>
+      <w:numFmt w:val="lowerLetter"/>
+      <w:lvlText w:val="%8)"/>
+      <w:lvlJc w:val="left"/>
+      <w:pPr>
+        <w:ind w:left="3840" w:hanging="420"/>
+      </w:pPr>
+    </w:lvl>
+    <w:lvl w:ilvl="8" w:tplc="0409001B" w:tentative="1">
+      <w:start w:val="1"/>
+      <w:numFmt w:val="lowerRoman"/>
+      <w:lvlText w:val="%9."/>
+      <w:lvlJc w:val="right"/>
+      <w:pPr>
+        <w:ind w:left="4260" w:hanging="420"/>
+      </w:pPr>
+    </w:lvl>
+  </w:abstractNum>
+  <w:abstractNum w:abstractNumId="1" w15:restartNumberingAfterBreak="0">
     <w:nsid w:val="0689531A"/>
     <w:multiLevelType w:val="multilevel"/>
     <w:tmpl w:val="C8CCF550"/>
@@ -1902,7 +2630,96 @@
       </w:rPr>
     </w:lvl>
   </w:abstractNum>
-  <w:abstractNum w:abstractNumId="1" w15:restartNumberingAfterBreak="0">
+  <w:abstractNum w:abstractNumId="2" w15:restartNumberingAfterBreak="0">
+    <w:nsid w:val="06BA3F30"/>
+    <w:multiLevelType w:val="hybridMultilevel"/>
+    <w:tmpl w:val="B6E4BE1E"/>
+    <w:lvl w:ilvl="0" w:tplc="8362DC06">
+      <w:start w:val="1"/>
+      <w:numFmt w:val="decimal"/>
+      <w:lvlText w:val="(%1)"/>
+      <w:lvlJc w:val="left"/>
+      <w:pPr>
+        <w:ind w:left="900" w:hanging="420"/>
+      </w:pPr>
+      <w:rPr>
+        <w:rFonts w:hint="eastAsia"/>
+      </w:rPr>
+    </w:lvl>
+    <w:lvl w:ilvl="1" w:tplc="04090019" w:tentative="1">
+      <w:start w:val="1"/>
+      <w:numFmt w:val="lowerLetter"/>
+      <w:lvlText w:val="%2)"/>
+      <w:lvlJc w:val="left"/>
+      <w:pPr>
+        <w:ind w:left="1320" w:hanging="420"/>
+      </w:pPr>
+    </w:lvl>
+    <w:lvl w:ilvl="2" w:tplc="0409001B" w:tentative="1">
+      <w:start w:val="1"/>
+      <w:numFmt w:val="lowerRoman"/>
+      <w:lvlText w:val="%3."/>
+      <w:lvlJc w:val="right"/>
+      <w:pPr>
+        <w:ind w:left="1740" w:hanging="420"/>
+      </w:pPr>
+    </w:lvl>
+    <w:lvl w:ilvl="3" w:tplc="0409000F" w:tentative="1">
+      <w:start w:val="1"/>
+      <w:numFmt w:val="decimal"/>
+      <w:lvlText w:val="%4."/>
+      <w:lvlJc w:val="left"/>
+      <w:pPr>
+        <w:ind w:left="2160" w:hanging="420"/>
+      </w:pPr>
+    </w:lvl>
+    <w:lvl w:ilvl="4" w:tplc="04090019" w:tentative="1">
+      <w:start w:val="1"/>
+      <w:numFmt w:val="lowerLetter"/>
+      <w:lvlText w:val="%5)"/>
+      <w:lvlJc w:val="left"/>
+      <w:pPr>
+        <w:ind w:left="2580" w:hanging="420"/>
+      </w:pPr>
+    </w:lvl>
+    <w:lvl w:ilvl="5" w:tplc="0409001B" w:tentative="1">
+      <w:start w:val="1"/>
+      <w:numFmt w:val="lowerRoman"/>
+      <w:lvlText w:val="%6."/>
+      <w:lvlJc w:val="right"/>
+      <w:pPr>
+        <w:ind w:left="3000" w:hanging="420"/>
+      </w:pPr>
+    </w:lvl>
+    <w:lvl w:ilvl="6" w:tplc="0409000F" w:tentative="1">
+      <w:start w:val="1"/>
+      <w:numFmt w:val="decimal"/>
+      <w:lvlText w:val="%7."/>
+      <w:lvlJc w:val="left"/>
+      <w:pPr>
+        <w:ind w:left="3420" w:hanging="420"/>
+      </w:pPr>
+    </w:lvl>
+    <w:lvl w:ilvl="7" w:tplc="04090019" w:tentative="1">
+      <w:start w:val="1"/>
+      <w:numFmt w:val="lowerLetter"/>
+      <w:lvlText w:val="%8)"/>
+      <w:lvlJc w:val="left"/>
+      <w:pPr>
+        <w:ind w:left="3840" w:hanging="420"/>
+      </w:pPr>
+    </w:lvl>
+    <w:lvl w:ilvl="8" w:tplc="0409001B" w:tentative="1">
+      <w:start w:val="1"/>
+      <w:numFmt w:val="lowerRoman"/>
+      <w:lvlText w:val="%9."/>
+      <w:lvlJc w:val="right"/>
+      <w:pPr>
+        <w:ind w:left="4260" w:hanging="420"/>
+      </w:pPr>
+    </w:lvl>
+  </w:abstractNum>
+  <w:abstractNum w:abstractNumId="3" w15:restartNumberingAfterBreak="0">
     <w:nsid w:val="0D8319F0"/>
     <w:multiLevelType w:val="hybridMultilevel"/>
     <w:tmpl w:val="04C44332"/>
@@ -1991,7 +2808,7 @@
       </w:pPr>
     </w:lvl>
   </w:abstractNum>
-  <w:abstractNum w:abstractNumId="2" w15:restartNumberingAfterBreak="0">
+  <w:abstractNum w:abstractNumId="4" w15:restartNumberingAfterBreak="0">
     <w:nsid w:val="297C2D3A"/>
     <w:multiLevelType w:val="multilevel"/>
     <w:tmpl w:val="2F1E08AC"/>
@@ -2112,7 +2929,7 @@
       </w:rPr>
     </w:lvl>
   </w:abstractNum>
-  <w:abstractNum w:abstractNumId="3" w15:restartNumberingAfterBreak="0">
+  <w:abstractNum w:abstractNumId="5" w15:restartNumberingAfterBreak="0">
     <w:nsid w:val="348A5DB3"/>
     <w:multiLevelType w:val="hybridMultilevel"/>
     <w:tmpl w:val="B6E4BE1E"/>
@@ -2201,7 +3018,7 @@
       </w:pPr>
     </w:lvl>
   </w:abstractNum>
-  <w:abstractNum w:abstractNumId="4" w15:restartNumberingAfterBreak="0">
+  <w:abstractNum w:abstractNumId="6" w15:restartNumberingAfterBreak="0">
     <w:nsid w:val="376903E0"/>
     <w:multiLevelType w:val="hybridMultilevel"/>
     <w:tmpl w:val="B6E4BE1E"/>
@@ -2290,7 +3107,7 @@
       </w:pPr>
     </w:lvl>
   </w:abstractNum>
-  <w:abstractNum w:abstractNumId="5" w15:restartNumberingAfterBreak="0">
+  <w:abstractNum w:abstractNumId="7" w15:restartNumberingAfterBreak="0">
     <w:nsid w:val="37753E20"/>
     <w:multiLevelType w:val="hybridMultilevel"/>
     <w:tmpl w:val="1C0417DE"/>
@@ -2379,7 +3196,7 @@
       </w:pPr>
     </w:lvl>
   </w:abstractNum>
-  <w:abstractNum w:abstractNumId="6" w15:restartNumberingAfterBreak="0">
+  <w:abstractNum w:abstractNumId="8" w15:restartNumberingAfterBreak="0">
     <w:nsid w:val="390D67AE"/>
     <w:multiLevelType w:val="hybridMultilevel"/>
     <w:tmpl w:val="04C44332"/>
@@ -2468,7 +3285,7 @@
       </w:pPr>
     </w:lvl>
   </w:abstractNum>
-  <w:abstractNum w:abstractNumId="7" w15:restartNumberingAfterBreak="0">
+  <w:abstractNum w:abstractNumId="9" w15:restartNumberingAfterBreak="0">
     <w:nsid w:val="3E7D1384"/>
     <w:multiLevelType w:val="hybridMultilevel"/>
     <w:tmpl w:val="DFAA1172"/>
@@ -2581,7 +3398,7 @@
       </w:rPr>
     </w:lvl>
   </w:abstractNum>
-  <w:abstractNum w:abstractNumId="8" w15:restartNumberingAfterBreak="0">
+  <w:abstractNum w:abstractNumId="10" w15:restartNumberingAfterBreak="0">
     <w:nsid w:val="5A912AFE"/>
     <w:multiLevelType w:val="hybridMultilevel"/>
     <w:tmpl w:val="04C44332"/>
@@ -2670,7 +3487,7 @@
       </w:pPr>
     </w:lvl>
   </w:abstractNum>
-  <w:abstractNum w:abstractNumId="9" w15:restartNumberingAfterBreak="0">
+  <w:abstractNum w:abstractNumId="11" w15:restartNumberingAfterBreak="0">
     <w:nsid w:val="74D26327"/>
     <w:multiLevelType w:val="hybridMultilevel"/>
     <w:tmpl w:val="B6E4BE1E"/>
@@ -2760,49 +3577,49 @@
     </w:lvl>
   </w:abstractNum>
   <w:num w:numId="1">
-    <w:abstractNumId w:val="0"/>
+    <w:abstractNumId w:val="1"/>
   </w:num>
   <w:num w:numId="2">
-    <w:abstractNumId w:val="0"/>
+    <w:abstractNumId w:val="1"/>
   </w:num>
   <w:num w:numId="3">
-    <w:abstractNumId w:val="0"/>
+    <w:abstractNumId w:val="1"/>
   </w:num>
   <w:num w:numId="4">
-    <w:abstractNumId w:val="0"/>
+    <w:abstractNumId w:val="1"/>
   </w:num>
   <w:num w:numId="5">
-    <w:abstractNumId w:val="0"/>
+    <w:abstractNumId w:val="1"/>
   </w:num>
   <w:num w:numId="6">
-    <w:abstractNumId w:val="0"/>
+    <w:abstractNumId w:val="1"/>
   </w:num>
   <w:num w:numId="7">
-    <w:abstractNumId w:val="0"/>
+    <w:abstractNumId w:val="1"/>
   </w:num>
   <w:num w:numId="8">
-    <w:abstractNumId w:val="0"/>
+    <w:abstractNumId w:val="1"/>
   </w:num>
   <w:num w:numId="9">
-    <w:abstractNumId w:val="2"/>
+    <w:abstractNumId w:val="4"/>
   </w:num>
   <w:num w:numId="10">
-    <w:abstractNumId w:val="2"/>
+    <w:abstractNumId w:val="4"/>
   </w:num>
   <w:num w:numId="11">
-    <w:abstractNumId w:val="7"/>
+    <w:abstractNumId w:val="9"/>
   </w:num>
   <w:num w:numId="12">
-    <w:abstractNumId w:val="2"/>
+    <w:abstractNumId w:val="4"/>
   </w:num>
   <w:num w:numId="13">
-    <w:abstractNumId w:val="2"/>
+    <w:abstractNumId w:val="4"/>
   </w:num>
   <w:num w:numId="14">
-    <w:abstractNumId w:val="2"/>
+    <w:abstractNumId w:val="4"/>
   </w:num>
   <w:num w:numId="15">
-    <w:abstractNumId w:val="2"/>
+    <w:abstractNumId w:val="4"/>
     <w:lvlOverride w:ilvl="0">
       <w:lvl w:ilvl="0">
         <w:start w:val="1"/>
@@ -2939,46 +3756,52 @@
     </w:lvlOverride>
   </w:num>
   <w:num w:numId="16">
-    <w:abstractNumId w:val="2"/>
+    <w:abstractNumId w:val="4"/>
   </w:num>
   <w:num w:numId="17">
-    <w:abstractNumId w:val="2"/>
+    <w:abstractNumId w:val="4"/>
   </w:num>
   <w:num w:numId="18">
+    <w:abstractNumId w:val="7"/>
+  </w:num>
+  <w:num w:numId="19">
+    <w:abstractNumId w:val="10"/>
+  </w:num>
+  <w:num w:numId="20">
+    <w:abstractNumId w:val="6"/>
+  </w:num>
+  <w:num w:numId="21">
+    <w:abstractNumId w:val="4"/>
+  </w:num>
+  <w:num w:numId="22">
+    <w:abstractNumId w:val="4"/>
+  </w:num>
+  <w:num w:numId="23">
+    <w:abstractNumId w:val="4"/>
+  </w:num>
+  <w:num w:numId="24">
+    <w:abstractNumId w:val="4"/>
+  </w:num>
+  <w:num w:numId="25">
+    <w:abstractNumId w:val="4"/>
+  </w:num>
+  <w:num w:numId="26">
+    <w:abstractNumId w:val="8"/>
+  </w:num>
+  <w:num w:numId="27">
     <w:abstractNumId w:val="5"/>
   </w:num>
-  <w:num w:numId="19">
-    <w:abstractNumId w:val="8"/>
-  </w:num>
-  <w:num w:numId="20">
-    <w:abstractNumId w:val="4"/>
-  </w:num>
-  <w:num w:numId="21">
-    <w:abstractNumId w:val="2"/>
-  </w:num>
-  <w:num w:numId="22">
-    <w:abstractNumId w:val="2"/>
-  </w:num>
-  <w:num w:numId="23">
-    <w:abstractNumId w:val="2"/>
-  </w:num>
-  <w:num w:numId="24">
-    <w:abstractNumId w:val="2"/>
-  </w:num>
-  <w:num w:numId="25">
-    <w:abstractNumId w:val="2"/>
-  </w:num>
-  <w:num w:numId="26">
-    <w:abstractNumId w:val="6"/>
-  </w:num>
-  <w:num w:numId="27">
+  <w:num w:numId="28">
     <w:abstractNumId w:val="3"/>
   </w:num>
-  <w:num w:numId="28">
-    <w:abstractNumId w:val="1"/>
+  <w:num w:numId="29">
+    <w:abstractNumId w:val="11"/>
   </w:num>
-  <w:num w:numId="29">
-    <w:abstractNumId w:val="9"/>
+  <w:num w:numId="30">
+    <w:abstractNumId w:val="0"/>
+  </w:num>
+  <w:num w:numId="31">
+    <w:abstractNumId w:val="2"/>
   </w:num>
 </w:numbering>
 </file>

</xml_diff>

<commit_message>
add the function of limit-single-app-instance; block the Esc on main interface.
</commit_message>
<xml_diff>
--- a/使用说明.docx
+++ b/使用说明.docx
@@ -55,17 +55,20 @@
     </w:p>
     <w:p>
       <w:pPr>
-        <w:ind w:firstLineChars="200" w:firstLine="480"/>
+        <w:jc w:val="center"/>
+        <w:rPr>
+          <w:rFonts w:hint="eastAsia"/>
+        </w:rPr>
       </w:pPr>
       <w:r>
         <w:rPr>
           <w:noProof/>
         </w:rPr>
         <w:drawing>
-          <wp:inline distT="0" distB="0" distL="0" distR="0" wp14:anchorId="6B303F5B" wp14:editId="5814458B">
-            <wp:extent cx="5274310" cy="4650105"/>
-            <wp:effectExtent l="0" t="0" r="2540" b="0"/>
-            <wp:docPr id="6" name="图片 6"/>
+          <wp:inline distT="0" distB="0" distL="0" distR="0" wp14:anchorId="2DF7B369" wp14:editId="0018B2E7">
+            <wp:extent cx="4958845" cy="4371975"/>
+            <wp:effectExtent l="0" t="0" r="0" b="0"/>
+            <wp:docPr id="1" name="图片 1"/>
             <wp:cNvGraphicFramePr>
               <a:graphicFrameLocks xmlns:a="http://schemas.openxmlformats.org/drawingml/2006/main" noChangeAspect="1"/>
             </wp:cNvGraphicFramePr>
@@ -85,7 +88,7 @@
                   <pic:spPr>
                     <a:xfrm>
                       <a:off x="0" y="0"/>
-                      <a:ext cx="5274310" cy="4650105"/>
+                      <a:ext cx="4959680" cy="4372711"/>
                     </a:xfrm>
                     <a:prstGeom prst="rect">
                       <a:avLst/>
@@ -112,21 +115,7 @@
         <w:rPr>
           <w:rFonts w:hint="eastAsia"/>
         </w:rPr>
-        <w:t>每点击一次“开始测试</w:t>
-      </w:r>
-      <w:proofErr w:type="gramStart"/>
-      <w:r>
-        <w:rPr>
-          <w:rFonts w:hint="eastAsia"/>
-        </w:rPr>
-        <w:t>”</w:t>
-      </w:r>
-      <w:proofErr w:type="gramEnd"/>
-      <w:r>
-        <w:rPr>
-          <w:rFonts w:hint="eastAsia"/>
-        </w:rPr>
-        <w:t>按钮，就会在本地生成一个文件夹，其中包含测试结果（一个</w:t>
+        <w:t>每点击一次“开始测试”按钮，就会在本地生成一个文件夹，其中包含测试结果（一个</w:t>
       </w:r>
       <w:r>
         <w:rPr>
@@ -1065,8 +1054,6 @@
         </w:rPr>
         <w:t>对应的数据</w:t>
       </w:r>
-      <w:bookmarkStart w:id="0" w:name="_GoBack"/>
-      <w:bookmarkEnd w:id="0"/>
       <w:r>
         <w:rPr>
           <w:rFonts w:hint="eastAsia"/>
@@ -1259,6 +1246,9 @@
     </w:p>
     <w:p>
       <w:r>
+        <w:rPr>
+          <w:noProof/>
+        </w:rPr>
         <w:drawing>
           <wp:inline distT="0" distB="0" distL="0" distR="0" wp14:anchorId="55D1C3FD" wp14:editId="4990717F">
             <wp:extent cx="5274310" cy="600075"/>
@@ -2191,28 +2181,7 @@
           <w:szCs w:val="24"/>
         </w:rPr>
         <w:lastRenderedPageBreak/>
-        <w:t>v</w:t>
-      </w:r>
-      <w:r>
-        <w:rPr>
-          <w:sz w:val="24"/>
-          <w:szCs w:val="24"/>
-        </w:rPr>
-        <w:t>2.</w:t>
-      </w:r>
-      <w:r>
-        <w:rPr>
-          <w:sz w:val="24"/>
-          <w:szCs w:val="24"/>
-        </w:rPr>
-        <w:t>1</w:t>
-      </w:r>
-      <w:r>
-        <w:rPr>
-          <w:sz w:val="24"/>
-          <w:szCs w:val="24"/>
-        </w:rPr>
-        <w:t>0</w:t>
+        <w:t>v2.10</w:t>
       </w:r>
     </w:p>
     <w:p>
@@ -2412,6 +2381,216 @@
           <w:rFonts w:hint="eastAsia"/>
         </w:rPr>
         <w:t>协议。</w:t>
+      </w:r>
+    </w:p>
+    <w:p>
+      <w:pPr>
+        <w:pStyle w:val="2"/>
+        <w:spacing w:before="0" w:after="0"/>
+        <w:rPr>
+          <w:sz w:val="24"/>
+          <w:szCs w:val="24"/>
+        </w:rPr>
+      </w:pPr>
+      <w:r>
+        <w:rPr>
+          <w:sz w:val="24"/>
+          <w:szCs w:val="24"/>
+        </w:rPr>
+        <w:t>v3</w:t>
+      </w:r>
+      <w:r>
+        <w:rPr>
+          <w:rFonts w:hint="eastAsia"/>
+          <w:sz w:val="24"/>
+          <w:szCs w:val="24"/>
+        </w:rPr>
+        <w:t>.0</w:t>
+      </w:r>
+      <w:r>
+        <w:rPr>
+          <w:sz w:val="24"/>
+          <w:szCs w:val="24"/>
+        </w:rPr>
+        <w:t>0</w:t>
+      </w:r>
+    </w:p>
+    <w:p>
+      <w:pPr>
+        <w:pStyle w:val="3"/>
+        <w:spacing w:before="0" w:after="0"/>
+        <w:rPr>
+          <w:sz w:val="24"/>
+          <w:szCs w:val="24"/>
+        </w:rPr>
+      </w:pPr>
+      <w:r>
+        <w:rPr>
+          <w:rFonts w:hint="eastAsia"/>
+          <w:sz w:val="24"/>
+          <w:szCs w:val="24"/>
+        </w:rPr>
+        <w:t>相对上一版本的变更</w:t>
+      </w:r>
+    </w:p>
+    <w:p>
+      <w:pPr>
+        <w:pStyle w:val="a3"/>
+        <w:numPr>
+          <w:ilvl w:val="0"/>
+          <w:numId w:val="32"/>
+        </w:numPr>
+        <w:ind w:firstLineChars="0"/>
+      </w:pPr>
+      <w:r>
+        <w:rPr>
+          <w:rFonts w:hint="eastAsia"/>
+        </w:rPr>
+        <w:t>新增功能：</w:t>
+      </w:r>
+      <w:r>
+        <w:rPr>
+          <w:rFonts w:hint="eastAsia"/>
+        </w:rPr>
+        <w:t>高压连接方式增加“</w:t>
+      </w:r>
+      <w:r>
+        <w:t>RTU-Over-TCP</w:t>
+      </w:r>
+      <w:r>
+        <w:rPr>
+          <w:rFonts w:hint="eastAsia"/>
+        </w:rPr>
+        <w:t>”</w:t>
+      </w:r>
+      <w:r>
+        <w:rPr>
+          <w:rFonts w:hint="eastAsia"/>
+        </w:rPr>
+        <w:t>。</w:t>
+      </w:r>
+    </w:p>
+    <w:p>
+      <w:pPr>
+        <w:pStyle w:val="a3"/>
+        <w:numPr>
+          <w:ilvl w:val="0"/>
+          <w:numId w:val="32"/>
+        </w:numPr>
+        <w:ind w:firstLineChars="0"/>
+      </w:pPr>
+      <w:r>
+        <w:rPr>
+          <w:rFonts w:hint="eastAsia"/>
+        </w:rPr>
+        <w:t>新增功能：</w:t>
+      </w:r>
+      <w:r>
+        <w:rPr>
+          <w:rFonts w:hint="eastAsia"/>
+        </w:rPr>
+        <w:t>限制只允许一个程序实例运行</w:t>
+      </w:r>
+      <w:r>
+        <w:rPr>
+          <w:rFonts w:hint="eastAsia"/>
+        </w:rPr>
+        <w:t>。</w:t>
+      </w:r>
+    </w:p>
+    <w:p>
+      <w:pPr>
+        <w:pStyle w:val="a3"/>
+        <w:numPr>
+          <w:ilvl w:val="0"/>
+          <w:numId w:val="32"/>
+        </w:numPr>
+        <w:ind w:firstLineChars="0"/>
+      </w:pPr>
+      <w:r>
+        <w:rPr>
+          <w:rFonts w:hint="eastAsia"/>
+        </w:rPr>
+        <w:t>新增功能：主界面按下</w:t>
+      </w:r>
+      <w:r>
+        <w:rPr>
+          <w:rFonts w:hint="eastAsia"/>
+        </w:rPr>
+        <w:t>E</w:t>
+      </w:r>
+      <w:r>
+        <w:t>sc</w:t>
+      </w:r>
+      <w:r>
+        <w:rPr>
+          <w:rFonts w:hint="eastAsia"/>
+        </w:rPr>
+        <w:t>键不会退出，减少误操作关闭程序的风险。</w:t>
+      </w:r>
+    </w:p>
+    <w:p>
+      <w:pPr>
+        <w:pStyle w:val="a3"/>
+        <w:numPr>
+          <w:ilvl w:val="0"/>
+          <w:numId w:val="32"/>
+        </w:numPr>
+        <w:ind w:firstLineChars="0"/>
+      </w:pPr>
+      <w:r>
+        <w:rPr>
+          <w:rFonts w:hint="eastAsia"/>
+        </w:rPr>
+        <w:t>优化：</w:t>
+      </w:r>
+      <w:r>
+        <w:rPr>
+          <w:rFonts w:hint="eastAsia"/>
+        </w:rPr>
+        <w:t>暂停时间统计更加准确</w:t>
+      </w:r>
+      <w:r>
+        <w:rPr>
+          <w:rFonts w:hint="eastAsia"/>
+        </w:rPr>
+        <w:t>。</w:t>
+      </w:r>
+    </w:p>
+    <w:p>
+      <w:pPr>
+        <w:pStyle w:val="3"/>
+        <w:spacing w:before="0" w:after="0"/>
+        <w:rPr>
+          <w:sz w:val="24"/>
+          <w:szCs w:val="24"/>
+        </w:rPr>
+      </w:pPr>
+      <w:r>
+        <w:rPr>
+          <w:rFonts w:hint="eastAsia"/>
+          <w:sz w:val="24"/>
+          <w:szCs w:val="24"/>
+        </w:rPr>
+        <w:t>尚未实现的功能</w:t>
+      </w:r>
+    </w:p>
+    <w:p>
+      <w:pPr>
+        <w:pStyle w:val="a3"/>
+        <w:numPr>
+          <w:ilvl w:val="0"/>
+          <w:numId w:val="33"/>
+        </w:numPr>
+        <w:ind w:firstLineChars="0"/>
+      </w:pPr>
+      <w:bookmarkStart w:id="0" w:name="_GoBack"/>
+      <w:bookmarkEnd w:id="0"/>
+      <w:r>
+        <w:rPr>
+          <w:rFonts w:hint="eastAsia"/>
+        </w:rPr>
+        <w:t>连接示波器获取波形并截图保存。</w:t>
       </w:r>
     </w:p>
     <w:p/>
@@ -2809,6 +2988,95 @@
     </w:lvl>
   </w:abstractNum>
   <w:abstractNum w:abstractNumId="4" w15:restartNumberingAfterBreak="0">
+    <w:nsid w:val="23547349"/>
+    <w:multiLevelType w:val="hybridMultilevel"/>
+    <w:tmpl w:val="04C44332"/>
+    <w:lvl w:ilvl="0" w:tplc="8362DC06">
+      <w:start w:val="1"/>
+      <w:numFmt w:val="decimal"/>
+      <w:lvlText w:val="(%1)"/>
+      <w:lvlJc w:val="left"/>
+      <w:pPr>
+        <w:ind w:left="900" w:hanging="420"/>
+      </w:pPr>
+      <w:rPr>
+        <w:rFonts w:hint="eastAsia"/>
+      </w:rPr>
+    </w:lvl>
+    <w:lvl w:ilvl="1" w:tplc="04090019" w:tentative="1">
+      <w:start w:val="1"/>
+      <w:numFmt w:val="lowerLetter"/>
+      <w:lvlText w:val="%2)"/>
+      <w:lvlJc w:val="left"/>
+      <w:pPr>
+        <w:ind w:left="1320" w:hanging="420"/>
+      </w:pPr>
+    </w:lvl>
+    <w:lvl w:ilvl="2" w:tplc="0409001B" w:tentative="1">
+      <w:start w:val="1"/>
+      <w:numFmt w:val="lowerRoman"/>
+      <w:lvlText w:val="%3."/>
+      <w:lvlJc w:val="right"/>
+      <w:pPr>
+        <w:ind w:left="1740" w:hanging="420"/>
+      </w:pPr>
+    </w:lvl>
+    <w:lvl w:ilvl="3" w:tplc="0409000F" w:tentative="1">
+      <w:start w:val="1"/>
+      <w:numFmt w:val="decimal"/>
+      <w:lvlText w:val="%4."/>
+      <w:lvlJc w:val="left"/>
+      <w:pPr>
+        <w:ind w:left="2160" w:hanging="420"/>
+      </w:pPr>
+    </w:lvl>
+    <w:lvl w:ilvl="4" w:tplc="04090019" w:tentative="1">
+      <w:start w:val="1"/>
+      <w:numFmt w:val="lowerLetter"/>
+      <w:lvlText w:val="%5)"/>
+      <w:lvlJc w:val="left"/>
+      <w:pPr>
+        <w:ind w:left="2580" w:hanging="420"/>
+      </w:pPr>
+    </w:lvl>
+    <w:lvl w:ilvl="5" w:tplc="0409001B" w:tentative="1">
+      <w:start w:val="1"/>
+      <w:numFmt w:val="lowerRoman"/>
+      <w:lvlText w:val="%6."/>
+      <w:lvlJc w:val="right"/>
+      <w:pPr>
+        <w:ind w:left="3000" w:hanging="420"/>
+      </w:pPr>
+    </w:lvl>
+    <w:lvl w:ilvl="6" w:tplc="0409000F" w:tentative="1">
+      <w:start w:val="1"/>
+      <w:numFmt w:val="decimal"/>
+      <w:lvlText w:val="%7."/>
+      <w:lvlJc w:val="left"/>
+      <w:pPr>
+        <w:ind w:left="3420" w:hanging="420"/>
+      </w:pPr>
+    </w:lvl>
+    <w:lvl w:ilvl="7" w:tplc="04090019" w:tentative="1">
+      <w:start w:val="1"/>
+      <w:numFmt w:val="lowerLetter"/>
+      <w:lvlText w:val="%8)"/>
+      <w:lvlJc w:val="left"/>
+      <w:pPr>
+        <w:ind w:left="3840" w:hanging="420"/>
+      </w:pPr>
+    </w:lvl>
+    <w:lvl w:ilvl="8" w:tplc="0409001B" w:tentative="1">
+      <w:start w:val="1"/>
+      <w:numFmt w:val="lowerRoman"/>
+      <w:lvlText w:val="%9."/>
+      <w:lvlJc w:val="right"/>
+      <w:pPr>
+        <w:ind w:left="4260" w:hanging="420"/>
+      </w:pPr>
+    </w:lvl>
+  </w:abstractNum>
+  <w:abstractNum w:abstractNumId="5" w15:restartNumberingAfterBreak="0">
     <w:nsid w:val="297C2D3A"/>
     <w:multiLevelType w:val="multilevel"/>
     <w:tmpl w:val="2F1E08AC"/>
@@ -2929,7 +3197,7 @@
       </w:rPr>
     </w:lvl>
   </w:abstractNum>
-  <w:abstractNum w:abstractNumId="5" w15:restartNumberingAfterBreak="0">
+  <w:abstractNum w:abstractNumId="6" w15:restartNumberingAfterBreak="0">
     <w:nsid w:val="348A5DB3"/>
     <w:multiLevelType w:val="hybridMultilevel"/>
     <w:tmpl w:val="B6E4BE1E"/>
@@ -3018,7 +3286,7 @@
       </w:pPr>
     </w:lvl>
   </w:abstractNum>
-  <w:abstractNum w:abstractNumId="6" w15:restartNumberingAfterBreak="0">
+  <w:abstractNum w:abstractNumId="7" w15:restartNumberingAfterBreak="0">
     <w:nsid w:val="376903E0"/>
     <w:multiLevelType w:val="hybridMultilevel"/>
     <w:tmpl w:val="B6E4BE1E"/>
@@ -3107,7 +3375,7 @@
       </w:pPr>
     </w:lvl>
   </w:abstractNum>
-  <w:abstractNum w:abstractNumId="7" w15:restartNumberingAfterBreak="0">
+  <w:abstractNum w:abstractNumId="8" w15:restartNumberingAfterBreak="0">
     <w:nsid w:val="37753E20"/>
     <w:multiLevelType w:val="hybridMultilevel"/>
     <w:tmpl w:val="1C0417DE"/>
@@ -3196,7 +3464,7 @@
       </w:pPr>
     </w:lvl>
   </w:abstractNum>
-  <w:abstractNum w:abstractNumId="8" w15:restartNumberingAfterBreak="0">
+  <w:abstractNum w:abstractNumId="9" w15:restartNumberingAfterBreak="0">
     <w:nsid w:val="390D67AE"/>
     <w:multiLevelType w:val="hybridMultilevel"/>
     <w:tmpl w:val="04C44332"/>
@@ -3285,7 +3553,7 @@
       </w:pPr>
     </w:lvl>
   </w:abstractNum>
-  <w:abstractNum w:abstractNumId="9" w15:restartNumberingAfterBreak="0">
+  <w:abstractNum w:abstractNumId="10" w15:restartNumberingAfterBreak="0">
     <w:nsid w:val="3E7D1384"/>
     <w:multiLevelType w:val="hybridMultilevel"/>
     <w:tmpl w:val="DFAA1172"/>
@@ -3398,7 +3666,96 @@
       </w:rPr>
     </w:lvl>
   </w:abstractNum>
-  <w:abstractNum w:abstractNumId="10" w15:restartNumberingAfterBreak="0">
+  <w:abstractNum w:abstractNumId="11" w15:restartNumberingAfterBreak="0">
+    <w:nsid w:val="460F71A3"/>
+    <w:multiLevelType w:val="hybridMultilevel"/>
+    <w:tmpl w:val="B6E4BE1E"/>
+    <w:lvl w:ilvl="0" w:tplc="8362DC06">
+      <w:start w:val="1"/>
+      <w:numFmt w:val="decimal"/>
+      <w:lvlText w:val="(%1)"/>
+      <w:lvlJc w:val="left"/>
+      <w:pPr>
+        <w:ind w:left="900" w:hanging="420"/>
+      </w:pPr>
+      <w:rPr>
+        <w:rFonts w:hint="eastAsia"/>
+      </w:rPr>
+    </w:lvl>
+    <w:lvl w:ilvl="1" w:tplc="04090019" w:tentative="1">
+      <w:start w:val="1"/>
+      <w:numFmt w:val="lowerLetter"/>
+      <w:lvlText w:val="%2)"/>
+      <w:lvlJc w:val="left"/>
+      <w:pPr>
+        <w:ind w:left="1320" w:hanging="420"/>
+      </w:pPr>
+    </w:lvl>
+    <w:lvl w:ilvl="2" w:tplc="0409001B" w:tentative="1">
+      <w:start w:val="1"/>
+      <w:numFmt w:val="lowerRoman"/>
+      <w:lvlText w:val="%3."/>
+      <w:lvlJc w:val="right"/>
+      <w:pPr>
+        <w:ind w:left="1740" w:hanging="420"/>
+      </w:pPr>
+    </w:lvl>
+    <w:lvl w:ilvl="3" w:tplc="0409000F" w:tentative="1">
+      <w:start w:val="1"/>
+      <w:numFmt w:val="decimal"/>
+      <w:lvlText w:val="%4."/>
+      <w:lvlJc w:val="left"/>
+      <w:pPr>
+        <w:ind w:left="2160" w:hanging="420"/>
+      </w:pPr>
+    </w:lvl>
+    <w:lvl w:ilvl="4" w:tplc="04090019" w:tentative="1">
+      <w:start w:val="1"/>
+      <w:numFmt w:val="lowerLetter"/>
+      <w:lvlText w:val="%5)"/>
+      <w:lvlJc w:val="left"/>
+      <w:pPr>
+        <w:ind w:left="2580" w:hanging="420"/>
+      </w:pPr>
+    </w:lvl>
+    <w:lvl w:ilvl="5" w:tplc="0409001B" w:tentative="1">
+      <w:start w:val="1"/>
+      <w:numFmt w:val="lowerRoman"/>
+      <w:lvlText w:val="%6."/>
+      <w:lvlJc w:val="right"/>
+      <w:pPr>
+        <w:ind w:left="3000" w:hanging="420"/>
+      </w:pPr>
+    </w:lvl>
+    <w:lvl w:ilvl="6" w:tplc="0409000F" w:tentative="1">
+      <w:start w:val="1"/>
+      <w:numFmt w:val="decimal"/>
+      <w:lvlText w:val="%7."/>
+      <w:lvlJc w:val="left"/>
+      <w:pPr>
+        <w:ind w:left="3420" w:hanging="420"/>
+      </w:pPr>
+    </w:lvl>
+    <w:lvl w:ilvl="7" w:tplc="04090019" w:tentative="1">
+      <w:start w:val="1"/>
+      <w:numFmt w:val="lowerLetter"/>
+      <w:lvlText w:val="%8)"/>
+      <w:lvlJc w:val="left"/>
+      <w:pPr>
+        <w:ind w:left="3840" w:hanging="420"/>
+      </w:pPr>
+    </w:lvl>
+    <w:lvl w:ilvl="8" w:tplc="0409001B" w:tentative="1">
+      <w:start w:val="1"/>
+      <w:numFmt w:val="lowerRoman"/>
+      <w:lvlText w:val="%9."/>
+      <w:lvlJc w:val="right"/>
+      <w:pPr>
+        <w:ind w:left="4260" w:hanging="420"/>
+      </w:pPr>
+    </w:lvl>
+  </w:abstractNum>
+  <w:abstractNum w:abstractNumId="12" w15:restartNumberingAfterBreak="0">
     <w:nsid w:val="5A912AFE"/>
     <w:multiLevelType w:val="hybridMultilevel"/>
     <w:tmpl w:val="04C44332"/>
@@ -3487,7 +3844,7 @@
       </w:pPr>
     </w:lvl>
   </w:abstractNum>
-  <w:abstractNum w:abstractNumId="11" w15:restartNumberingAfterBreak="0">
+  <w:abstractNum w:abstractNumId="13" w15:restartNumberingAfterBreak="0">
     <w:nsid w:val="74D26327"/>
     <w:multiLevelType w:val="hybridMultilevel"/>
     <w:tmpl w:val="B6E4BE1E"/>
@@ -3601,25 +3958,25 @@
     <w:abstractNumId w:val="1"/>
   </w:num>
   <w:num w:numId="9">
-    <w:abstractNumId w:val="4"/>
+    <w:abstractNumId w:val="5"/>
   </w:num>
   <w:num w:numId="10">
-    <w:abstractNumId w:val="4"/>
+    <w:abstractNumId w:val="5"/>
   </w:num>
   <w:num w:numId="11">
-    <w:abstractNumId w:val="9"/>
+    <w:abstractNumId w:val="10"/>
   </w:num>
   <w:num w:numId="12">
-    <w:abstractNumId w:val="4"/>
+    <w:abstractNumId w:val="5"/>
   </w:num>
   <w:num w:numId="13">
-    <w:abstractNumId w:val="4"/>
+    <w:abstractNumId w:val="5"/>
   </w:num>
   <w:num w:numId="14">
-    <w:abstractNumId w:val="4"/>
+    <w:abstractNumId w:val="5"/>
   </w:num>
   <w:num w:numId="15">
-    <w:abstractNumId w:val="4"/>
+    <w:abstractNumId w:val="5"/>
     <w:lvlOverride w:ilvl="0">
       <w:lvl w:ilvl="0">
         <w:start w:val="1"/>
@@ -3756,52 +4113,58 @@
     </w:lvlOverride>
   </w:num>
   <w:num w:numId="16">
-    <w:abstractNumId w:val="4"/>
+    <w:abstractNumId w:val="5"/>
   </w:num>
   <w:num w:numId="17">
-    <w:abstractNumId w:val="4"/>
+    <w:abstractNumId w:val="5"/>
   </w:num>
   <w:num w:numId="18">
+    <w:abstractNumId w:val="8"/>
+  </w:num>
+  <w:num w:numId="19">
+    <w:abstractNumId w:val="12"/>
+  </w:num>
+  <w:num w:numId="20">
     <w:abstractNumId w:val="7"/>
   </w:num>
-  <w:num w:numId="19">
-    <w:abstractNumId w:val="10"/>
-  </w:num>
-  <w:num w:numId="20">
-    <w:abstractNumId w:val="6"/>
-  </w:num>
   <w:num w:numId="21">
-    <w:abstractNumId w:val="4"/>
+    <w:abstractNumId w:val="5"/>
   </w:num>
   <w:num w:numId="22">
-    <w:abstractNumId w:val="4"/>
+    <w:abstractNumId w:val="5"/>
   </w:num>
   <w:num w:numId="23">
-    <w:abstractNumId w:val="4"/>
+    <w:abstractNumId w:val="5"/>
   </w:num>
   <w:num w:numId="24">
-    <w:abstractNumId w:val="4"/>
+    <w:abstractNumId w:val="5"/>
   </w:num>
   <w:num w:numId="25">
-    <w:abstractNumId w:val="4"/>
+    <w:abstractNumId w:val="5"/>
   </w:num>
   <w:num w:numId="26">
-    <w:abstractNumId w:val="8"/>
+    <w:abstractNumId w:val="9"/>
   </w:num>
   <w:num w:numId="27">
-    <w:abstractNumId w:val="5"/>
+    <w:abstractNumId w:val="6"/>
   </w:num>
   <w:num w:numId="28">
     <w:abstractNumId w:val="3"/>
   </w:num>
   <w:num w:numId="29">
-    <w:abstractNumId w:val="11"/>
+    <w:abstractNumId w:val="13"/>
   </w:num>
   <w:num w:numId="30">
     <w:abstractNumId w:val="0"/>
   </w:num>
   <w:num w:numId="31">
     <w:abstractNumId w:val="2"/>
+  </w:num>
+  <w:num w:numId="32">
+    <w:abstractNumId w:val="4"/>
+  </w:num>
+  <w:num w:numId="33">
+    <w:abstractNumId w:val="11"/>
   </w:num>
 </w:numbering>
 </file>

</xml_diff>

<commit_message>
fix the bug in time-statistic.
</commit_message>
<xml_diff>
--- a/使用说明.docx
+++ b/使用说明.docx
@@ -56,9 +56,6 @@
     <w:p>
       <w:pPr>
         <w:jc w:val="center"/>
-        <w:rPr>
-          <w:rFonts w:hint="eastAsia"/>
-        </w:rPr>
       </w:pPr>
       <w:r>
         <w:rPr>
@@ -2548,7 +2545,101 @@
         <w:rPr>
           <w:rFonts w:hint="eastAsia"/>
         </w:rPr>
-        <w:t>暂停时间统计更加准确</w:t>
+        <w:t>更新暂停</w:t>
+      </w:r>
+      <w:r>
+        <w:rPr>
+          <w:rFonts w:hint="eastAsia"/>
+        </w:rPr>
+        <w:t>时间</w:t>
+      </w:r>
+      <w:r>
+        <w:rPr>
+          <w:rFonts w:hint="eastAsia"/>
+        </w:rPr>
+        <w:t>和剩余测试时间计算方法</w:t>
+      </w:r>
+      <w:r>
+        <w:rPr>
+          <w:rFonts w:hint="eastAsia"/>
+        </w:rPr>
+        <w:t>。</w:t>
+      </w:r>
+    </w:p>
+    <w:p>
+      <w:pPr>
+        <w:pStyle w:val="a3"/>
+        <w:numPr>
+          <w:ilvl w:val="0"/>
+          <w:numId w:val="32"/>
+        </w:numPr>
+        <w:ind w:firstLineChars="0"/>
+      </w:pPr>
+      <w:r>
+        <w:rPr>
+          <w:rFonts w:hint="eastAsia"/>
+        </w:rPr>
+        <w:t>错误修复：</w:t>
+      </w:r>
+      <w:r>
+        <w:rPr>
+          <w:rFonts w:hint="eastAsia"/>
+        </w:rPr>
+        <w:t>修改</w:t>
+      </w:r>
+      <w:bookmarkStart w:id="0" w:name="_GoBack"/>
+      <w:bookmarkEnd w:id="0"/>
+      <w:r>
+        <w:rPr>
+          <w:rFonts w:hint="eastAsia"/>
+        </w:rPr>
+        <w:t>剩余测试时间计算</w:t>
+      </w:r>
+      <w:r>
+        <w:rPr>
+          <w:rFonts w:hint="eastAsia"/>
+        </w:rPr>
+        <w:t>中的错误</w:t>
+      </w:r>
+      <w:r>
+        <w:rPr>
+          <w:rFonts w:hint="eastAsia"/>
+        </w:rPr>
+        <w:t>。</w:t>
+      </w:r>
+    </w:p>
+    <w:p>
+      <w:pPr>
+        <w:pStyle w:val="a3"/>
+        <w:numPr>
+          <w:ilvl w:val="0"/>
+          <w:numId w:val="32"/>
+        </w:numPr>
+        <w:ind w:firstLineChars="0"/>
+      </w:pPr>
+      <w:r>
+        <w:rPr>
+          <w:rFonts w:hint="eastAsia"/>
+        </w:rPr>
+        <w:t>错误修复：</w:t>
+      </w:r>
+      <w:r>
+        <w:rPr>
+          <w:rFonts w:hint="eastAsia"/>
+        </w:rPr>
+        <w:t>修改“更新</w:t>
+      </w:r>
+      <w:r>
+        <w:rPr>
+          <w:rFonts w:hint="eastAsia"/>
+        </w:rPr>
+        <w:t>连接设置后必须重启才能生效</w:t>
+      </w:r>
+      <w:r>
+        <w:rPr>
+          <w:rFonts w:hint="eastAsia"/>
+        </w:rPr>
+        <w:t>”的错误</w:t>
       </w:r>
       <w:r>
         <w:rPr>
@@ -2584,8 +2675,6 @@
         </w:numPr>
         <w:ind w:firstLineChars="0"/>
       </w:pPr>
-      <w:bookmarkStart w:id="0" w:name="_GoBack"/>
-      <w:bookmarkEnd w:id="0"/>
       <w:r>
         <w:rPr>
           <w:rFonts w:hint="eastAsia"/>

</xml_diff>

<commit_message>
during error/disconnection retry, retry the remaining-test-dura calculation.
</commit_message>
<xml_diff>
--- a/使用说明.docx
+++ b/使用说明.docx
@@ -2466,6 +2466,32 @@
         </w:rPr>
         <w:t>。</w:t>
       </w:r>
+      <w:r>
+        <w:rPr>
+          <w:rFonts w:hint="eastAsia"/>
+        </w:rPr>
+        <w:t>目前仅抓取数据包确认了发送数据的正确性，并在</w:t>
+      </w:r>
+      <w:proofErr w:type="spellStart"/>
+      <w:r>
+        <w:rPr>
+          <w:rFonts w:hint="eastAsia"/>
+        </w:rPr>
+        <w:t>m</w:t>
+      </w:r>
+      <w:r>
+        <w:t>odbus</w:t>
+      </w:r>
+      <w:proofErr w:type="spellEnd"/>
+      <w:r>
+        <w:t xml:space="preserve"> slave</w:t>
+      </w:r>
+      <w:r>
+        <w:rPr>
+          <w:rFonts w:hint="eastAsia"/>
+        </w:rPr>
+        <w:t>上模拟验证通过，尚未在真实环境中验证。</w:t>
+      </w:r>
     </w:p>
     <w:p>
       <w:pPr>
@@ -2539,31 +2565,19 @@
         <w:rPr>
           <w:rFonts w:hint="eastAsia"/>
         </w:rPr>
-        <w:t>优化：</w:t>
-      </w:r>
-      <w:r>
-        <w:rPr>
-          <w:rFonts w:hint="eastAsia"/>
-        </w:rPr>
-        <w:t>更新暂停</w:t>
-      </w:r>
-      <w:r>
-        <w:rPr>
-          <w:rFonts w:hint="eastAsia"/>
-        </w:rPr>
-        <w:t>时间</w:t>
-      </w:r>
-      <w:r>
-        <w:rPr>
-          <w:rFonts w:hint="eastAsia"/>
-        </w:rPr>
-        <w:t>和剩余测试时间计算方法</w:t>
-      </w:r>
-      <w:r>
-        <w:rPr>
-          <w:rFonts w:hint="eastAsia"/>
-        </w:rPr>
-        <w:t>。</w:t>
+        <w:t>错误修复：修改“更新</w:t>
+      </w:r>
+      <w:r>
+        <w:rPr>
+          <w:rFonts w:hint="eastAsia"/>
+        </w:rPr>
+        <w:t>连接设置后必须重启才能生效</w:t>
+      </w:r>
+      <w:r>
+        <w:rPr>
+          <w:rFonts w:hint="eastAsia"/>
+        </w:rPr>
+        <w:t>”的错误。</w:t>
       </w:r>
     </w:p>
     <w:p>
@@ -2587,8 +2601,6 @@
         </w:rPr>
         <w:t>修改</w:t>
       </w:r>
-      <w:bookmarkStart w:id="0" w:name="_GoBack"/>
-      <w:bookmarkEnd w:id="0"/>
       <w:r>
         <w:rPr>
           <w:rFonts w:hint="eastAsia"/>
@@ -2621,25 +2633,193 @@
         <w:rPr>
           <w:rFonts w:hint="eastAsia"/>
         </w:rPr>
-        <w:t>错误修复：</w:t>
-      </w:r>
-      <w:r>
-        <w:rPr>
-          <w:rFonts w:hint="eastAsia"/>
-        </w:rPr>
-        <w:t>修改“更新</w:t>
-      </w:r>
-      <w:r>
-        <w:rPr>
-          <w:rFonts w:hint="eastAsia"/>
-        </w:rPr>
-        <w:t>连接设置后必须重启才能生效</w:t>
-      </w:r>
-      <w:r>
-        <w:rPr>
-          <w:rFonts w:hint="eastAsia"/>
-        </w:rPr>
-        <w:t>”的错误</w:t>
+        <w:t>优化：更新暂停时间和剩余测试时间计算方法</w:t>
+      </w:r>
+      <w:r>
+        <w:rPr>
+          <w:rFonts w:hint="eastAsia"/>
+        </w:rPr>
+        <w:t>，</w:t>
+      </w:r>
+      <w:r>
+        <w:rPr>
+          <w:rFonts w:hint="eastAsia"/>
+        </w:rPr>
+        <w:t>提高了时间估算的准确度；</w:t>
+      </w:r>
+      <w:r>
+        <w:rPr>
+          <w:rFonts w:hint="eastAsia"/>
+        </w:rPr>
+        <w:t>在暂停和错误期间的时间流逝不会影响到对预计剩余时间的估算。</w:t>
+      </w:r>
+      <w:r>
+        <w:rPr>
+          <w:rFonts w:hint="eastAsia"/>
+        </w:rPr>
+        <w:t>目前的实现中，</w:t>
+      </w:r>
+      <w:r>
+        <w:rPr>
+          <w:rFonts w:hint="eastAsia"/>
+        </w:rPr>
+        <w:t>如果测试过程中</w:t>
+      </w:r>
+      <w:r>
+        <w:rPr>
+          <w:rFonts w:hint="eastAsia"/>
+        </w:rPr>
+        <w:t>没有</w:t>
+      </w:r>
+      <w:r>
+        <w:rPr>
+          <w:rFonts w:hint="eastAsia"/>
+        </w:rPr>
+        <w:t>发生错误重试、暂停</w:t>
+      </w:r>
+      <w:r>
+        <w:rPr>
+          <w:rFonts w:hint="eastAsia"/>
+        </w:rPr>
+        <w:t>/</w:t>
+      </w:r>
+      <w:r>
+        <w:rPr>
+          <w:rFonts w:hint="eastAsia"/>
+        </w:rPr>
+        <w:t>恢复，</w:t>
+      </w:r>
+      <w:r>
+        <w:rPr>
+          <w:rFonts w:hint="eastAsia"/>
+        </w:rPr>
+        <w:t>预计剩余时间的估算比较准确（这种情况下，影响准确性的因素只有对“一次读</w:t>
+      </w:r>
+      <w:r>
+        <w:rPr>
+          <w:rFonts w:hint="eastAsia"/>
+        </w:rPr>
+        <w:t>/</w:t>
+      </w:r>
+      <w:r>
+        <w:rPr>
+          <w:rFonts w:hint="eastAsia"/>
+        </w:rPr>
+        <w:t>写寄存器”操作时间的估计，该值可以在配置文件中</w:t>
+      </w:r>
+      <w:r>
+        <w:rPr>
+          <w:rFonts w:hint="eastAsia"/>
+        </w:rPr>
+        <w:t>设置，默认</w:t>
+      </w:r>
+      <w:r>
+        <w:rPr>
+          <w:rFonts w:hint="eastAsia"/>
+        </w:rPr>
+        <w:t>1</w:t>
+      </w:r>
+      <w:r>
+        <w:t>50ms</w:t>
+      </w:r>
+      <w:bookmarkStart w:id="0" w:name="_GoBack"/>
+      <w:bookmarkEnd w:id="0"/>
+      <w:r>
+        <w:rPr>
+          <w:rFonts w:hint="eastAsia"/>
+        </w:rPr>
+        <w:t>）；否则，估算的预计剩余时间</w:t>
+      </w:r>
+      <w:r>
+        <w:rPr>
+          <w:rFonts w:hint="eastAsia"/>
+        </w:rPr>
+        <w:t>会比实际时间偏长，但误差不会超过当前操作周期（设置曝光参数</w:t>
+      </w:r>
+      <w:r>
+        <w:rPr>
+          <w:rFonts w:hint="eastAsia"/>
+        </w:rPr>
+        <w:t>-</w:t>
+      </w:r>
+      <w:r>
+        <w:rPr>
+          <w:rFonts w:hint="eastAsia"/>
+        </w:rPr>
+        <w:t>发起曝光</w:t>
+      </w:r>
+      <w:r>
+        <w:rPr>
+          <w:rFonts w:hint="eastAsia"/>
+        </w:rPr>
+        <w:t>-</w:t>
+      </w:r>
+      <w:r>
+        <w:rPr>
+          <w:rFonts w:hint="eastAsia"/>
+        </w:rPr>
+        <w:t>读取寄存器</w:t>
+      </w:r>
+      <w:r>
+        <w:rPr>
+          <w:rFonts w:hint="eastAsia"/>
+        </w:rPr>
+        <w:t>-</w:t>
+      </w:r>
+      <w:r>
+        <w:rPr>
+          <w:rFonts w:hint="eastAsia"/>
+        </w:rPr>
+        <w:t>冷却）</w:t>
+      </w:r>
+      <w:r>
+        <w:rPr>
+          <w:rFonts w:hint="eastAsia"/>
+        </w:rPr>
+        <w:t>中</w:t>
+      </w:r>
+      <w:r>
+        <w:rPr>
+          <w:rFonts w:hint="eastAsia"/>
+        </w:rPr>
+        <w:t>“</w:t>
+      </w:r>
+      <w:r>
+        <w:rPr>
+          <w:rFonts w:hint="eastAsia"/>
+        </w:rPr>
+        <w:t>所有</w:t>
+      </w:r>
+      <w:r>
+        <w:rPr>
+          <w:rFonts w:hint="eastAsia"/>
+        </w:rPr>
+        <w:lastRenderedPageBreak/>
+        <w:t>相邻两个操作</w:t>
+      </w:r>
+      <w:r>
+        <w:rPr>
+          <w:rFonts w:hint="eastAsia"/>
+        </w:rPr>
+        <w:t>的</w:t>
+      </w:r>
+      <w:r>
+        <w:rPr>
+          <w:rFonts w:hint="eastAsia"/>
+        </w:rPr>
+        <w:t>间隔时间、冷却时间</w:t>
+      </w:r>
+      <w:r>
+        <w:rPr>
+          <w:rFonts w:hint="eastAsia"/>
+        </w:rPr>
+        <w:t>”</w:t>
+      </w:r>
+      <w:r>
+        <w:rPr>
+          <w:rFonts w:hint="eastAsia"/>
+        </w:rPr>
+        <w:t>的最大者</w:t>
       </w:r>
       <w:r>
         <w:rPr>

</xml_diff>

<commit_message>
complete 4.21 requirements in 00.req.txt
</commit_message>
<xml_diff>
--- a/使用说明.docx
+++ b/使用说明.docx
@@ -62,7 +62,7 @@
           <w:noProof/>
         </w:rPr>
         <w:drawing>
-          <wp:inline distT="0" distB="0" distL="0" distR="0" wp14:anchorId="2D6E6365" wp14:editId="4412A8A6">
+          <wp:inline distT="0" distB="0" distL="0" distR="0" wp14:anchorId="3D798F09" wp14:editId="6CDF832D">
             <wp:extent cx="5274310" cy="3494405"/>
             <wp:effectExtent l="0" t="0" r="2540" b="0"/>
             <wp:docPr id="1" name="图片 1"/>
@@ -193,10 +193,10 @@
         </w:rPr>
         <w:lastRenderedPageBreak/>
         <w:drawing>
-          <wp:inline distT="0" distB="0" distL="0" distR="0" wp14:anchorId="7A71A55C" wp14:editId="67F8FD24">
+          <wp:inline distT="0" distB="0" distL="0" distR="0" wp14:anchorId="76EE7EE9" wp14:editId="4A366281">
             <wp:extent cx="5274310" cy="4935220"/>
             <wp:effectExtent l="0" t="0" r="2540" b="0"/>
-            <wp:docPr id="4" name="图片 4"/>
+            <wp:docPr id="2" name="图片 2"/>
             <wp:cNvGraphicFramePr>
               <a:graphicFrameLocks xmlns:a="http://schemas.openxmlformats.org/drawingml/2006/main" noChangeAspect="1"/>
             </wp:cNvGraphicFramePr>
@@ -228,6 +228,8 @@
           </wp:inline>
         </w:drawing>
       </w:r>
+      <w:bookmarkStart w:id="0" w:name="_GoBack"/>
+      <w:bookmarkEnd w:id="0"/>
     </w:p>
     <w:p>
       <w:pPr>
@@ -2874,14 +2876,27 @@
           <w:sz w:val="24"/>
           <w:szCs w:val="24"/>
         </w:rPr>
-        <w:t>99a</w:t>
+        <w:t>99</w:t>
+      </w:r>
+      <w:r>
+        <w:rPr>
+          <w:sz w:val="24"/>
+          <w:szCs w:val="24"/>
+        </w:rPr>
+        <w:t>-</w:t>
+      </w:r>
+      <w:r>
+        <w:rPr>
+          <w:sz w:val="24"/>
+          <w:szCs w:val="24"/>
+        </w:rPr>
+        <w:t>a</w:t>
       </w:r>
     </w:p>
     <w:p>
       <w:pPr>
         <w:pStyle w:val="3"/>
         <w:rPr>
-          <w:rFonts w:hint="eastAsia"/>
           <w:sz w:val="24"/>
           <w:szCs w:val="24"/>
         </w:rPr>
@@ -2903,12 +2918,7 @@
           <w:numId w:val="36"/>
         </w:numPr>
         <w:ind w:firstLineChars="0"/>
-        <w:rPr>
-          <w:rFonts w:hint="eastAsia"/>
-        </w:rPr>
-      </w:pPr>
-      <w:bookmarkStart w:id="0" w:name="_GoBack"/>
-      <w:bookmarkEnd w:id="0"/>
+      </w:pPr>
       <w:r>
         <w:rPr>
           <w:rFonts w:hint="eastAsia"/>
@@ -2924,9 +2934,6 @@
           <w:numId w:val="36"/>
         </w:numPr>
         <w:ind w:firstLineChars="0"/>
-        <w:rPr>
-          <w:rFonts w:hint="eastAsia"/>
-        </w:rPr>
       </w:pPr>
       <w:r>
         <w:rPr>
@@ -2943,9 +2950,6 @@
           <w:numId w:val="36"/>
         </w:numPr>
         <w:ind w:firstLineChars="0"/>
-        <w:rPr>
-          <w:rFonts w:hint="eastAsia"/>
-        </w:rPr>
       </w:pPr>
       <w:r>
         <w:rPr>
@@ -2962,9 +2966,6 @@
           <w:numId w:val="36"/>
         </w:numPr>
         <w:ind w:firstLineChars="0"/>
-        <w:rPr>
-          <w:rFonts w:hint="eastAsia"/>
-        </w:rPr>
       </w:pPr>
       <w:r>
         <w:rPr>
@@ -2981,9 +2982,6 @@
           <w:numId w:val="36"/>
         </w:numPr>
         <w:ind w:firstLineChars="0"/>
-        <w:rPr>
-          <w:rFonts w:hint="eastAsia"/>
-        </w:rPr>
       </w:pPr>
       <w:r>
         <w:rPr>
@@ -3000,9 +2998,6 @@
           <w:numId w:val="36"/>
         </w:numPr>
         <w:ind w:firstLineChars="0"/>
-        <w:rPr>
-          <w:rFonts w:hint="eastAsia"/>
-        </w:rPr>
       </w:pPr>
       <w:r>
         <w:rPr>
@@ -3019,9 +3014,6 @@
           <w:numId w:val="36"/>
         </w:numPr>
         <w:ind w:firstLineChars="0"/>
-        <w:rPr>
-          <w:rFonts w:hint="eastAsia"/>
-        </w:rPr>
       </w:pPr>
       <w:r>
         <w:rPr>
@@ -3050,9 +3042,6 @@
           <w:numId w:val="36"/>
         </w:numPr>
         <w:ind w:firstLineChars="0"/>
-        <w:rPr>
-          <w:rFonts w:hint="eastAsia"/>
-        </w:rPr>
       </w:pPr>
       <w:r>
         <w:rPr>
@@ -3117,9 +3106,6 @@
           <w:numId w:val="36"/>
         </w:numPr>
         <w:ind w:firstLineChars="0"/>
-        <w:rPr>
-          <w:rFonts w:hint="eastAsia"/>
-        </w:rPr>
       </w:pPr>
       <w:r>
         <w:rPr>
@@ -3142,9 +3128,6 @@
           <w:numId w:val="36"/>
         </w:numPr>
         <w:ind w:firstLineChars="0"/>
-        <w:rPr>
-          <w:rFonts w:hint="eastAsia"/>
-        </w:rPr>
       </w:pPr>
       <w:r>
         <w:rPr>
@@ -3217,7 +3200,293 @@
         <w:t>min</w:t>
       </w:r>
     </w:p>
-    <w:p/>
+    <w:p>
+      <w:pPr>
+        <w:pStyle w:val="2"/>
+        <w:spacing w:before="0" w:after="0"/>
+        <w:rPr>
+          <w:sz w:val="24"/>
+          <w:szCs w:val="24"/>
+        </w:rPr>
+      </w:pPr>
+      <w:r>
+        <w:rPr>
+          <w:sz w:val="24"/>
+          <w:szCs w:val="24"/>
+        </w:rPr>
+        <w:lastRenderedPageBreak/>
+        <w:t>v3</w:t>
+      </w:r>
+      <w:r>
+        <w:rPr>
+          <w:rFonts w:hint="eastAsia"/>
+          <w:sz w:val="24"/>
+          <w:szCs w:val="24"/>
+        </w:rPr>
+        <w:t>.</w:t>
+      </w:r>
+      <w:r>
+        <w:rPr>
+          <w:sz w:val="24"/>
+          <w:szCs w:val="24"/>
+        </w:rPr>
+        <w:t>99-b</w:t>
+      </w:r>
+    </w:p>
+    <w:p>
+      <w:pPr>
+        <w:pStyle w:val="3"/>
+        <w:rPr>
+          <w:sz w:val="24"/>
+          <w:szCs w:val="24"/>
+        </w:rPr>
+      </w:pPr>
+      <w:r>
+        <w:rPr>
+          <w:rFonts w:hint="eastAsia"/>
+          <w:sz w:val="24"/>
+          <w:szCs w:val="24"/>
+        </w:rPr>
+        <w:t>相对上一版本的变更</w:t>
+      </w:r>
+    </w:p>
+    <w:p>
+      <w:pPr>
+        <w:rPr>
+          <w:rFonts w:hint="eastAsia"/>
+        </w:rPr>
+      </w:pPr>
+      <w:r>
+        <w:rPr>
+          <w:rFonts w:hint="eastAsia"/>
+        </w:rPr>
+        <w:t xml:space="preserve">2. </w:t>
+      </w:r>
+      <w:r>
+        <w:rPr>
+          <w:rFonts w:hint="eastAsia"/>
+        </w:rPr>
+        <w:t>曝光形式再增加新的解耦模式（</w:t>
+      </w:r>
+      <w:r>
+        <w:rPr>
+          <w:rFonts w:hint="eastAsia"/>
+        </w:rPr>
+        <w:t>13</w:t>
+      </w:r>
+      <w:r>
+        <w:rPr>
+          <w:rFonts w:hint="eastAsia"/>
+        </w:rPr>
+        <w:t>号寄存器写</w:t>
+      </w:r>
+      <w:r>
+        <w:rPr>
+          <w:rFonts w:hint="eastAsia"/>
+        </w:rPr>
+        <w:t>5</w:t>
+      </w:r>
+      <w:r>
+        <w:rPr>
+          <w:rFonts w:hint="eastAsia"/>
+        </w:rPr>
+        <w:t>），同时主界面的“管电流”设置项目显示为“灯丝电流”</w:t>
+      </w:r>
+    </w:p>
+    <w:p>
+      <w:pPr>
+        <w:rPr>
+          <w:rFonts w:hint="eastAsia"/>
+        </w:rPr>
+      </w:pPr>
+      <w:r>
+        <w:rPr>
+          <w:rFonts w:hint="eastAsia"/>
+        </w:rPr>
+        <w:t xml:space="preserve">3. </w:t>
+      </w:r>
+      <w:r>
+        <w:rPr>
+          <w:rFonts w:hint="eastAsia"/>
+        </w:rPr>
+        <w:t>各设置界面的</w:t>
+      </w:r>
+      <w:r>
+        <w:rPr>
+          <w:rFonts w:hint="eastAsia"/>
+        </w:rPr>
+        <w:t>title</w:t>
+      </w:r>
+      <w:r>
+        <w:rPr>
+          <w:rFonts w:hint="eastAsia"/>
+        </w:rPr>
+        <w:t>改一下</w:t>
+      </w:r>
+    </w:p>
+    <w:p>
+      <w:pPr>
+        <w:rPr>
+          <w:rFonts w:hint="eastAsia"/>
+        </w:rPr>
+      </w:pPr>
+      <w:r>
+        <w:rPr>
+          <w:rFonts w:hint="eastAsia"/>
+        </w:rPr>
+        <w:t xml:space="preserve">4. </w:t>
+      </w:r>
+      <w:r>
+        <w:rPr>
+          <w:rFonts w:hint="eastAsia"/>
+        </w:rPr>
+        <w:t>设置界面的曝光时间在</w:t>
+      </w:r>
+      <w:r>
+        <w:rPr>
+          <w:rFonts w:hint="eastAsia"/>
+        </w:rPr>
+        <w:t>s</w:t>
+      </w:r>
+      <w:r>
+        <w:rPr>
+          <w:rFonts w:hint="eastAsia"/>
+        </w:rPr>
+        <w:t>和</w:t>
+      </w:r>
+      <w:r>
+        <w:rPr>
+          <w:rFonts w:hint="eastAsia"/>
+        </w:rPr>
+        <w:t>min</w:t>
+      </w:r>
+      <w:r>
+        <w:rPr>
+          <w:rFonts w:hint="eastAsia"/>
+        </w:rPr>
+        <w:t>改动时自动换算</w:t>
+      </w:r>
+    </w:p>
+    <w:p>
+      <w:pPr>
+        <w:rPr>
+          <w:rFonts w:hint="eastAsia"/>
+        </w:rPr>
+      </w:pPr>
+      <w:r>
+        <w:rPr>
+          <w:rFonts w:hint="eastAsia"/>
+        </w:rPr>
+        <w:t xml:space="preserve">5. </w:t>
+      </w:r>
+      <w:r>
+        <w:rPr>
+          <w:rFonts w:hint="eastAsia"/>
+        </w:rPr>
+        <w:t>冷高压</w:t>
+      </w:r>
+      <w:r>
+        <w:rPr>
+          <w:rFonts w:hint="eastAsia"/>
+        </w:rPr>
+        <w:t xml:space="preserve"> </w:t>
+      </w:r>
+      <w:r>
+        <w:rPr>
+          <w:rFonts w:hint="eastAsia"/>
+        </w:rPr>
+        <w:t>测试时允许电流为</w:t>
+      </w:r>
+      <w:r>
+        <w:rPr>
+          <w:rFonts w:hint="eastAsia"/>
+        </w:rPr>
+        <w:t>0</w:t>
+      </w:r>
+    </w:p>
+    <w:p>
+      <w:pPr>
+        <w:rPr>
+          <w:rFonts w:hint="eastAsia"/>
+        </w:rPr>
+      </w:pPr>
+      <w:r>
+        <w:rPr>
+          <w:rFonts w:hint="eastAsia"/>
+        </w:rPr>
+        <w:t xml:space="preserve">6. </w:t>
+      </w:r>
+      <w:r>
+        <w:rPr>
+          <w:rFonts w:hint="eastAsia"/>
+        </w:rPr>
+        <w:t>单灯丝测试允许电压为</w:t>
+      </w:r>
+      <w:r>
+        <w:rPr>
+          <w:rFonts w:hint="eastAsia"/>
+        </w:rPr>
+        <w:t>0</w:t>
+      </w:r>
+    </w:p>
+    <w:p>
+      <w:pPr>
+        <w:rPr>
+          <w:rFonts w:hint="eastAsia"/>
+        </w:rPr>
+      </w:pPr>
+      <w:r>
+        <w:rPr>
+          <w:rFonts w:hint="eastAsia"/>
+        </w:rPr>
+        <w:t xml:space="preserve">7. </w:t>
+      </w:r>
+      <w:r>
+        <w:rPr>
+          <w:rFonts w:hint="eastAsia"/>
+        </w:rPr>
+        <w:t>解耦模式限制值同普通模式</w:t>
+      </w:r>
+    </w:p>
+    <w:p>
+      <w:pPr>
+        <w:rPr>
+          <w:rFonts w:hint="eastAsia"/>
+        </w:rPr>
+      </w:pPr>
+      <w:r>
+        <w:rPr>
+          <w:rFonts w:hint="eastAsia"/>
+        </w:rPr>
+        <w:t xml:space="preserve">8. </w:t>
+      </w:r>
+      <w:r>
+        <w:rPr>
+          <w:rFonts w:hint="eastAsia"/>
+        </w:rPr>
+        <w:t>除普通模式下，别的模式主界面的设置应该支持直接下发下位机，立即生效</w:t>
+      </w:r>
+    </w:p>
+    <w:p>
+      <w:r>
+        <w:rPr>
+          <w:rFonts w:hint="eastAsia"/>
+        </w:rPr>
+        <w:t xml:space="preserve">9. </w:t>
+      </w:r>
+      <w:r>
+        <w:rPr>
+          <w:rFonts w:hint="eastAsia"/>
+        </w:rPr>
+        <w:t>加上</w:t>
+      </w:r>
+      <w:r>
+        <w:rPr>
+          <w:rFonts w:hint="eastAsia"/>
+        </w:rPr>
+        <w:t>logo</w:t>
+      </w:r>
+    </w:p>
     <w:sectPr>
       <w:pgSz w:w="11906" w:h="16838"/>
       <w:pgMar w:top="1440" w:right="1800" w:bottom="1440" w:left="1800" w:header="851" w:footer="992" w:gutter="0"/>

</xml_diff>

<commit_message>
Adjust received img display and save method: display as 8bit, and ignore img-label size policy; save 16bit and 8bit images. update doc. upgrade version to 3.99-B.
</commit_message>
<xml_diff>
--- a/使用说明.docx
+++ b/使用说明.docx
@@ -62,13 +62,14 @@
       </w:pPr>
       <w:r>
         <w:rPr>
+          <w:rFonts w:hint="eastAsia"/>
           <w:noProof/>
         </w:rPr>
         <w:drawing>
           <wp:inline distT="0" distB="0" distL="0" distR="0">
-            <wp:extent cx="5267325" cy="3500755"/>
-            <wp:effectExtent l="0" t="0" r="9525" b="4445"/>
-            <wp:docPr id="4" name="图片 4"/>
+            <wp:extent cx="5267960" cy="3001645"/>
+            <wp:effectExtent l="0" t="0" r="8890" b="8255"/>
+            <wp:docPr id="2" name="图片 2"/>
             <wp:cNvGraphicFramePr>
               <a:graphicFrameLocks xmlns:a="http://schemas.openxmlformats.org/drawingml/2006/main" noChangeAspect="1"/>
             </wp:cNvGraphicFramePr>
@@ -97,7 +98,7 @@
                   <pic:spPr bwMode="auto">
                     <a:xfrm>
                       <a:off x="0" y="0"/>
-                      <a:ext cx="5267325" cy="3500755"/>
+                      <a:ext cx="5267960" cy="3001645"/>
                     </a:xfrm>
                     <a:prstGeom prst="rect">
                       <a:avLst/>
@@ -356,48 +357,54 @@
         <w:rPr>
           <w:rFonts w:hint="eastAsia"/>
         </w:rPr>
+        <w:t>测试过程中搜集的图像数据会记录在软件工作目录下以日期</w:t>
+      </w:r>
+      <w:r>
+        <w:rPr>
+          <w:rFonts w:hint="eastAsia"/>
+        </w:rPr>
+        <w:t>+</w:t>
+      </w:r>
+      <w:r>
+        <w:rPr>
+          <w:rFonts w:hint="eastAsia"/>
+        </w:rPr>
+        <w:t>“</w:t>
+      </w:r>
+      <w:r>
+        <w:rPr>
+          <w:rFonts w:hint="eastAsia"/>
+        </w:rPr>
+        <w:t>-</w:t>
+      </w:r>
+      <w:r>
+        <w:rPr>
+          <w:rFonts w:hint="eastAsia"/>
+        </w:rPr>
+        <w:t>测试结果</w:t>
+      </w:r>
+      <w:r>
+        <w:rPr>
+          <w:rFonts w:hint="eastAsia"/>
+        </w:rPr>
+        <w:t>”</w:t>
+      </w:r>
+      <w:r>
+        <w:rPr>
+          <w:rFonts w:hint="eastAsia"/>
+        </w:rPr>
         <w:lastRenderedPageBreak/>
-        <w:t>测试过程中搜集的图像数据会记录在软件工作目录下以日期</w:t>
-      </w:r>
-      <w:r>
-        <w:rPr>
-          <w:rFonts w:hint="eastAsia"/>
-        </w:rPr>
-        <w:t>+</w:t>
-      </w:r>
-      <w:r>
-        <w:rPr>
-          <w:rFonts w:hint="eastAsia"/>
-        </w:rPr>
-        <w:t>“</w:t>
-      </w:r>
-      <w:r>
-        <w:rPr>
-          <w:rFonts w:hint="eastAsia"/>
-        </w:rPr>
-        <w:t>-</w:t>
-      </w:r>
-      <w:r>
-        <w:rPr>
-          <w:rFonts w:hint="eastAsia"/>
-        </w:rPr>
-        <w:t>测试结果</w:t>
-      </w:r>
-      <w:r>
-        <w:rPr>
-          <w:rFonts w:hint="eastAsia"/>
-        </w:rPr>
-        <w:t>”命名的文件夹下的文本文件中：</w:t>
+        <w:t>命名的文件夹下的文本文件中：</w:t>
       </w:r>
     </w:p>
     <w:p>
       <w:pPr>
         <w:ind w:firstLineChars="200" w:firstLine="480"/>
-        <w:rPr>
-          <w:rFonts w:hint="eastAsia"/>
-        </w:rPr>
-      </w:pPr>
-      <w:r>
+      </w:pPr>
+      <w:r>
+        <w:rPr>
+          <w:noProof/>
+        </w:rPr>
         <w:drawing>
           <wp:inline distT="0" distB="0" distL="0" distR="0" wp14:anchorId="6C3C34A0" wp14:editId="1A559EB8">
             <wp:extent cx="4486275" cy="849616"/>
@@ -442,14 +449,488 @@
     </w:p>
     <w:p>
       <w:pPr>
+        <w:pStyle w:val="a3"/>
+        <w:numPr>
+          <w:ilvl w:val="0"/>
+          <w:numId w:val="23"/>
+        </w:numPr>
+        <w:ind w:firstLineChars="0"/>
+      </w:pPr>
+      <w:r>
+        <w:rPr>
+          <w:rFonts w:hint="eastAsia"/>
+        </w:rPr>
+        <w:t>图像显示</w:t>
+      </w:r>
+    </w:p>
+    <w:p>
+      <w:pPr>
+        <w:ind w:firstLineChars="200" w:firstLine="480"/>
+      </w:pPr>
+      <w:r>
+        <w:rPr>
+          <w:rFonts w:hint="eastAsia"/>
+        </w:rPr>
+        <w:t>接收数据完成后，点击“显示图像</w:t>
+      </w:r>
+      <w:r>
+        <w:rPr>
+          <w:rFonts w:hint="eastAsia"/>
+        </w:rPr>
+        <w:t>-</w:t>
+      </w:r>
+      <w:r>
+        <w:rPr>
+          <w:rFonts w:hint="eastAsia"/>
+        </w:rPr>
+        <w:t>真实”或“显示图像</w:t>
+      </w:r>
+      <w:r>
+        <w:rPr>
+          <w:rFonts w:hint="eastAsia"/>
+        </w:rPr>
+        <w:t>-</w:t>
+      </w:r>
+      <w:r>
+        <w:rPr>
+          <w:rFonts w:hint="eastAsia"/>
+        </w:rPr>
+        <w:t>平铺”按钮，根据接收到的数据生成图像并显示</w:t>
+      </w:r>
+      <w:r>
+        <w:rPr>
+          <w:rFonts w:hint="eastAsia"/>
+        </w:rPr>
+        <w:t>，并可根据需要保存图片</w:t>
+      </w:r>
+      <w:r>
+        <w:rPr>
+          <w:rFonts w:hint="eastAsia"/>
+        </w:rPr>
+        <w:t>。“</w:t>
+      </w:r>
+      <w:r>
+        <w:rPr>
+          <w:rFonts w:hint="eastAsia"/>
+        </w:rPr>
+        <w:t>显示图像</w:t>
+      </w:r>
+      <w:r>
+        <w:rPr>
+          <w:rFonts w:hint="eastAsia"/>
+        </w:rPr>
+        <w:t>-</w:t>
+      </w:r>
+      <w:r>
+        <w:rPr>
+          <w:rFonts w:hint="eastAsia"/>
+        </w:rPr>
+        <w:t>真实”</w:t>
+      </w:r>
+      <w:r>
+        <w:rPr>
+          <w:rFonts w:hint="eastAsia"/>
+        </w:rPr>
+        <w:t>按照实际生成的</w:t>
+      </w:r>
+      <w:r>
+        <w:rPr>
+          <w:rFonts w:hint="eastAsia"/>
+        </w:rPr>
+        <w:t>图像大小和尺寸显示；“显示图像</w:t>
+      </w:r>
+      <w:r>
+        <w:rPr>
+          <w:rFonts w:hint="eastAsia"/>
+        </w:rPr>
+        <w:t>-</w:t>
+      </w:r>
+      <w:r>
+        <w:rPr>
+          <w:rFonts w:hint="eastAsia"/>
+        </w:rPr>
+        <w:t>平铺”按照配置的显示器尺寸（参考下一小节中的配置参数说明）</w:t>
+      </w:r>
+      <w:r>
+        <w:rPr>
+          <w:rFonts w:hint="eastAsia"/>
+        </w:rPr>
+        <w:t>，</w:t>
+      </w:r>
+      <w:r>
+        <w:rPr>
+          <w:rFonts w:hint="eastAsia"/>
+        </w:rPr>
+        <w:t>将</w:t>
+      </w:r>
+      <w:r>
+        <w:rPr>
+          <w:rFonts w:hint="eastAsia"/>
+        </w:rPr>
+        <w:t>生成的</w:t>
+      </w:r>
+      <w:r>
+        <w:rPr>
+          <w:rFonts w:hint="eastAsia"/>
+        </w:rPr>
+        <w:t>图像</w:t>
+      </w:r>
+      <w:r>
+        <w:rPr>
+          <w:rFonts w:hint="eastAsia"/>
+        </w:rPr>
+        <w:t>横向填充</w:t>
+      </w:r>
+      <w:r>
+        <w:rPr>
+          <w:rFonts w:hint="eastAsia"/>
+        </w:rPr>
+        <w:t>0</w:t>
+      </w:r>
+      <w:r>
+        <w:t>xFF</w:t>
+      </w:r>
+      <w:r>
+        <w:rPr>
+          <w:rFonts w:hint="eastAsia"/>
+        </w:rPr>
+        <w:t>、纵向</w:t>
+      </w:r>
+      <w:r>
+        <w:rPr>
+          <w:rFonts w:hint="eastAsia"/>
+        </w:rPr>
+        <w:t>拉伸后再显示</w:t>
+      </w:r>
+      <w:r>
+        <w:rPr>
+          <w:rFonts w:hint="eastAsia"/>
+        </w:rPr>
+        <w:t>：</w:t>
+      </w:r>
+    </w:p>
+    <w:p>
+      <w:pPr>
+        <w:ind w:firstLineChars="200" w:firstLine="480"/>
+      </w:pPr>
+      <w:r>
+        <w:rPr>
+          <w:noProof/>
+        </w:rPr>
+        <w:drawing>
+          <wp:inline distT="0" distB="0" distL="0" distR="0" wp14:anchorId="56A87F78" wp14:editId="6C62CC2E">
+            <wp:extent cx="2047928" cy="1916265"/>
+            <wp:effectExtent l="0" t="0" r="0" b="8255"/>
+            <wp:docPr id="6" name="图片 6"/>
+            <wp:cNvGraphicFramePr>
+              <a:graphicFrameLocks xmlns:a="http://schemas.openxmlformats.org/drawingml/2006/main" noChangeAspect="1"/>
+            </wp:cNvGraphicFramePr>
+            <a:graphic xmlns:a="http://schemas.openxmlformats.org/drawingml/2006/main">
+              <a:graphicData uri="http://schemas.openxmlformats.org/drawingml/2006/picture">
+                <pic:pic xmlns:pic="http://schemas.openxmlformats.org/drawingml/2006/picture">
+                  <pic:nvPicPr>
+                    <pic:cNvPr id="1" name=""/>
+                    <pic:cNvPicPr/>
+                  </pic:nvPicPr>
+                  <pic:blipFill>
+                    <a:blip r:embed="rId10"/>
+                    <a:stretch>
+                      <a:fillRect/>
+                    </a:stretch>
+                  </pic:blipFill>
+                  <pic:spPr>
+                    <a:xfrm>
+                      <a:off x="0" y="0"/>
+                      <a:ext cx="2054055" cy="1921998"/>
+                    </a:xfrm>
+                    <a:prstGeom prst="rect">
+                      <a:avLst/>
+                    </a:prstGeom>
+                  </pic:spPr>
+                </pic:pic>
+              </a:graphicData>
+            </a:graphic>
+          </wp:inline>
+        </w:drawing>
+      </w:r>
+      <w:r>
+        <w:rPr>
+          <w:noProof/>
+        </w:rPr>
+        <w:t xml:space="preserve"> </w:t>
+      </w:r>
+      <w:r>
+        <w:rPr>
+          <w:noProof/>
+        </w:rPr>
+        <w:drawing>
+          <wp:inline distT="0" distB="0" distL="0" distR="0" wp14:anchorId="58032C46" wp14:editId="226347FD">
+            <wp:extent cx="2018186" cy="1888435"/>
+            <wp:effectExtent l="0" t="0" r="1270" b="0"/>
+            <wp:docPr id="9" name="图片 9"/>
+            <wp:cNvGraphicFramePr>
+              <a:graphicFrameLocks xmlns:a="http://schemas.openxmlformats.org/drawingml/2006/main" noChangeAspect="1"/>
+            </wp:cNvGraphicFramePr>
+            <a:graphic xmlns:a="http://schemas.openxmlformats.org/drawingml/2006/main">
+              <a:graphicData uri="http://schemas.openxmlformats.org/drawingml/2006/picture">
+                <pic:pic xmlns:pic="http://schemas.openxmlformats.org/drawingml/2006/picture">
+                  <pic:nvPicPr>
+                    <pic:cNvPr id="1" name=""/>
+                    <pic:cNvPicPr/>
+                  </pic:nvPicPr>
+                  <pic:blipFill>
+                    <a:blip r:embed="rId11"/>
+                    <a:stretch>
+                      <a:fillRect/>
+                    </a:stretch>
+                  </pic:blipFill>
+                  <pic:spPr>
+                    <a:xfrm>
+                      <a:off x="0" y="0"/>
+                      <a:ext cx="2023801" cy="1893689"/>
+                    </a:xfrm>
+                    <a:prstGeom prst="rect">
+                      <a:avLst/>
+                    </a:prstGeom>
+                  </pic:spPr>
+                </pic:pic>
+              </a:graphicData>
+            </a:graphic>
+          </wp:inline>
+        </w:drawing>
+      </w:r>
+    </w:p>
+    <w:p>
+      <w:pPr>
+        <w:ind w:firstLineChars="200" w:firstLine="480"/>
+      </w:pPr>
+      <w:r>
+        <w:rPr>
+          <w:rFonts w:hint="eastAsia"/>
+        </w:rPr>
+        <w:t>注意</w:t>
+      </w:r>
+      <w:r>
+        <w:rPr>
+          <w:rFonts w:hint="eastAsia"/>
+        </w:rPr>
+        <w:t>：</w:t>
+      </w:r>
+      <w:r>
+        <w:rPr>
+          <w:rFonts w:hint="eastAsia"/>
+        </w:rPr>
+        <w:t>收到的数据是</w:t>
+      </w:r>
+      <w:r>
+        <w:rPr>
+          <w:rFonts w:hint="eastAsia"/>
+        </w:rPr>
+        <w:t>1</w:t>
+      </w:r>
+      <w:r>
+        <w:t>2bit</w:t>
+      </w:r>
+      <w:r>
+        <w:rPr>
+          <w:rFonts w:hint="eastAsia"/>
+        </w:rPr>
+        <w:t>灰度的</w:t>
+      </w:r>
+      <w:r>
+        <w:rPr>
+          <w:rFonts w:hint="eastAsia"/>
+        </w:rPr>
+        <w:t>，软件在显示前将图像转为</w:t>
+      </w:r>
+      <w:r>
+        <w:rPr>
+          <w:rFonts w:hint="eastAsia"/>
+        </w:rPr>
+        <w:t>8</w:t>
+      </w:r>
+      <w:r>
+        <w:t>bit</w:t>
+      </w:r>
+      <w:r>
+        <w:rPr>
+          <w:rFonts w:hint="eastAsia"/>
+        </w:rPr>
+        <w:t>（按像素灰度值</w:t>
+      </w:r>
+      <w:r>
+        <w:rPr>
+          <w:rFonts w:hint="eastAsia"/>
+        </w:rPr>
+        <w:t>范围</w:t>
+      </w:r>
+      <w:r>
+        <w:rPr>
+          <w:rFonts w:hint="eastAsia"/>
+        </w:rPr>
+        <w:t>线性映射</w:t>
+      </w:r>
+      <w:r>
+        <w:rPr>
+          <w:rFonts w:hint="eastAsia"/>
+        </w:rPr>
+        <w:t>）</w:t>
+      </w:r>
+      <w:r>
+        <w:rPr>
+          <w:rFonts w:hint="eastAsia"/>
+        </w:rPr>
+        <w:t>；</w:t>
+      </w:r>
+      <w:r>
+        <w:rPr>
+          <w:rFonts w:hint="eastAsia"/>
+        </w:rPr>
+        <w:t>点击“保存图片”按钮并输入文件名时，软件使用指定的文件名称</w:t>
+      </w:r>
+      <w:r>
+        <w:rPr>
+          <w:rFonts w:hint="eastAsia"/>
+        </w:rPr>
+        <w:t>存储</w:t>
+      </w:r>
+      <w:r>
+        <w:rPr>
+          <w:rFonts w:hint="eastAsia"/>
+        </w:rPr>
+        <w:t>1</w:t>
+      </w:r>
+      <w:r>
+        <w:t>6bit</w:t>
+      </w:r>
+      <w:r>
+        <w:rPr>
+          <w:rFonts w:hint="eastAsia"/>
+        </w:rPr>
+        <w:t>图像</w:t>
+      </w:r>
+      <w:r>
+        <w:rPr>
+          <w:rFonts w:hint="eastAsia"/>
+        </w:rPr>
+        <w:t>，再自动</w:t>
+      </w:r>
+      <w:r>
+        <w:rPr>
+          <w:rFonts w:hint="eastAsia"/>
+        </w:rPr>
+        <w:t>和</w:t>
+      </w:r>
+      <w:r>
+        <w:rPr>
+          <w:rFonts w:hint="eastAsia"/>
+        </w:rPr>
+        <w:t>将文件名加上“</w:t>
+      </w:r>
+      <w:r>
+        <w:rPr>
+          <w:rFonts w:hint="eastAsia"/>
+        </w:rPr>
+        <w:t>-</w:t>
+      </w:r>
+      <w:r>
+        <w:t>8bit</w:t>
+      </w:r>
+      <w:r>
+        <w:rPr>
+          <w:rFonts w:hint="eastAsia"/>
+        </w:rPr>
+        <w:t>”后缀，存储</w:t>
+      </w:r>
+      <w:r>
+        <w:rPr>
+          <w:rFonts w:hint="eastAsia"/>
+        </w:rPr>
+        <w:t>8</w:t>
+      </w:r>
+      <w:r>
+        <w:t>bit</w:t>
+      </w:r>
+      <w:r>
+        <w:rPr>
+          <w:rFonts w:hint="eastAsia"/>
+        </w:rPr>
+        <w:t>图像</w:t>
+      </w:r>
+      <w:bookmarkStart w:id="0" w:name="_GoBack"/>
+      <w:bookmarkEnd w:id="0"/>
+      <w:r>
+        <w:rPr>
+          <w:rFonts w:hint="eastAsia"/>
+        </w:rPr>
+        <w:t>。</w:t>
+      </w:r>
+      <w:r>
+        <w:rPr>
+          <w:rFonts w:hint="eastAsia"/>
+        </w:rPr>
+        <w:t>1</w:t>
+      </w:r>
+      <w:r>
+        <w:t>6bit</w:t>
+      </w:r>
+      <w:r>
+        <w:rPr>
+          <w:rFonts w:hint="eastAsia"/>
+        </w:rPr>
+        <w:t>图像常用的看图软件（例如</w:t>
+      </w:r>
+      <w:r>
+        <w:rPr>
+          <w:rFonts w:hint="eastAsia"/>
+        </w:rPr>
+        <w:t>W</w:t>
+      </w:r>
+      <w:r>
+        <w:t>indows</w:t>
+      </w:r>
+      <w:r>
+        <w:rPr>
+          <w:rFonts w:hint="eastAsia"/>
+        </w:rPr>
+        <w:t>的画图工具）</w:t>
+      </w:r>
+      <w:r>
+        <w:rPr>
+          <w:rFonts w:hint="eastAsia"/>
+        </w:rPr>
+        <w:t>显示时对比度可能过低</w:t>
+      </w:r>
+      <w:r>
+        <w:rPr>
+          <w:rFonts w:hint="eastAsia"/>
+        </w:rPr>
+        <w:t>，可以使用</w:t>
+      </w:r>
+      <w:r>
+        <w:rPr>
+          <w:rFonts w:hint="eastAsia"/>
+        </w:rPr>
+        <w:t>F</w:t>
+      </w:r>
+      <w:r>
+        <w:t>iji</w:t>
+      </w:r>
+      <w:r>
+        <w:rPr>
+          <w:rFonts w:hint="eastAsia"/>
+        </w:rPr>
+        <w:t>等看图工具查看。</w:t>
+      </w:r>
+    </w:p>
+    <w:p>
+      <w:pPr>
         <w:pStyle w:val="1"/>
         <w:rPr>
           <w:sz w:val="28"/>
           <w:szCs w:val="28"/>
         </w:rPr>
       </w:pPr>
-      <w:bookmarkStart w:id="0" w:name="_GoBack"/>
-      <w:bookmarkEnd w:id="0"/>
       <w:r>
         <w:rPr>
           <w:rFonts w:hint="eastAsia"/>
@@ -508,6 +989,7 @@
         <w:rPr>
           <w:noProof/>
         </w:rPr>
+        <w:lastRenderedPageBreak/>
         <w:drawing>
           <wp:inline distT="0" distB="0" distL="0" distR="0">
             <wp:extent cx="3662680" cy="1576705"/>
@@ -526,7 +1008,7 @@
                     </pic:cNvPicPr>
                   </pic:nvPicPr>
                   <pic:blipFill>
-                    <a:blip r:embed="rId10">
+                    <a:blip r:embed="rId12">
                       <a:extLst>
                         <a:ext uri="{28A0092B-C50C-407E-A947-70E740481C1C}">
                           <a14:useLocalDpi xmlns:a14="http://schemas.microsoft.com/office/drawing/2010/main" val="0"/>
@@ -566,14 +1048,13 @@
       </w:pPr>
       <w:r>
         <w:rPr>
-          <w:rFonts w:hint="eastAsia"/>
           <w:noProof/>
         </w:rPr>
         <w:drawing>
           <wp:inline distT="0" distB="0" distL="0" distR="0">
-            <wp:extent cx="3698502" cy="1513205"/>
-            <wp:effectExtent l="19050" t="19050" r="16510" b="10795"/>
-            <wp:docPr id="6" name="图片 6"/>
+            <wp:extent cx="3601996" cy="1630053"/>
+            <wp:effectExtent l="19050" t="19050" r="17780" b="27305"/>
+            <wp:docPr id="7" name="图片 7"/>
             <wp:cNvGraphicFramePr>
               <a:graphicFrameLocks xmlns:a="http://schemas.openxmlformats.org/drawingml/2006/main" noChangeAspect="1"/>
             </wp:cNvGraphicFramePr>
@@ -581,13 +1062,13 @@
               <a:graphicData uri="http://schemas.openxmlformats.org/drawingml/2006/picture">
                 <pic:pic xmlns:pic="http://schemas.openxmlformats.org/drawingml/2006/picture">
                   <pic:nvPicPr>
-                    <pic:cNvPr id="0" name="Picture 2"/>
+                    <pic:cNvPr id="0" name="Picture 3"/>
                     <pic:cNvPicPr>
                       <a:picLocks noChangeAspect="1" noChangeArrowheads="1"/>
                     </pic:cNvPicPr>
                   </pic:nvPicPr>
                   <pic:blipFill>
-                    <a:blip r:embed="rId11" cstate="print">
+                    <a:blip r:embed="rId13" cstate="print">
                       <a:extLst>
                         <a:ext uri="{28A0092B-C50C-407E-A947-70E740481C1C}">
                           <a14:useLocalDpi xmlns:a14="http://schemas.microsoft.com/office/drawing/2010/main" val="0"/>
@@ -602,7 +1083,7 @@
                   <pic:spPr bwMode="auto">
                     <a:xfrm>
                       <a:off x="0" y="0"/>
-                      <a:ext cx="3715084" cy="1519989"/>
+                      <a:ext cx="3608866" cy="1633162"/>
                     </a:xfrm>
                     <a:prstGeom prst="rect">
                       <a:avLst/>
@@ -733,6 +1214,34 @@
           <w:rFonts w:hint="eastAsia"/>
         </w:rPr>
         <w:t>基础上修改而成。</w:t>
+      </w:r>
+    </w:p>
+    <w:p>
+      <w:pPr>
+        <w:pStyle w:val="2"/>
+        <w:spacing w:before="0" w:after="0"/>
+        <w:rPr>
+          <w:sz w:val="24"/>
+          <w:szCs w:val="24"/>
+        </w:rPr>
+      </w:pPr>
+      <w:r>
+        <w:rPr>
+          <w:sz w:val="24"/>
+          <w:szCs w:val="24"/>
+        </w:rPr>
+        <w:t>v3.99-B</w:t>
+      </w:r>
+    </w:p>
+    <w:p>
+      <w:pPr>
+        <w:ind w:firstLineChars="200" w:firstLine="480"/>
+      </w:pPr>
+      <w:r>
+        <w:rPr>
+          <w:rFonts w:hint="eastAsia"/>
+        </w:rPr>
+        <w:t>增加“根据接收数据生成图像并显示和保存”的功能。</w:t>
       </w:r>
     </w:p>
     <w:p/>
@@ -4249,7 +4758,7 @@
 </file>
 
 <file path=customXml/itemProps1.xml><?xml version="1.0" encoding="utf-8"?>
-<ds:datastoreItem xmlns:ds="http://schemas.openxmlformats.org/officeDocument/2006/customXml" ds:itemID="{02B1A6CC-CFC3-4424-AFA2-136D727766EF}">
+<ds:datastoreItem xmlns:ds="http://schemas.openxmlformats.org/officeDocument/2006/customXml" ds:itemID="{B7C7DEE5-4EAF-4751-AB30-E89851C637E9}">
   <ds:schemaRefs>
     <ds:schemaRef ds:uri="http://schemas.openxmlformats.org/officeDocument/2006/bibliography"/>
   </ds:schemaRefs>

</xml_diff>

<commit_message>
Add function that if pdt list excel read error, enable user input pdt info. Fix bug of emptykey rw for .user_settings.ini.
</commit_message>
<xml_diff>
--- a/使用说明.docx
+++ b/使用说明.docx
@@ -62,7 +62,7 @@
           <w:noProof/>
         </w:rPr>
         <w:drawing>
-          <wp:inline distT="0" distB="0" distL="0" distR="0" wp14:anchorId="526C87AA" wp14:editId="565D16E4">
+          <wp:inline distT="0" distB="0" distL="0" distR="0" wp14:anchorId="1FE42DA7" wp14:editId="0B03648B">
             <wp:extent cx="5274310" cy="3494405"/>
             <wp:effectExtent l="0" t="0" r="2540" b="0"/>
             <wp:docPr id="1" name="图片 1"/>
@@ -161,50 +161,29 @@
         <w:rPr>
           <w:rFonts w:hint="eastAsia"/>
         </w:rPr>
-        <w:t>开始测试后，会</w:t>
-      </w:r>
-      <w:r>
-        <w:rPr>
-          <w:rFonts w:hint="eastAsia"/>
-        </w:rPr>
-        <w:t>同步</w:t>
-      </w:r>
-      <w:r>
-        <w:rPr>
-          <w:rFonts w:hint="eastAsia"/>
-        </w:rPr>
-        <w:t>显示图表和数据。图表窗口可以手动关闭，关闭后可通过主界面的“显示图表”按钮</w:t>
-      </w:r>
-      <w:r>
-        <w:rPr>
-          <w:rFonts w:hint="eastAsia"/>
-        </w:rPr>
-        <w:t>再次</w:t>
-      </w:r>
-      <w:r>
-        <w:rPr>
-          <w:rFonts w:hint="eastAsia"/>
-        </w:rPr>
-        <w:t>打开。</w:t>
+        <w:t>开始测试后，</w:t>
+      </w:r>
+      <w:r>
+        <w:rPr>
+          <w:rFonts w:hint="eastAsia"/>
+        </w:rPr>
+        <w:t>如果勾选“测试过程监控”，软件会记录曝光过程中的读取管电压和读取管电流，在文本框中显示值；点击“显示图表”后，会以图表的形式显示出来。</w:t>
       </w:r>
     </w:p>
     <w:p>
       <w:pPr>
         <w:ind w:firstLineChars="200" w:firstLine="480"/>
-        <w:rPr>
-          <w:rFonts w:hint="eastAsia"/>
-        </w:rPr>
-      </w:pPr>
-      <w:r>
-        <w:rPr>
-          <w:rFonts w:hint="eastAsia"/>
+      </w:pPr>
+      <w:r>
+        <w:rPr>
           <w:noProof/>
         </w:rPr>
+        <w:lastRenderedPageBreak/>
         <w:drawing>
           <wp:inline distT="0" distB="0" distL="0" distR="0">
-            <wp:extent cx="4617022" cy="2795587"/>
-            <wp:effectExtent l="0" t="0" r="0" b="5080"/>
-            <wp:docPr id="3" name="图片 3"/>
+            <wp:extent cx="5269865" cy="3488690"/>
+            <wp:effectExtent l="0" t="0" r="6985" b="0"/>
+            <wp:docPr id="4" name="图片 4"/>
             <wp:cNvGraphicFramePr>
               <a:graphicFrameLocks xmlns:a="http://schemas.openxmlformats.org/drawingml/2006/main" noChangeAspect="1"/>
             </wp:cNvGraphicFramePr>
@@ -233,7 +212,7 @@
                   <pic:spPr bwMode="auto">
                     <a:xfrm>
                       <a:off x="0" y="0"/>
-                      <a:ext cx="4619706" cy="2797212"/>
+                      <a:ext cx="5269865" cy="3488690"/>
                     </a:xfrm>
                     <a:prstGeom prst="rect">
                       <a:avLst/>
@@ -265,7 +244,6 @@
           <w:sz w:val="24"/>
           <w:szCs w:val="24"/>
         </w:rPr>
-        <w:lastRenderedPageBreak/>
         <w:t>测试参数设置</w:t>
       </w:r>
     </w:p>
@@ -289,11 +267,12 @@
         <w:rPr>
           <w:noProof/>
         </w:rPr>
+        <w:lastRenderedPageBreak/>
         <w:drawing>
-          <wp:inline distT="0" distB="0" distL="0" distR="0" wp14:anchorId="76EE7EE9" wp14:editId="4A366281">
+          <wp:inline distT="0" distB="0" distL="0" distR="0" wp14:anchorId="430A7EF0" wp14:editId="586F0F3C">
             <wp:extent cx="5274310" cy="4935220"/>
             <wp:effectExtent l="0" t="0" r="2540" b="0"/>
-            <wp:docPr id="2" name="图片 2"/>
+            <wp:docPr id="6" name="图片 6"/>
             <wp:cNvGraphicFramePr>
               <a:graphicFrameLocks xmlns:a="http://schemas.openxmlformats.org/drawingml/2006/main" noChangeAspect="1"/>
             </wp:cNvGraphicFramePr>
@@ -430,7 +409,13 @@
         <w:rPr>
           <w:rFonts w:hint="eastAsia"/>
         </w:rPr>
-        <w:t>其中，前三种模式在软件</w:t>
+        <w:t>其中“手动”模式为之前版本的“单次”模式。</w:t>
+      </w:r>
+      <w:r>
+        <w:rPr>
+          <w:rFonts w:hint="eastAsia"/>
+        </w:rPr>
+        <w:t>前三种模式在软件</w:t>
       </w:r>
       <w:r>
         <w:rPr>
@@ -587,14 +572,7 @@
         <w:rPr>
           <w:rFonts w:hint="eastAsia"/>
         </w:rPr>
-        <w:t>”表示以</w:t>
-      </w:r>
-      <w:r>
-        <w:rPr>
-          <w:rFonts w:hint="eastAsia"/>
-        </w:rPr>
-        <w:lastRenderedPageBreak/>
-        <w:t>分钟为单位</w:t>
+        <w:t>”表示以分钟为单位</w:t>
       </w:r>
       <w:r>
         <w:rPr>
@@ -652,7 +630,14 @@
         <w:rPr>
           <w:rFonts w:hint="eastAsia"/>
         </w:rPr>
-        <w:t>项开始，分别罗列需要测试的管电压（</w:t>
+        <w:t>项开始，分别罗列需要测试的管电压</w:t>
+      </w:r>
+      <w:r>
+        <w:rPr>
+          <w:rFonts w:hint="eastAsia"/>
+        </w:rPr>
+        <w:lastRenderedPageBreak/>
+        <w:t>（</w:t>
       </w:r>
       <w:r>
         <w:rPr>
@@ -797,10 +782,167 @@
     </w:p>
     <w:p>
       <w:pPr>
-        <w:rPr>
-          <w:rFonts w:hint="eastAsia"/>
-        </w:rPr>
-      </w:pPr>
+        <w:ind w:firstLineChars="200" w:firstLine="480"/>
+      </w:pPr>
+      <w:r>
+        <w:rPr>
+          <w:rFonts w:hint="eastAsia"/>
+        </w:rPr>
+        <w:t>软件界面显示的管电流和曝光时间单位，以及</w:t>
+      </w:r>
+      <w:r>
+        <w:rPr>
+          <w:rFonts w:hint="eastAsia"/>
+        </w:rPr>
+        <w:t>m</w:t>
+      </w:r>
+      <w:r>
+        <w:t>odbus</w:t>
+      </w:r>
+      <w:r>
+        <w:rPr>
+          <w:rFonts w:hint="eastAsia"/>
+        </w:rPr>
+        <w:t>接口上的管电流和时间单位，均可以通过配置文件设置。详情参考</w:t>
+      </w:r>
+      <w:r>
+        <w:rPr>
+          <w:rFonts w:hint="eastAsia"/>
+          <w:szCs w:val="24"/>
+        </w:rPr>
+        <w:t>“</w:t>
+      </w:r>
+      <w:r>
+        <w:rPr>
+          <w:szCs w:val="24"/>
+        </w:rPr>
+        <w:fldChar w:fldCharType="begin"/>
+      </w:r>
+      <w:r>
+        <w:rPr>
+          <w:szCs w:val="24"/>
+        </w:rPr>
+        <w:instrText xml:space="preserve"> </w:instrText>
+      </w:r>
+      <w:r>
+        <w:rPr>
+          <w:rFonts w:hint="eastAsia"/>
+          <w:szCs w:val="24"/>
+        </w:rPr>
+        <w:instrText>REF _Ref212019397 \w \h</w:instrText>
+      </w:r>
+      <w:r>
+        <w:rPr>
+          <w:szCs w:val="24"/>
+        </w:rPr>
+        <w:instrText xml:space="preserve"> </w:instrText>
+      </w:r>
+      <w:r>
+        <w:rPr>
+          <w:szCs w:val="24"/>
+        </w:rPr>
+      </w:r>
+      <w:r>
+        <w:rPr>
+          <w:szCs w:val="24"/>
+        </w:rPr>
+        <w:instrText xml:space="preserve"> \* MERGEFORMAT </w:instrText>
+      </w:r>
+      <w:r>
+        <w:rPr>
+          <w:szCs w:val="24"/>
+        </w:rPr>
+        <w:fldChar w:fldCharType="separate"/>
+      </w:r>
+      <w:r>
+        <w:rPr>
+          <w:szCs w:val="24"/>
+        </w:rPr>
+        <w:t>2</w:t>
+      </w:r>
+      <w:r>
+        <w:rPr>
+          <w:szCs w:val="24"/>
+        </w:rPr>
+        <w:fldChar w:fldCharType="end"/>
+      </w:r>
+      <w:r>
+        <w:rPr>
+          <w:szCs w:val="24"/>
+        </w:rPr>
+        <w:fldChar w:fldCharType="begin"/>
+      </w:r>
+      <w:r>
+        <w:rPr>
+          <w:szCs w:val="24"/>
+        </w:rPr>
+        <w:instrText xml:space="preserve"> REF _Ref212019397 \h </w:instrText>
+      </w:r>
+      <w:r>
+        <w:rPr>
+          <w:szCs w:val="24"/>
+        </w:rPr>
+      </w:r>
+      <w:r>
+        <w:rPr>
+          <w:szCs w:val="24"/>
+        </w:rPr>
+        <w:instrText xml:space="preserve"> \* MERGEFORMAT </w:instrText>
+      </w:r>
+      <w:r>
+        <w:rPr>
+          <w:szCs w:val="24"/>
+        </w:rPr>
+        <w:fldChar w:fldCharType="separate"/>
+      </w:r>
+      <w:r>
+        <w:rPr>
+          <w:rFonts w:hint="eastAsia"/>
+          <w:szCs w:val="24"/>
+        </w:rPr>
+        <w:t>配置</w:t>
+      </w:r>
+      <w:r>
+        <w:rPr>
+          <w:rFonts w:hint="eastAsia"/>
+          <w:szCs w:val="24"/>
+        </w:rPr>
+        <w:t>文</w:t>
+      </w:r>
+      <w:r>
+        <w:rPr>
+          <w:rFonts w:hint="eastAsia"/>
+          <w:szCs w:val="24"/>
+        </w:rPr>
+        <w:t>件</w:t>
+      </w:r>
+      <w:r>
+        <w:rPr>
+          <w:szCs w:val="24"/>
+        </w:rPr>
+        <w:fldChar w:fldCharType="end"/>
+      </w:r>
+      <w:r>
+        <w:rPr>
+          <w:rFonts w:hint="eastAsia"/>
+          <w:szCs w:val="24"/>
+        </w:rPr>
+        <w:t>”</w:t>
+      </w:r>
+      <w:r>
+        <w:rPr>
+          <w:rFonts w:hint="eastAsia"/>
+        </w:rPr>
+        <w:t>小节。默认单位如下：</w:t>
+      </w:r>
+    </w:p>
+    <w:p>
+      <w:r>
+        <w:rPr>
+          <w:rFonts w:hint="eastAsia"/>
+        </w:rPr>
+        <w:t>管</w:t>
+      </w:r>
       <w:r>
         <w:rPr>
           <w:rFonts w:hint="eastAsia"/>
@@ -816,9 +958,6 @@
           <w:numId w:val="18"/>
         </w:numPr>
         <w:ind w:leftChars="200" w:left="900" w:firstLineChars="0"/>
-        <w:rPr>
-          <w:rFonts w:hint="eastAsia"/>
-        </w:rPr>
       </w:pPr>
       <w:r>
         <w:t>M</w:t>
@@ -837,6 +976,52 @@
           <w:rFonts w:hint="eastAsia"/>
         </w:rPr>
         <w:t>接口电流单位</w:t>
+      </w:r>
+      <w:r>
+        <w:rPr>
+          <w:rFonts w:hint="eastAsia"/>
+        </w:rPr>
+        <w:t>：</w:t>
+      </w:r>
+      <w:r>
+        <w:rPr>
+          <w:rFonts w:hint="eastAsia"/>
+        </w:rPr>
+        <w:t>u</w:t>
+      </w:r>
+      <w:r>
+        <w:t>A</w:t>
+      </w:r>
+      <w:r>
+        <w:rPr>
+          <w:rFonts w:hint="eastAsia"/>
+        </w:rPr>
+        <w:t>。</w:t>
+      </w:r>
+    </w:p>
+    <w:p>
+      <w:pPr>
+        <w:pStyle w:val="a3"/>
+        <w:numPr>
+          <w:ilvl w:val="0"/>
+          <w:numId w:val="18"/>
+        </w:numPr>
+        <w:ind w:leftChars="200" w:left="900" w:firstLineChars="0"/>
+      </w:pPr>
+      <w:r>
+        <w:rPr>
+          <w:rFonts w:hint="eastAsia"/>
+        </w:rPr>
+        <w:t>G</w:t>
+      </w:r>
+      <w:r>
+        <w:t>UI</w:t>
+      </w:r>
+      <w:r>
+        <w:rPr>
+          <w:rFonts w:hint="eastAsia"/>
+        </w:rPr>
+        <w:t>上的电流单位</w:t>
       </w:r>
     </w:p>
     <w:p>
@@ -852,19 +1037,7 @@
         <w:rPr>
           <w:rFonts w:hint="eastAsia"/>
         </w:rPr>
-        <w:t>解耦和单灯丝测试</w:t>
-      </w:r>
-      <w:r>
-        <w:rPr>
-          <w:rFonts w:hint="eastAsia"/>
-        </w:rPr>
-        <w:t>：</w:t>
-      </w:r>
-      <w:r>
-        <w:rPr>
-          <w:rFonts w:hint="eastAsia"/>
-        </w:rPr>
-        <w:t xml:space="preserve"> </w:t>
+        <w:t>手动、自动、遍历模式：</w:t>
       </w:r>
       <w:r>
         <w:rPr>
@@ -874,12 +1047,6 @@
       </w:r>
       <w:r>
         <w:t>A</w:t>
-      </w:r>
-      <w:r>
-        <w:rPr>
-          <w:rFonts w:hint="eastAsia"/>
-        </w:rPr>
-        <w:t>；</w:t>
       </w:r>
     </w:p>
     <w:p>
@@ -895,22 +1062,21 @@
         <w:rPr>
           <w:rFonts w:hint="eastAsia"/>
         </w:rPr>
-        <w:t>其余测试：</w:t>
-      </w:r>
-      <w:r>
-        <w:rPr>
-          <w:rFonts w:hint="eastAsia"/>
-        </w:rPr>
-        <w:t>u</w:t>
-      </w:r>
-      <w:r>
-        <w:t>A</w:t>
-      </w:r>
-      <w:r>
-        <w:rPr>
-          <w:rFonts w:hint="eastAsia"/>
-        </w:rPr>
-        <w:t>。</w:t>
+        <w:t>文件模式：由文件内容指定</w:t>
+      </w:r>
+    </w:p>
+    <w:p>
+      <w:r>
+        <w:rPr>
+          <w:rFonts w:hint="eastAsia"/>
+        </w:rPr>
+        <w:t>曝光时间</w:t>
+      </w:r>
+      <w:r>
+        <w:rPr>
+          <w:rFonts w:hint="eastAsia"/>
+        </w:rPr>
+        <w:t>单位：</w:t>
       </w:r>
     </w:p>
     <w:p>
@@ -923,6 +1089,40 @@
         <w:ind w:leftChars="200" w:left="900" w:firstLineChars="0"/>
       </w:pPr>
       <w:r>
+        <w:t>M</w:t>
+      </w:r>
+      <w:r>
+        <w:rPr>
+          <w:rFonts w:hint="eastAsia"/>
+        </w:rPr>
+        <w:t>od</w:t>
+      </w:r>
+      <w:r>
+        <w:t>bus</w:t>
+      </w:r>
+      <w:r>
+        <w:rPr>
+          <w:rFonts w:hint="eastAsia"/>
+        </w:rPr>
+        <w:t>接口时间单位：</w:t>
+      </w:r>
+      <w:r>
+        <w:rPr>
+          <w:rFonts w:hint="eastAsia"/>
+        </w:rPr>
+        <w:t>ms</w:t>
+      </w:r>
+    </w:p>
+    <w:p>
+      <w:pPr>
+        <w:pStyle w:val="a3"/>
+        <w:numPr>
+          <w:ilvl w:val="0"/>
+          <w:numId w:val="18"/>
+        </w:numPr>
+        <w:ind w:leftChars="200" w:left="900" w:firstLineChars="0"/>
+      </w:pPr>
+      <w:r>
         <w:rPr>
           <w:rFonts w:hint="eastAsia"/>
         </w:rPr>
@@ -935,7 +1135,7 @@
         <w:rPr>
           <w:rFonts w:hint="eastAsia"/>
         </w:rPr>
-        <w:t>上的电流单位</w:t>
+        <w:t>上的时间单位</w:t>
       </w:r>
     </w:p>
     <w:p>
@@ -951,51 +1151,43 @@
         <w:rPr>
           <w:rFonts w:hint="eastAsia"/>
         </w:rPr>
-        <w:t>解耦和单灯丝测试</w:t>
-      </w:r>
-    </w:p>
-    <w:p>
-      <w:pPr>
-        <w:pStyle w:val="a3"/>
-        <w:numPr>
-          <w:ilvl w:val="0"/>
-          <w:numId w:val="20"/>
-        </w:numPr>
-        <w:ind w:leftChars="550" w:left="1740" w:firstLineChars="0"/>
-      </w:pPr>
-      <w:r>
-        <w:rPr>
-          <w:rFonts w:hint="eastAsia"/>
-        </w:rPr>
-        <w:t>手动、自动、遍历模式</w:t>
-      </w:r>
-      <w:r>
-        <w:rPr>
-          <w:rFonts w:hint="eastAsia"/>
-        </w:rPr>
-        <w:t>：</w:t>
-      </w:r>
-      <w:r>
-        <w:rPr>
-          <w:rFonts w:hint="eastAsia"/>
-        </w:rPr>
-        <w:t>A</w:t>
-      </w:r>
-    </w:p>
-    <w:p>
-      <w:pPr>
-        <w:pStyle w:val="a3"/>
-        <w:numPr>
-          <w:ilvl w:val="0"/>
-          <w:numId w:val="20"/>
-        </w:numPr>
-        <w:ind w:leftChars="550" w:left="1740" w:firstLineChars="0"/>
-      </w:pPr>
-      <w:r>
-        <w:rPr>
-          <w:rFonts w:hint="eastAsia"/>
-        </w:rPr>
-        <w:t>文件模式：由文件内容指定</w:t>
+        <w:t>手动、自动、遍历模式：</w:t>
+      </w:r>
+      <w:r>
+        <w:rPr>
+          <w:rFonts w:hint="eastAsia"/>
+        </w:rPr>
+        <w:t>ms</w:t>
+      </w:r>
+      <w:r>
+        <w:rPr>
+          <w:rFonts w:hint="eastAsia"/>
+        </w:rPr>
+        <w:t>。</w:t>
+      </w:r>
+      <w:r>
+        <w:rPr>
+          <w:rFonts w:hint="eastAsia"/>
+        </w:rPr>
+        <w:t>用户</w:t>
+      </w:r>
+      <w:r>
+        <w:rPr>
+          <w:rFonts w:hint="eastAsia"/>
+        </w:rPr>
+        <w:t>可手动切换为</w:t>
+      </w:r>
+      <w:r>
+        <w:rPr>
+          <w:rFonts w:hint="eastAsia"/>
+        </w:rPr>
+        <w:t>s</w:t>
+      </w:r>
+      <w:r>
+        <w:rPr>
+          <w:rFonts w:hint="eastAsia"/>
+        </w:rPr>
+        <w:t>。</w:t>
       </w:r>
     </w:p>
     <w:p>
@@ -1011,257 +1203,7 @@
         <w:rPr>
           <w:rFonts w:hint="eastAsia"/>
         </w:rPr>
-        <w:t>其余测试</w:t>
-      </w:r>
-    </w:p>
-    <w:p>
-      <w:pPr>
-        <w:pStyle w:val="a3"/>
-        <w:numPr>
-          <w:ilvl w:val="0"/>
-          <w:numId w:val="20"/>
-        </w:numPr>
-        <w:ind w:leftChars="550" w:left="1740" w:firstLineChars="0"/>
-      </w:pPr>
-      <w:r>
-        <w:rPr>
-          <w:rFonts w:hint="eastAsia"/>
-        </w:rPr>
-        <w:t>手动、自动、遍历模式：</w:t>
-      </w:r>
-      <w:r>
-        <w:t>uA</w:t>
-      </w:r>
-    </w:p>
-    <w:p>
-      <w:pPr>
-        <w:pStyle w:val="a3"/>
-        <w:numPr>
-          <w:ilvl w:val="0"/>
-          <w:numId w:val="20"/>
-        </w:numPr>
-        <w:ind w:leftChars="550" w:left="1740" w:firstLineChars="0"/>
-      </w:pPr>
-      <w:r>
-        <w:rPr>
-          <w:rFonts w:hint="eastAsia"/>
-        </w:rPr>
-        <w:t>文件模式：由文件内容指定</w:t>
-      </w:r>
-    </w:p>
-    <w:p>
-      <w:pPr>
-        <w:rPr>
-          <w:rFonts w:hint="eastAsia"/>
-        </w:rPr>
-      </w:pPr>
-      <w:r>
-        <w:rPr>
-          <w:rFonts w:hint="eastAsia"/>
-        </w:rPr>
-        <w:t>曝光时间</w:t>
-      </w:r>
-      <w:r>
-        <w:rPr>
-          <w:rFonts w:hint="eastAsia"/>
-        </w:rPr>
-        <w:t>单位：</w:t>
-      </w:r>
-    </w:p>
-    <w:p>
-      <w:pPr>
-        <w:pStyle w:val="a3"/>
-        <w:numPr>
-          <w:ilvl w:val="0"/>
-          <w:numId w:val="18"/>
-        </w:numPr>
-        <w:ind w:leftChars="200" w:left="900" w:firstLineChars="0"/>
-        <w:rPr>
-          <w:rFonts w:hint="eastAsia"/>
-        </w:rPr>
-      </w:pPr>
-      <w:r>
-        <w:t>M</w:t>
-      </w:r>
-      <w:r>
-        <w:rPr>
-          <w:rFonts w:hint="eastAsia"/>
-        </w:rPr>
-        <w:t>od</w:t>
-      </w:r>
-      <w:r>
-        <w:t>bus</w:t>
-      </w:r>
-      <w:r>
-        <w:rPr>
-          <w:rFonts w:hint="eastAsia"/>
-        </w:rPr>
-        <w:t>接口</w:t>
-      </w:r>
-      <w:r>
-        <w:rPr>
-          <w:rFonts w:hint="eastAsia"/>
-        </w:rPr>
-        <w:t>时间</w:t>
-      </w:r>
-      <w:r>
-        <w:rPr>
-          <w:rFonts w:hint="eastAsia"/>
-        </w:rPr>
-        <w:t>单位</w:t>
-      </w:r>
-      <w:r>
-        <w:rPr>
-          <w:rFonts w:hint="eastAsia"/>
-        </w:rPr>
-        <w:t>：</w:t>
-      </w:r>
-      <w:r>
-        <w:rPr>
-          <w:rFonts w:hint="eastAsia"/>
-        </w:rPr>
-        <w:t>s</w:t>
-      </w:r>
-    </w:p>
-    <w:p>
-      <w:pPr>
-        <w:pStyle w:val="a3"/>
-        <w:numPr>
-          <w:ilvl w:val="0"/>
-          <w:numId w:val="18"/>
-        </w:numPr>
-        <w:ind w:leftChars="200" w:left="900" w:firstLineChars="0"/>
-      </w:pPr>
-      <w:r>
-        <w:rPr>
-          <w:rFonts w:hint="eastAsia"/>
-        </w:rPr>
-        <w:t>G</w:t>
-      </w:r>
-      <w:r>
-        <w:t>UI</w:t>
-      </w:r>
-      <w:r>
-        <w:rPr>
-          <w:rFonts w:hint="eastAsia"/>
-        </w:rPr>
-        <w:t>上的</w:t>
-      </w:r>
-      <w:r>
-        <w:rPr>
-          <w:rFonts w:hint="eastAsia"/>
-        </w:rPr>
-        <w:t>时间</w:t>
-      </w:r>
-      <w:r>
-        <w:rPr>
-          <w:rFonts w:hint="eastAsia"/>
-        </w:rPr>
-        <w:t>单位</w:t>
-      </w:r>
-    </w:p>
-    <w:p>
-      <w:pPr>
-        <w:pStyle w:val="a3"/>
-        <w:numPr>
-          <w:ilvl w:val="0"/>
-          <w:numId w:val="19"/>
-        </w:numPr>
-        <w:ind w:leftChars="375" w:left="1320" w:firstLineChars="0"/>
-      </w:pPr>
-      <w:r>
-        <w:rPr>
-          <w:rFonts w:hint="eastAsia"/>
-        </w:rPr>
-        <w:t>手动、自动、遍历模式</w:t>
-      </w:r>
-      <w:r>
-        <w:rPr>
-          <w:rFonts w:hint="eastAsia"/>
-        </w:rPr>
-        <w:t>：</w:t>
-      </w:r>
-      <w:r>
-        <w:rPr>
-          <w:rFonts w:hint="eastAsia"/>
-        </w:rPr>
-        <w:t>s</w:t>
-      </w:r>
-      <w:r>
-        <w:rPr>
-          <w:rFonts w:hint="eastAsia"/>
-        </w:rPr>
-        <w:t>或</w:t>
-      </w:r>
-      <w:r>
-        <w:rPr>
-          <w:rFonts w:hint="eastAsia"/>
-        </w:rPr>
-        <w:t>m</w:t>
-      </w:r>
-      <w:r>
-        <w:t>in</w:t>
-      </w:r>
-      <w:r>
-        <w:rPr>
-          <w:rFonts w:hint="eastAsia"/>
-        </w:rPr>
-        <w:t>，用户手动指定。</w:t>
-      </w:r>
-    </w:p>
-    <w:p>
-      <w:pPr>
-        <w:pStyle w:val="a3"/>
-        <w:numPr>
-          <w:ilvl w:val="0"/>
-          <w:numId w:val="19"/>
-        </w:numPr>
-        <w:ind w:leftChars="375" w:left="1320" w:firstLineChars="0"/>
-      </w:pPr>
-      <w:r>
-        <w:rPr>
-          <w:rFonts w:hint="eastAsia"/>
-        </w:rPr>
-        <w:t>文件模式：</w:t>
-      </w:r>
-      <w:r>
-        <w:rPr>
-          <w:rFonts w:hint="eastAsia"/>
-        </w:rPr>
-        <w:t>s</w:t>
-      </w:r>
-      <w:r>
-        <w:rPr>
-          <w:rFonts w:hint="eastAsia"/>
-        </w:rPr>
-        <w:t>或</w:t>
-      </w:r>
-      <w:r>
-        <w:rPr>
-          <w:rFonts w:hint="eastAsia"/>
-        </w:rPr>
-        <w:t>m</w:t>
-      </w:r>
-      <w:r>
-        <w:t>in</w:t>
-      </w:r>
-      <w:r>
-        <w:rPr>
-          <w:rFonts w:hint="eastAsia"/>
-        </w:rPr>
-        <w:t>，</w:t>
-      </w:r>
-      <w:r>
-        <w:rPr>
-          <w:rFonts w:hint="eastAsia"/>
-        </w:rPr>
-        <w:t>由文件内容指定</w:t>
-      </w:r>
-      <w:r>
-        <w:rPr>
-          <w:rFonts w:hint="eastAsia"/>
-        </w:rPr>
-        <w:t>，</w:t>
+        <w:t>文件模式：由文件内容指定，</w:t>
       </w:r>
     </w:p>
     <w:p>
@@ -1387,14 +1329,7 @@
         <w:rPr>
           <w:rFonts w:hint="eastAsia"/>
         </w:rPr>
-        <w:t>，每次曝光完成后对冷却时间为本</w:t>
-      </w:r>
-      <w:r>
-        <w:rPr>
-          <w:rFonts w:hint="eastAsia"/>
-        </w:rPr>
-        <w:lastRenderedPageBreak/>
-        <w:t>次曝光时间的</w:t>
+        <w:t>，每次曝光完成后对冷却时间为本次曝光时间的</w:t>
       </w:r>
       <w:r>
         <w:rPr>
@@ -1477,19 +1412,7 @@
         <w:rPr>
           <w:rFonts w:hint="eastAsia"/>
         </w:rPr>
-        <w:t>如果不需要冷却，可以取消“</w:t>
-      </w:r>
-      <w:r>
-        <w:rPr>
-          <w:rFonts w:hint="eastAsia"/>
-        </w:rPr>
-        <w:t>限制最短冷却时间</w:t>
-      </w:r>
-      <w:r>
-        <w:rPr>
-          <w:rFonts w:hint="eastAsia"/>
-        </w:rPr>
-        <w:t>”勾选，并将“冷却时间”设置为</w:t>
+        <w:t>如果不需要冷却，可以取消“限制最短冷却时间”勾选，并将“冷却时间”设置为</w:t>
       </w:r>
       <w:r>
         <w:rPr>
@@ -1519,6 +1442,7 @@
           <w:sz w:val="24"/>
           <w:szCs w:val="24"/>
         </w:rPr>
+        <w:lastRenderedPageBreak/>
         <w:t>读取</w:t>
       </w:r>
       <w:r>
@@ -1670,15 +1594,18 @@
       </w:r>
     </w:p>
     <w:p>
+      <w:pPr>
+        <w:jc w:val="center"/>
+      </w:pPr>
       <w:r>
         <w:rPr>
           <w:noProof/>
         </w:rPr>
         <w:drawing>
-          <wp:inline distT="0" distB="0" distL="0" distR="0" wp14:anchorId="55D1C3FD" wp14:editId="4990717F">
-            <wp:extent cx="5274310" cy="600075"/>
-            <wp:effectExtent l="19050" t="19050" r="21590" b="28575"/>
-            <wp:docPr id="9" name="图片 9"/>
+          <wp:inline distT="0" distB="0" distL="0" distR="0">
+            <wp:extent cx="4965253" cy="1044341"/>
+            <wp:effectExtent l="19050" t="19050" r="26035" b="22860"/>
+            <wp:docPr id="11" name="图片 11"/>
             <wp:cNvGraphicFramePr>
               <a:graphicFrameLocks xmlns:a="http://schemas.openxmlformats.org/drawingml/2006/main" noChangeAspect="1"/>
             </wp:cNvGraphicFramePr>
@@ -1686,88 +1613,13 @@
               <a:graphicData uri="http://schemas.openxmlformats.org/drawingml/2006/picture">
                 <pic:pic xmlns:pic="http://schemas.openxmlformats.org/drawingml/2006/picture">
                   <pic:nvPicPr>
-                    <pic:cNvPr id="1" name=""/>
-                    <pic:cNvPicPr/>
-                  </pic:nvPicPr>
-                  <pic:blipFill>
-                    <a:blip r:embed="rId12"/>
-                    <a:stretch>
-                      <a:fillRect/>
-                    </a:stretch>
-                  </pic:blipFill>
-                  <pic:spPr>
-                    <a:xfrm>
-                      <a:off x="0" y="0"/>
-                      <a:ext cx="5274310" cy="600075"/>
-                    </a:xfrm>
-                    <a:prstGeom prst="rect">
-                      <a:avLst/>
-                    </a:prstGeom>
-                    <a:ln>
-                      <a:solidFill>
-                        <a:schemeClr val="tx1"/>
-                      </a:solidFill>
-                    </a:ln>
-                  </pic:spPr>
-                </pic:pic>
-              </a:graphicData>
-            </a:graphic>
-          </wp:inline>
-        </w:drawing>
-      </w:r>
-    </w:p>
-    <w:p>
-      <w:r>
-        <w:rPr>
-          <w:rFonts w:hint="eastAsia"/>
-        </w:rPr>
-        <w:t>上图中，读取管电压、管电流都超出范围，前者偏小，后者偏大。</w:t>
-      </w:r>
-    </w:p>
-    <w:p>
-      <w:pPr>
-        <w:ind w:firstLineChars="200" w:firstLine="480"/>
-      </w:pPr>
-      <w:r>
-        <w:rPr>
-          <w:rFonts w:hint="eastAsia"/>
-        </w:rPr>
-        <w:t>测试完成后，软件界面会显示汇总的超出范围的结果，测试记录文件中也会保存。</w:t>
-      </w:r>
-      <w:r>
-        <w:rPr>
-          <w:rFonts w:hint="eastAsia"/>
-        </w:rPr>
-        <w:t>参考下图：</w:t>
-      </w:r>
-    </w:p>
-    <w:p>
-      <w:pPr>
-        <w:jc w:val="center"/>
-      </w:pPr>
-      <w:r>
-        <w:rPr>
-          <w:noProof/>
-        </w:rPr>
-        <w:drawing>
-          <wp:inline distT="0" distB="0" distL="0" distR="0">
-            <wp:extent cx="5065453" cy="1054591"/>
-            <wp:effectExtent l="19050" t="19050" r="20955" b="12700"/>
-            <wp:docPr id="10" name="图片 10"/>
-            <wp:cNvGraphicFramePr>
-              <a:graphicFrameLocks xmlns:a="http://schemas.openxmlformats.org/drawingml/2006/main" noChangeAspect="1"/>
-            </wp:cNvGraphicFramePr>
-            <a:graphic xmlns:a="http://schemas.openxmlformats.org/drawingml/2006/main">
-              <a:graphicData uri="http://schemas.openxmlformats.org/drawingml/2006/picture">
-                <pic:pic xmlns:pic="http://schemas.openxmlformats.org/drawingml/2006/picture">
-                  <pic:nvPicPr>
-                    <pic:cNvPr id="0" name="Picture 1"/>
+                    <pic:cNvPr id="0" name="Picture 2"/>
                     <pic:cNvPicPr>
                       <a:picLocks noChangeAspect="1" noChangeArrowheads="1"/>
                     </pic:cNvPicPr>
                   </pic:nvPicPr>
                   <pic:blipFill>
-                    <a:blip r:embed="rId13" cstate="print">
+                    <a:blip r:embed="rId12">
                       <a:extLst>
                         <a:ext uri="{28A0092B-C50C-407E-A947-70E740481C1C}">
                           <a14:useLocalDpi xmlns:a14="http://schemas.microsoft.com/office/drawing/2010/main" val="0"/>
@@ -1782,7 +1634,7 @@
                   <pic:spPr bwMode="auto">
                     <a:xfrm>
                       <a:off x="0" y="0"/>
-                      <a:ext cx="5074098" cy="1056391"/>
+                      <a:ext cx="4972468" cy="1045859"/>
                     </a:xfrm>
                     <a:prstGeom prst="rect">
                       <a:avLst/>
@@ -1806,6 +1658,81 @@
         <w:rPr>
           <w:rFonts w:hint="eastAsia"/>
         </w:rPr>
+        <w:t>上图中，读取管电压、管电流都超出范围，前者偏小，后者偏大。</w:t>
+      </w:r>
+    </w:p>
+    <w:p>
+      <w:pPr>
+        <w:ind w:firstLineChars="200" w:firstLine="480"/>
+      </w:pPr>
+      <w:r>
+        <w:rPr>
+          <w:rFonts w:hint="eastAsia"/>
+        </w:rPr>
+        <w:t>测试完成后，软件界面会显示汇总的超出范围的结果，测试记录文件中也会保存。</w:t>
+      </w:r>
+      <w:r>
+        <w:rPr>
+          <w:rFonts w:hint="eastAsia"/>
+        </w:rPr>
+        <w:t>参考下图：</w:t>
+      </w:r>
+    </w:p>
+    <w:p>
+      <w:pPr>
+        <w:jc w:val="center"/>
+        <w:rPr>
+          <w:rFonts w:hint="eastAsia"/>
+        </w:rPr>
+      </w:pPr>
+      <w:r>
+        <w:drawing>
+          <wp:inline distT="0" distB="0" distL="0" distR="0" wp14:anchorId="32564096" wp14:editId="3BB75A2F">
+            <wp:extent cx="4901616" cy="820280"/>
+            <wp:effectExtent l="19050" t="19050" r="13335" b="18415"/>
+            <wp:docPr id="12" name="图片 12"/>
+            <wp:cNvGraphicFramePr>
+              <a:graphicFrameLocks xmlns:a="http://schemas.openxmlformats.org/drawingml/2006/main" noChangeAspect="1"/>
+            </wp:cNvGraphicFramePr>
+            <a:graphic xmlns:a="http://schemas.openxmlformats.org/drawingml/2006/main">
+              <a:graphicData uri="http://schemas.openxmlformats.org/drawingml/2006/picture">
+                <pic:pic xmlns:pic="http://schemas.openxmlformats.org/drawingml/2006/picture">
+                  <pic:nvPicPr>
+                    <pic:cNvPr id="1" name=""/>
+                    <pic:cNvPicPr/>
+                  </pic:nvPicPr>
+                  <pic:blipFill>
+                    <a:blip r:embed="rId13"/>
+                    <a:stretch>
+                      <a:fillRect/>
+                    </a:stretch>
+                  </pic:blipFill>
+                  <pic:spPr>
+                    <a:xfrm>
+                      <a:off x="0" y="0"/>
+                      <a:ext cx="4910926" cy="821838"/>
+                    </a:xfrm>
+                    <a:prstGeom prst="rect">
+                      <a:avLst/>
+                    </a:prstGeom>
+                    <a:ln>
+                      <a:solidFill>
+                        <a:schemeClr val="tx1"/>
+                      </a:solidFill>
+                    </a:ln>
+                  </pic:spPr>
+                </pic:pic>
+              </a:graphicData>
+            </a:graphic>
+          </wp:inline>
+        </w:drawing>
+      </w:r>
+    </w:p>
+    <w:p>
+      <w:r>
+        <w:rPr>
+          <w:rFonts w:hint="eastAsia"/>
+        </w:rPr>
         <w:t>图中，“测试结果判定”部分，每一行的最后会显示读取值是偏大还是偏小，同时，对于偏小的情况，会给出允许的最小值，对于偏大的情况，会给出允许的最大值。</w:t>
       </w:r>
     </w:p>
@@ -1822,36 +1749,48 @@
     </w:p>
     <w:p>
       <w:pPr>
-        <w:pStyle w:val="1"/>
-        <w:rPr>
-          <w:sz w:val="28"/>
-          <w:szCs w:val="28"/>
-        </w:rPr>
-      </w:pPr>
-      <w:r>
-        <w:rPr>
-          <w:rFonts w:hint="eastAsia"/>
-          <w:sz w:val="28"/>
-          <w:szCs w:val="28"/>
-        </w:rPr>
-        <w:t>配置文件</w:t>
-      </w:r>
+        <w:pStyle w:val="3"/>
+        <w:spacing w:before="0" w:after="0"/>
+        <w:rPr>
+          <w:sz w:val="24"/>
+          <w:szCs w:val="24"/>
+        </w:rPr>
+      </w:pPr>
+      <w:bookmarkStart w:id="1" w:name="_Ref212025287"/>
+      <w:r>
+        <w:rPr>
+          <w:rFonts w:hint="eastAsia"/>
+          <w:sz w:val="24"/>
+          <w:szCs w:val="24"/>
+        </w:rPr>
+        <w:t>测试失败重试</w:t>
+      </w:r>
+      <w:bookmarkEnd w:id="1"/>
     </w:p>
     <w:p>
       <w:pPr>
         <w:ind w:firstLineChars="200" w:firstLine="480"/>
       </w:pPr>
       <w:r>
-        <w:t>c</w:t>
-      </w:r>
-      <w:r>
-        <w:t>onfigs/configs.ini</w:t>
-      </w:r>
-      <w:r>
-        <w:rPr>
-          <w:rFonts w:hint="eastAsia"/>
-        </w:rPr>
-        <w:t>文件中可以设置允许对管电压、管电流、曝光时间的最大值和最小值</w:t>
+        <w:rPr>
+          <w:rFonts w:hint="eastAsia"/>
+        </w:rPr>
+        <w:t>每次曝光结束后，会根据读取管电压、管电流是否在预设取值范围内来判定测试是否成功。如果测试失败，会进行多次重试，重试次数在配置文件中的</w:t>
+      </w:r>
+      <w:r>
+        <w:t>test_no_pass_retry_cnt</w:t>
+      </w:r>
+      <w:r>
+        <w:rPr>
+          <w:rFonts w:hint="eastAsia"/>
+        </w:rPr>
+        <w:t>参数指定，默认为</w:t>
+      </w:r>
+      <w:r>
+        <w:rPr>
+          <w:rFonts w:hint="eastAsia"/>
+        </w:rPr>
+        <w:t>3</w:t>
       </w:r>
       <w:r>
         <w:rPr>
@@ -1859,27 +1798,81 @@
         </w:rPr>
         <w:t>。</w:t>
       </w:r>
-      <w:r>
-        <w:rPr>
-          <w:rFonts w:hint="eastAsia"/>
-        </w:rPr>
-        <w:t>可参考下图按照需求修改。</w:t>
+    </w:p>
+    <w:p>
+      <w:pPr>
+        <w:ind w:firstLineChars="200" w:firstLine="480"/>
+      </w:pPr>
+      <w:r>
+        <w:rPr>
+          <w:rFonts w:hint="eastAsia"/>
+        </w:rPr>
+        <w:t>测试失败重试的过程，可以完整记录在测试文件中，也可以只记录最后一次重试的结果。这个行为由配置文件中的</w:t>
+      </w:r>
+      <w:r>
+        <w:t>test_rec_all_fail_results</w:t>
+      </w:r>
+      <w:r>
+        <w:rPr>
+          <w:rFonts w:hint="eastAsia"/>
+        </w:rPr>
+        <w:t>参数控制，它默认</w:t>
+      </w:r>
+      <w:r>
+        <w:rPr>
+          <w:rFonts w:hint="eastAsia"/>
+        </w:rPr>
+        <w:lastRenderedPageBreak/>
+        <w:t>值为</w:t>
+      </w:r>
+      <w:r>
+        <w:rPr>
+          <w:rFonts w:hint="eastAsia"/>
+        </w:rPr>
+        <w:t>0</w:t>
+      </w:r>
+      <w:r>
+        <w:rPr>
+          <w:rFonts w:hint="eastAsia"/>
+        </w:rPr>
+        <w:t>，即只记录最后一次重试的结果。但在软件界面的显示上，所有重试的结果都会显示出来。</w:t>
+      </w:r>
+      <w:r>
+        <w:rPr>
+          <w:rFonts w:hint="eastAsia"/>
+        </w:rPr>
+        <w:t>如下图，上半部分为软件界面中显示的</w:t>
+      </w:r>
+      <w:r>
+        <w:rPr>
+          <w:rFonts w:hint="eastAsia"/>
+        </w:rPr>
+        <w:t>3</w:t>
+      </w:r>
+      <w:r>
+        <w:rPr>
+          <w:rFonts w:hint="eastAsia"/>
+        </w:rPr>
+        <w:t>次重试，下半部分在测试记录文件中只显示最后一次的结果。</w:t>
       </w:r>
     </w:p>
     <w:p>
       <w:pPr>
         <w:jc w:val="center"/>
-      </w:pPr>
-      <w:r>
-        <w:rPr>
+        <w:rPr>
+          <w:rFonts w:hint="eastAsia"/>
+        </w:rPr>
+      </w:pPr>
+      <w:r>
+        <w:rPr>
+          <w:rFonts w:hint="eastAsia"/>
           <w:noProof/>
         </w:rPr>
-        <w:lastRenderedPageBreak/>
         <w:drawing>
           <wp:inline distT="0" distB="0" distL="0" distR="0">
-            <wp:extent cx="3662680" cy="2225040"/>
-            <wp:effectExtent l="19050" t="19050" r="13970" b="22860"/>
-            <wp:docPr id="7" name="图片 7"/>
+            <wp:extent cx="5274310" cy="1937385"/>
+            <wp:effectExtent l="19050" t="19050" r="21590" b="24765"/>
+            <wp:docPr id="13" name="图片 13"/>
             <wp:cNvGraphicFramePr>
               <a:graphicFrameLocks xmlns:a="http://schemas.openxmlformats.org/drawingml/2006/main" noChangeAspect="1"/>
             </wp:cNvGraphicFramePr>
@@ -1893,7 +1886,7 @@
                     </pic:cNvPicPr>
                   </pic:nvPicPr>
                   <pic:blipFill>
-                    <a:blip r:embed="rId14">
+                    <a:blip r:embed="rId14" cstate="print">
                       <a:extLst>
                         <a:ext uri="{28A0092B-C50C-407E-A947-70E740481C1C}">
                           <a14:useLocalDpi xmlns:a14="http://schemas.microsoft.com/office/drawing/2010/main" val="0"/>
@@ -1908,7 +1901,7 @@
                   <pic:spPr bwMode="auto">
                     <a:xfrm>
                       <a:off x="0" y="0"/>
-                      <a:ext cx="3662680" cy="2225040"/>
+                      <a:ext cx="5274310" cy="1937385"/>
                     </a:xfrm>
                     <a:prstGeom prst="rect">
                       <a:avLst/>
@@ -1916,7 +1909,7 @@
                     <a:noFill/>
                     <a:ln>
                       <a:solidFill>
-                        <a:schemeClr val="accent1"/>
+                        <a:schemeClr val="tx1"/>
                       </a:solidFill>
                     </a:ln>
                   </pic:spPr>
@@ -1929,18 +1922,1032 @@
     </w:p>
     <w:p>
       <w:pPr>
+        <w:pStyle w:val="3"/>
+        <w:spacing w:before="0" w:after="0"/>
+        <w:rPr>
+          <w:sz w:val="24"/>
+          <w:szCs w:val="24"/>
+        </w:rPr>
+      </w:pPr>
+      <w:bookmarkStart w:id="2" w:name="_Ref212025248"/>
+      <w:r>
+        <w:rPr>
+          <w:rFonts w:hint="eastAsia"/>
+          <w:sz w:val="24"/>
+          <w:szCs w:val="24"/>
+        </w:rPr>
+        <w:t>产品编码信息</w:t>
+      </w:r>
+      <w:bookmarkEnd w:id="2"/>
+    </w:p>
+    <w:p>
+      <w:pPr>
+        <w:ind w:firstLineChars="200" w:firstLine="480"/>
+      </w:pPr>
+      <w:r>
+        <w:rPr>
+          <w:rFonts w:hint="eastAsia"/>
+        </w:rPr>
+        <w:t>软件文件夹内有一个名为“</w:t>
+      </w:r>
+      <w:r>
+        <w:rPr>
+          <w:rFonts w:hint="eastAsia"/>
+        </w:rPr>
+        <w:t>P</w:t>
+      </w:r>
+      <w:r>
+        <w:t>D list.xls</w:t>
+      </w:r>
+      <w:r>
+        <w:rPr>
+          <w:rFonts w:hint="eastAsia"/>
+        </w:rPr>
+        <w:t>”的文件，其中包含了产品编码信息：</w:t>
+      </w:r>
+    </w:p>
+    <w:p>
+      <w:pPr>
+        <w:ind w:firstLineChars="200" w:firstLine="480"/>
+        <w:jc w:val="center"/>
+      </w:pPr>
+      <w:r>
+        <w:drawing>
+          <wp:inline distT="0" distB="0" distL="0" distR="0" wp14:anchorId="133B7D6B" wp14:editId="1C0B9FDA">
+            <wp:extent cx="2829873" cy="1622765"/>
+            <wp:effectExtent l="0" t="0" r="8890" b="0"/>
+            <wp:docPr id="8" name="图片 8"/>
+            <wp:cNvGraphicFramePr>
+              <a:graphicFrameLocks xmlns:a="http://schemas.openxmlformats.org/drawingml/2006/main" noChangeAspect="1"/>
+            </wp:cNvGraphicFramePr>
+            <a:graphic xmlns:a="http://schemas.openxmlformats.org/drawingml/2006/main">
+              <a:graphicData uri="http://schemas.openxmlformats.org/drawingml/2006/picture">
+                <pic:pic xmlns:pic="http://schemas.openxmlformats.org/drawingml/2006/picture">
+                  <pic:nvPicPr>
+                    <pic:cNvPr id="1" name=""/>
+                    <pic:cNvPicPr/>
+                  </pic:nvPicPr>
+                  <pic:blipFill>
+                    <a:blip r:embed="rId15"/>
+                    <a:stretch>
+                      <a:fillRect/>
+                    </a:stretch>
+                  </pic:blipFill>
+                  <pic:spPr>
+                    <a:xfrm>
+                      <a:off x="0" y="0"/>
+                      <a:ext cx="2836580" cy="1626611"/>
+                    </a:xfrm>
+                    <a:prstGeom prst="rect">
+                      <a:avLst/>
+                    </a:prstGeom>
+                  </pic:spPr>
+                </pic:pic>
+              </a:graphicData>
+            </a:graphic>
+          </wp:inline>
+        </w:drawing>
+      </w:r>
+    </w:p>
+    <w:p>
+      <w:pPr>
+        <w:ind w:firstLineChars="200" w:firstLine="480"/>
+      </w:pPr>
+      <w:r>
+        <w:rPr>
+          <w:rFonts w:hint="eastAsia"/>
+        </w:rPr>
+        <w:t>软件启动时会读取这个文件的内容，</w:t>
+      </w:r>
+      <w:r>
+        <w:rPr>
+          <w:rFonts w:hint="eastAsia"/>
+        </w:rPr>
+        <w:t>加载到测试参数配置的对话框中，测试时可以根据需要选择。最终生成的测试结果文件名会包含这些信息。</w:t>
+      </w:r>
+    </w:p>
+    <w:p>
+      <w:pPr>
+        <w:ind w:firstLineChars="200" w:firstLine="480"/>
+      </w:pPr>
+      <w:r>
+        <w:rPr>
+          <w:rFonts w:hint="eastAsia"/>
+        </w:rPr>
+        <w:t>软件读取</w:t>
+      </w:r>
+      <w:r>
+        <w:rPr>
+          <w:rFonts w:hint="eastAsia"/>
+        </w:rPr>
+        <w:t>P</w:t>
+      </w:r>
+      <w:r>
+        <w:t>D list.xls</w:t>
+      </w:r>
+      <w:r>
+        <w:rPr>
+          <w:rFonts w:hint="eastAsia"/>
+        </w:rPr>
+        <w:t>文件可能失败（比如运行软件的电脑上</w:t>
+      </w:r>
+      <w:r>
+        <w:rPr>
+          <w:rFonts w:hint="eastAsia"/>
+        </w:rPr>
+        <w:t>o</w:t>
+      </w:r>
+      <w:r>
+        <w:t>ffice</w:t>
+      </w:r>
+      <w:r>
+        <w:rPr>
+          <w:rFonts w:hint="eastAsia"/>
+        </w:rPr>
+        <w:t>没有激活）。此时软件会提示读取失败，用户可以手动输入产品编码信息。</w:t>
+      </w:r>
+    </w:p>
+    <w:p>
+      <w:pPr>
         <w:pStyle w:val="1"/>
         <w:rPr>
           <w:sz w:val="28"/>
           <w:szCs w:val="28"/>
         </w:rPr>
       </w:pPr>
+      <w:bookmarkStart w:id="3" w:name="_Ref212019397"/>
       <w:r>
         <w:rPr>
           <w:rFonts w:hint="eastAsia"/>
           <w:sz w:val="28"/>
           <w:szCs w:val="28"/>
         </w:rPr>
+        <w:t>配置文件</w:t>
+      </w:r>
+      <w:bookmarkEnd w:id="3"/>
+    </w:p>
+    <w:p>
+      <w:pPr>
+        <w:ind w:firstLineChars="200" w:firstLine="480"/>
+      </w:pPr>
+      <w:r>
+        <w:t>c</w:t>
+      </w:r>
+      <w:r>
+        <w:t>onfigs/configs.ini</w:t>
+      </w:r>
+      <w:r>
+        <w:rPr>
+          <w:rFonts w:hint="eastAsia"/>
+        </w:rPr>
+        <w:t>文件中可以设置允许对管电压、管电流、曝光时间的最大值和最小值</w:t>
+      </w:r>
+      <w:r>
+        <w:rPr>
+          <w:rFonts w:hint="eastAsia"/>
+        </w:rPr>
+        <w:t>，以及其它控制信息</w:t>
+      </w:r>
+      <w:r>
+        <w:rPr>
+          <w:rFonts w:hint="eastAsia"/>
+        </w:rPr>
+        <w:t>。</w:t>
+      </w:r>
+      <w:r>
+        <w:rPr>
+          <w:rFonts w:hint="eastAsia"/>
+        </w:rPr>
+        <w:t>常用的配置参数含义如下：</w:t>
+      </w:r>
+    </w:p>
+    <w:p>
+      <w:pPr>
+        <w:ind w:firstLineChars="200" w:firstLine="480"/>
+      </w:pPr>
+      <w:r>
+        <w:t>[sys_cfgs]</w:t>
+      </w:r>
+    </w:p>
+    <w:p>
+      <w:pPr>
+        <w:ind w:firstLineChars="200" w:firstLine="480"/>
+        <w:rPr>
+          <w:rFonts w:hint="eastAsia"/>
+        </w:rPr>
+      </w:pPr>
+      <w:r>
+        <w:t>log_level=3</w:t>
+      </w:r>
+      <w:r>
+        <w:t xml:space="preserve"> #</w:t>
+      </w:r>
+      <w:r>
+        <w:rPr>
+          <w:rFonts w:hint="eastAsia"/>
+        </w:rPr>
+        <w:t>日志级别：</w:t>
+      </w:r>
+      <w:r>
+        <w:rPr>
+          <w:rFonts w:hint="eastAsia"/>
+        </w:rPr>
+        <w:t>0~</w:t>
+      </w:r>
+      <w:r>
+        <w:t>3</w:t>
+      </w:r>
+      <w:r>
+        <w:rPr>
+          <w:rFonts w:hint="eastAsia"/>
+        </w:rPr>
+        <w:t>。</w:t>
+      </w:r>
+      <w:r>
+        <w:rPr>
+          <w:rFonts w:hint="eastAsia"/>
+        </w:rPr>
+        <w:t>0</w:t>
+      </w:r>
+      <w:r>
+        <w:rPr>
+          <w:rFonts w:hint="eastAsia"/>
+        </w:rPr>
+        <w:t>记录最多（</w:t>
+      </w:r>
+      <w:r>
+        <w:t>debug</w:t>
+      </w:r>
+      <w:r>
+        <w:rPr>
+          <w:rFonts w:hint="eastAsia"/>
+        </w:rPr>
+        <w:t>），</w:t>
+      </w:r>
+      <w:r>
+        <w:t>3</w:t>
+      </w:r>
+      <w:r>
+        <w:rPr>
+          <w:rFonts w:hint="eastAsia"/>
+        </w:rPr>
+        <w:t>记录最少（</w:t>
+      </w:r>
+      <w:r>
+        <w:rPr>
+          <w:rFonts w:hint="eastAsia"/>
+        </w:rPr>
+        <w:t>e</w:t>
+      </w:r>
+      <w:r>
+        <w:t>rror</w:t>
+      </w:r>
+      <w:r>
+        <w:rPr>
+          <w:rFonts w:hint="eastAsia"/>
+        </w:rPr>
+        <w:t>）</w:t>
+      </w:r>
+    </w:p>
+    <w:p>
+      <w:pPr>
+        <w:ind w:firstLineChars="200" w:firstLine="480"/>
+      </w:pPr>
+      <w:r>
+        <w:t>[expo_ctrl]</w:t>
+      </w:r>
+    </w:p>
+    <w:p>
+      <w:pPr>
+        <w:ind w:firstLineChars="200" w:firstLine="480"/>
+        <w:rPr>
+          <w:rFonts w:hint="eastAsia"/>
+        </w:rPr>
+      </w:pPr>
+      <w:r>
+        <w:lastRenderedPageBreak/>
+        <w:t>cube_volt_kv_min=40</w:t>
+      </w:r>
+      <w:r>
+        <w:t xml:space="preserve"> #</w:t>
+      </w:r>
+      <w:r>
+        <w:rPr>
+          <w:rFonts w:hint="eastAsia"/>
+        </w:rPr>
+        <w:t>允许输入的最小管电压，</w:t>
+      </w:r>
+      <w:r>
+        <w:rPr>
+          <w:rFonts w:hint="eastAsia"/>
+        </w:rPr>
+        <w:t>k</w:t>
+      </w:r>
+      <w:r>
+        <w:t>v</w:t>
+      </w:r>
+    </w:p>
+    <w:p>
+      <w:pPr>
+        <w:ind w:firstLineChars="200" w:firstLine="480"/>
+      </w:pPr>
+      <w:r>
+        <w:t>cube_volt_kv_max=90</w:t>
+      </w:r>
+      <w:r>
+        <w:t xml:space="preserve"> #</w:t>
+      </w:r>
+      <w:r>
+        <w:rPr>
+          <w:rFonts w:hint="eastAsia"/>
+        </w:rPr>
+        <w:t>允许输入的最</w:t>
+      </w:r>
+      <w:r>
+        <w:rPr>
+          <w:rFonts w:hint="eastAsia"/>
+        </w:rPr>
+        <w:t>大</w:t>
+      </w:r>
+      <w:r>
+        <w:rPr>
+          <w:rFonts w:hint="eastAsia"/>
+        </w:rPr>
+        <w:t>管电压，</w:t>
+      </w:r>
+      <w:r>
+        <w:rPr>
+          <w:rFonts w:hint="eastAsia"/>
+        </w:rPr>
+        <w:t>k</w:t>
+      </w:r>
+      <w:r>
+        <w:t>v</w:t>
+      </w:r>
+    </w:p>
+    <w:p>
+      <w:pPr>
+        <w:ind w:firstLineChars="200" w:firstLine="480"/>
+      </w:pPr>
+      <w:r>
+        <w:t>cube_current_ma_min=0.5</w:t>
+      </w:r>
+      <w:r>
+        <w:t xml:space="preserve"> </w:t>
+      </w:r>
+      <w:r>
+        <w:t>#</w:t>
+      </w:r>
+      <w:r>
+        <w:rPr>
+          <w:rFonts w:hint="eastAsia"/>
+        </w:rPr>
+        <w:t>允许输入的最小管</w:t>
+      </w:r>
+      <w:r>
+        <w:rPr>
+          <w:rFonts w:hint="eastAsia"/>
+        </w:rPr>
+        <w:t>电流</w:t>
+      </w:r>
+      <w:r>
+        <w:rPr>
+          <w:rFonts w:hint="eastAsia"/>
+        </w:rPr>
+        <w:t>，</w:t>
+      </w:r>
+      <w:r>
+        <w:t>mA</w:t>
+      </w:r>
+    </w:p>
+    <w:p>
+      <w:pPr>
+        <w:ind w:firstLineChars="200" w:firstLine="480"/>
+      </w:pPr>
+      <w:r>
+        <w:t>cube_current_ma_max=10</w:t>
+      </w:r>
+      <w:r>
+        <w:t xml:space="preserve"> </w:t>
+      </w:r>
+      <w:r>
+        <w:t>#</w:t>
+      </w:r>
+      <w:r>
+        <w:rPr>
+          <w:rFonts w:hint="eastAsia"/>
+        </w:rPr>
+        <w:t>允许输入的最大管电流</w:t>
+      </w:r>
+      <w:r>
+        <w:rPr>
+          <w:rFonts w:hint="eastAsia"/>
+        </w:rPr>
+        <w:t>，</w:t>
+      </w:r>
+      <w:r>
+        <w:t>mA</w:t>
+      </w:r>
+    </w:p>
+    <w:p>
+      <w:pPr>
+        <w:ind w:firstLineChars="200" w:firstLine="480"/>
+      </w:pPr>
+      <w:r>
+        <w:t>dura_sec_min=0.5</w:t>
+      </w:r>
+      <w:r>
+        <w:t xml:space="preserve"> </w:t>
+      </w:r>
+      <w:r>
+        <w:t>#</w:t>
+      </w:r>
+      <w:r>
+        <w:rPr>
+          <w:rFonts w:hint="eastAsia"/>
+        </w:rPr>
+        <w:t>允许输入的最小</w:t>
+      </w:r>
+      <w:r>
+        <w:rPr>
+          <w:rFonts w:hint="eastAsia"/>
+        </w:rPr>
+        <w:t>曝光时间</w:t>
+      </w:r>
+      <w:r>
+        <w:rPr>
+          <w:rFonts w:hint="eastAsia"/>
+        </w:rPr>
+        <w:t>，</w:t>
+      </w:r>
+      <w:r>
+        <w:rPr>
+          <w:rFonts w:hint="eastAsia"/>
+        </w:rPr>
+        <w:t>秒</w:t>
+      </w:r>
+    </w:p>
+    <w:p>
+      <w:pPr>
+        <w:ind w:firstLineChars="200" w:firstLine="480"/>
+      </w:pPr>
+      <w:r>
+        <w:t>dura_sec_max=15</w:t>
+      </w:r>
+      <w:r>
+        <w:t xml:space="preserve"> </w:t>
+      </w:r>
+      <w:r>
+        <w:t>#</w:t>
+      </w:r>
+      <w:r>
+        <w:rPr>
+          <w:rFonts w:hint="eastAsia"/>
+        </w:rPr>
+        <w:t>允许输入的最</w:t>
+      </w:r>
+      <w:r>
+        <w:rPr>
+          <w:rFonts w:hint="eastAsia"/>
+        </w:rPr>
+        <w:t>大</w:t>
+      </w:r>
+      <w:r>
+        <w:rPr>
+          <w:rFonts w:hint="eastAsia"/>
+        </w:rPr>
+        <w:t>曝光时间，秒</w:t>
+      </w:r>
+    </w:p>
+    <w:p>
+      <w:pPr>
+        <w:ind w:firstLineChars="200" w:firstLine="480"/>
+      </w:pPr>
+      <w:r>
+        <w:t>cool_dura_factor=30</w:t>
+      </w:r>
+      <w:r>
+        <w:t xml:space="preserve"> #</w:t>
+      </w:r>
+      <w:r>
+        <w:rPr>
+          <w:rFonts w:hint="eastAsia"/>
+        </w:rPr>
+        <w:t>最小冷却时间倍数</w:t>
+      </w:r>
+    </w:p>
+    <w:p>
+      <w:pPr>
+        <w:ind w:firstLineChars="200" w:firstLine="480"/>
+      </w:pPr>
+      <w:r>
+        <w:t>extra_cool_time_ms=2500</w:t>
+      </w:r>
+      <w:r>
+        <w:t xml:space="preserve"> #</w:t>
+      </w:r>
+      <w:r>
+        <w:rPr>
+          <w:rFonts w:hint="eastAsia"/>
+        </w:rPr>
+        <w:t>额外的冷却时间，毫秒</w:t>
+      </w:r>
+    </w:p>
+    <w:p>
+      <w:pPr>
+        <w:ind w:firstLineChars="200" w:firstLine="480"/>
+      </w:pPr>
+      <w:r>
+        <w:t>expo_prepare_tims_ms=4000</w:t>
+      </w:r>
+      <w:r>
+        <w:t xml:space="preserve"> #</w:t>
+      </w:r>
+      <w:r>
+        <w:rPr>
+          <w:rFonts w:hint="eastAsia"/>
+        </w:rPr>
+        <w:t>曝光前准备时间，毫秒</w:t>
+      </w:r>
+    </w:p>
+    <w:p>
+      <w:pPr>
+        <w:ind w:firstLineChars="200" w:firstLine="480"/>
+        <w:rPr>
+          <w:rFonts w:hint="eastAsia"/>
+        </w:rPr>
+      </w:pPr>
+    </w:p>
+    <w:p>
+      <w:pPr>
+        <w:ind w:firstLineChars="200" w:firstLine="480"/>
+      </w:pPr>
+      <w:r>
+        <w:t>ui_current_unit=1</w:t>
+      </w:r>
+      <w:r>
+        <w:t xml:space="preserve"> </w:t>
+      </w:r>
+      <w:r>
+        <w:rPr>
+          <w:rFonts w:hint="eastAsia"/>
+        </w:rPr>
+        <w:t>#GUI</w:t>
+      </w:r>
+      <w:r>
+        <w:rPr>
+          <w:rFonts w:hint="eastAsia"/>
+        </w:rPr>
+        <w:t>上显示的电流单位。</w:t>
+      </w:r>
+      <w:r>
+        <w:rPr>
+          <w:rFonts w:hint="eastAsia"/>
+        </w:rPr>
+        <w:t>0:uA; 1:mA; 2:A;</w:t>
+      </w:r>
+    </w:p>
+    <w:p>
+      <w:pPr>
+        <w:ind w:firstLineChars="200" w:firstLine="480"/>
+      </w:pPr>
+      <w:r>
+        <w:t>mb_cube_current_intf_unit=0</w:t>
+      </w:r>
+      <w:r>
+        <w:t xml:space="preserve"> </w:t>
+      </w:r>
+      <w:r>
+        <w:rPr>
+          <w:rFonts w:hint="eastAsia"/>
+        </w:rPr>
+        <w:t>#</w:t>
+      </w:r>
+      <w:r>
+        <w:rPr>
+          <w:rFonts w:hint="eastAsia"/>
+        </w:rPr>
+        <w:t xml:space="preserve"> modbus</w:t>
+      </w:r>
+      <w:r>
+        <w:rPr>
+          <w:rFonts w:hint="eastAsia"/>
+        </w:rPr>
+        <w:t>管电流接口单位。取值同</w:t>
+      </w:r>
+      <w:r>
+        <w:rPr>
+          <w:rFonts w:hint="eastAsia"/>
+        </w:rPr>
+        <w:t>上</w:t>
+      </w:r>
+    </w:p>
+    <w:p>
+      <w:pPr>
+        <w:ind w:firstLineChars="200" w:firstLine="480"/>
+      </w:pPr>
+      <w:r>
+        <w:t>mb_dura_intf_unit=0</w:t>
+      </w:r>
+      <w:r>
+        <w:t xml:space="preserve"> </w:t>
+      </w:r>
+      <w:r>
+        <w:rPr>
+          <w:rFonts w:hint="eastAsia"/>
+        </w:rPr>
+        <w:t>#</w:t>
+      </w:r>
+      <w:r>
+        <w:t>modbus</w:t>
+      </w:r>
+      <w:r>
+        <w:rPr>
+          <w:rFonts w:hint="eastAsia"/>
+        </w:rPr>
+        <w:t>曝光时间设置接口单位。</w:t>
+      </w:r>
+      <w:r>
+        <w:rPr>
+          <w:rFonts w:hint="eastAsia"/>
+        </w:rPr>
+        <w:t>0:ms; 1:s; 2:min</w:t>
+      </w:r>
+    </w:p>
+    <w:p>
+      <w:pPr>
+        <w:ind w:firstLineChars="200" w:firstLine="480"/>
+      </w:pPr>
+      <w:r>
+        <w:t>hidden_ui_mb_dura_unit=2</w:t>
+      </w:r>
+      <w:r>
+        <w:t xml:space="preserve"> </w:t>
+      </w:r>
+      <w:r>
+        <w:rPr>
+          <w:rFonts w:hint="eastAsia"/>
+        </w:rPr>
+        <w:t>#GUI</w:t>
+      </w:r>
+      <w:r>
+        <w:rPr>
+          <w:rFonts w:hint="eastAsia"/>
+        </w:rPr>
+        <w:t>上隐藏的曝光时间单位。可选值同</w:t>
+      </w:r>
+      <w:r>
+        <w:rPr>
+          <w:rFonts w:hint="eastAsia"/>
+        </w:rPr>
+        <w:t>上</w:t>
+      </w:r>
+    </w:p>
+    <w:p>
+      <w:pPr>
+        <w:ind w:firstLineChars="200" w:firstLine="480"/>
+        <w:rPr>
+          <w:rFonts w:hint="eastAsia"/>
+        </w:rPr>
+      </w:pPr>
+      <w:r>
+        <w:rPr>
+          <w:rFonts w:hint="eastAsia"/>
+        </w:rPr>
+        <w:t>#</w:t>
+      </w:r>
+      <w:r>
+        <w:rPr>
+          <w:rFonts w:hint="eastAsia"/>
+        </w:rPr>
+        <w:t>（</w:t>
+      </w:r>
+      <w:r>
+        <w:rPr>
+          <w:rFonts w:hint="eastAsia"/>
+        </w:rPr>
+        <w:t>G</w:t>
+      </w:r>
+      <w:r>
+        <w:t>UI</w:t>
+      </w:r>
+      <w:r>
+        <w:rPr>
+          <w:rFonts w:hint="eastAsia"/>
+        </w:rPr>
+        <w:t>上同时显示</w:t>
+      </w:r>
+      <w:r>
+        <w:rPr>
+          <w:rFonts w:hint="eastAsia"/>
+        </w:rPr>
+        <w:t>m</w:t>
+      </w:r>
+      <w:r>
+        <w:t>s</w:t>
+      </w:r>
+      <w:r>
+        <w:rPr>
+          <w:rFonts w:hint="eastAsia"/>
+        </w:rPr>
+        <w:t>、</w:t>
+      </w:r>
+      <w:r>
+        <w:rPr>
+          <w:rFonts w:hint="eastAsia"/>
+        </w:rPr>
+        <w:t>s</w:t>
+      </w:r>
+      <w:r>
+        <w:rPr>
+          <w:rFonts w:hint="eastAsia"/>
+        </w:rPr>
+        <w:t>、</w:t>
+      </w:r>
+      <w:r>
+        <w:rPr>
+          <w:rFonts w:hint="eastAsia"/>
+        </w:rPr>
+        <w:t>m</w:t>
+      </w:r>
+      <w:r>
+        <w:t>in</w:t>
+      </w:r>
+      <w:r>
+        <w:rPr>
+          <w:rFonts w:hint="eastAsia"/>
+        </w:rPr>
+        <w:t>中的两个，不显示的那个就在</w:t>
+      </w:r>
+      <w:r>
+        <w:t>hidden_ui_mb_dura_unit</w:t>
+      </w:r>
+      <w:r>
+        <w:rPr>
+          <w:rFonts w:hint="eastAsia"/>
+        </w:rPr>
+        <w:t>中指定）</w:t>
+      </w:r>
+    </w:p>
+    <w:p>
+      <w:pPr>
+        <w:ind w:firstLineChars="200" w:firstLine="480"/>
+      </w:pPr>
+    </w:p>
+    <w:p>
+      <w:pPr>
+        <w:ind w:firstLineChars="200" w:firstLine="480"/>
+      </w:pPr>
+      <w:r>
+        <w:t>[test_cfg]</w:t>
+      </w:r>
+    </w:p>
+    <w:p>
+      <w:pPr>
+        <w:ind w:firstLineChars="200" w:firstLine="480"/>
+      </w:pPr>
+      <w:r>
+        <w:t>test_no_pass_retry_cnt=3</w:t>
+      </w:r>
+      <w:r>
+        <w:t xml:space="preserve"> </w:t>
+      </w:r>
+      <w:r>
+        <w:rPr>
+          <w:rFonts w:hint="eastAsia"/>
+        </w:rPr>
+        <w:t>#</w:t>
+      </w:r>
+      <w:r>
+        <w:rPr>
+          <w:rFonts w:hint="eastAsia"/>
+        </w:rPr>
+        <w:t>测试失败</w:t>
+      </w:r>
+      <w:r>
+        <w:rPr>
+          <w:rFonts w:hint="eastAsia"/>
+        </w:rPr>
+        <w:t>（读取参数超出预定范围）</w:t>
+      </w:r>
+      <w:r>
+        <w:rPr>
+          <w:rFonts w:hint="eastAsia"/>
+        </w:rPr>
+        <w:t>重试次数</w:t>
+      </w:r>
+    </w:p>
+    <w:p>
+      <w:pPr>
+        <w:ind w:firstLineChars="200" w:firstLine="480"/>
+      </w:pPr>
+      <w:r>
+        <w:t>test_rec_all_fail_results=0</w:t>
+      </w:r>
+      <w:r>
+        <w:t xml:space="preserve"> </w:t>
+      </w:r>
+      <w:r>
+        <w:rPr>
+          <w:rFonts w:hint="eastAsia"/>
+        </w:rPr>
+        <w:t>#1-</w:t>
+      </w:r>
+      <w:r>
+        <w:rPr>
+          <w:rFonts w:hint="eastAsia"/>
+        </w:rPr>
+        <w:t>所有测试失败的结果都会记录下来；</w:t>
+      </w:r>
+      <w:r>
+        <w:rPr>
+          <w:rFonts w:hint="eastAsia"/>
+        </w:rPr>
+        <w:t>0-test_no_pass_retry_cnt</w:t>
+      </w:r>
+      <w:r>
+        <w:rPr>
+          <w:rFonts w:hint="eastAsia"/>
+        </w:rPr>
+        <w:t>的尝试中，只记录最后一次失败的结果，或者成功的结果。</w:t>
+      </w:r>
+    </w:p>
+    <w:p>
+      <w:pPr>
+        <w:ind w:firstLineChars="200" w:firstLine="480"/>
+      </w:pPr>
+    </w:p>
+    <w:p>
+      <w:pPr>
+        <w:ind w:firstLineChars="200" w:firstLine="480"/>
+      </w:pPr>
+      <w:r>
+        <w:t>[dev_code_infos]</w:t>
+      </w:r>
+    </w:p>
+    <w:p>
+      <w:pPr>
+        <w:ind w:firstLineChars="200" w:firstLine="480"/>
+        <w:rPr>
+          <w:rFonts w:hint="eastAsia"/>
+        </w:rPr>
+      </w:pPr>
+      <w:r>
+        <w:t>pdt_file_name=PD list.xls</w:t>
+      </w:r>
+      <w:r>
+        <w:t xml:space="preserve"> #</w:t>
+      </w:r>
+      <w:r>
+        <w:rPr>
+          <w:rFonts w:hint="eastAsia"/>
+        </w:rPr>
+        <w:t>包含产品编码的文件名。须为</w:t>
+      </w:r>
+      <w:r>
+        <w:rPr>
+          <w:rFonts w:hint="eastAsia"/>
+        </w:rPr>
+        <w:t>x</w:t>
+      </w:r>
+      <w:r>
+        <w:t>ls</w:t>
+      </w:r>
+      <w:r>
+        <w:rPr>
+          <w:rFonts w:hint="eastAsia"/>
+        </w:rPr>
+        <w:t>或</w:t>
+      </w:r>
+      <w:r>
+        <w:rPr>
+          <w:rFonts w:hint="eastAsia"/>
+        </w:rPr>
+        <w:t>x</w:t>
+      </w:r>
+      <w:r>
+        <w:t>lsx</w:t>
+      </w:r>
+      <w:r>
+        <w:rPr>
+          <w:rFonts w:hint="eastAsia"/>
+        </w:rPr>
+        <w:t>文件</w:t>
+      </w:r>
+    </w:p>
+    <w:p>
+      <w:pPr>
+        <w:ind w:firstLineChars="200" w:firstLine="480"/>
+        <w:rPr>
+          <w:rFonts w:hint="eastAsia"/>
+        </w:rPr>
+      </w:pPr>
+      <w:r>
+        <w:t>pdt_title_start_row=1</w:t>
+      </w:r>
+      <w:r>
+        <w:t xml:space="preserve"> #</w:t>
+      </w:r>
+      <w:r>
+        <w:rPr>
+          <w:rFonts w:hint="eastAsia"/>
+        </w:rPr>
+        <w:t>产品编码文件中表头起始行</w:t>
+      </w:r>
+    </w:p>
+    <w:p>
+      <w:pPr>
+        <w:ind w:firstLineChars="200" w:firstLine="480"/>
+      </w:pPr>
+      <w:r>
+        <w:t>pdt_code_col=1</w:t>
+      </w:r>
+      <w:r>
+        <w:t xml:space="preserve"> #</w:t>
+      </w:r>
+      <w:r>
+        <w:rPr>
+          <w:rFonts w:hint="eastAsia"/>
+        </w:rPr>
+        <w:t>产品编码文件中“产品编码”所在列</w:t>
+      </w:r>
+    </w:p>
+    <w:p>
+      <w:pPr>
+        <w:ind w:firstLineChars="200" w:firstLine="480"/>
+      </w:pPr>
+      <w:r>
+        <w:t>pdt_name_col=2</w:t>
+      </w:r>
+      <w:r>
+        <w:t xml:space="preserve"> #</w:t>
+      </w:r>
+      <w:r>
+        <w:rPr>
+          <w:rFonts w:hint="eastAsia"/>
+        </w:rPr>
+        <w:t>产品编码文件中“产品</w:t>
+      </w:r>
+      <w:r>
+        <w:rPr>
+          <w:rFonts w:hint="eastAsia"/>
+        </w:rPr>
+        <w:t>名称</w:t>
+      </w:r>
+      <w:r>
+        <w:rPr>
+          <w:rFonts w:hint="eastAsia"/>
+        </w:rPr>
+        <w:t>”所在列</w:t>
+      </w:r>
+    </w:p>
+    <w:p>
+      <w:pPr>
+        <w:ind w:firstLineChars="200" w:firstLine="480"/>
+        <w:rPr>
+          <w:rFonts w:hint="eastAsia"/>
+        </w:rPr>
+      </w:pPr>
+      <w:r>
+        <w:t>pdt_model_col=3</w:t>
+      </w:r>
+      <w:r>
+        <w:t xml:space="preserve"> #</w:t>
+      </w:r>
+      <w:r>
+        <w:rPr>
+          <w:rFonts w:hint="eastAsia"/>
+        </w:rPr>
+        <w:t>产品编码文件中“</w:t>
+      </w:r>
+      <w:r>
+        <w:rPr>
+          <w:rFonts w:hint="eastAsia"/>
+        </w:rPr>
+        <w:t>型号</w:t>
+      </w:r>
+      <w:r>
+        <w:rPr>
+          <w:rFonts w:hint="eastAsia"/>
+        </w:rPr>
+        <w:t>规格”所在列</w:t>
+      </w:r>
+    </w:p>
+    <w:p>
+      <w:pPr>
+        <w:pStyle w:val="1"/>
+        <w:rPr>
+          <w:sz w:val="28"/>
+          <w:szCs w:val="28"/>
+        </w:rPr>
+      </w:pPr>
+      <w:r>
+        <w:rPr>
+          <w:rFonts w:hint="eastAsia"/>
+          <w:sz w:val="28"/>
+          <w:szCs w:val="28"/>
+        </w:rPr>
+        <w:lastRenderedPageBreak/>
         <w:t>发布说明</w:t>
       </w:r>
     </w:p>
@@ -2284,7 +3291,6 @@
         <w:rPr>
           <w:rFonts w:hint="eastAsia"/>
         </w:rPr>
-        <w:lastRenderedPageBreak/>
         <w:t>连接示波器获取波形并截图保存。</w:t>
       </w:r>
     </w:p>
@@ -2425,6 +3431,7 @@
         <w:rPr>
           <w:rFonts w:hint="eastAsia"/>
         </w:rPr>
+        <w:lastRenderedPageBreak/>
         <w:t>新增功能：配置文件中增加了对记录</w:t>
       </w:r>
       <w:r>
@@ -2769,7 +3776,6 @@
           <w:sz w:val="24"/>
           <w:szCs w:val="24"/>
         </w:rPr>
-        <w:lastRenderedPageBreak/>
         <w:t>v3</w:t>
       </w:r>
       <w:r>
@@ -3004,6 +4010,7 @@
         <w:rPr>
           <w:rFonts w:hint="eastAsia"/>
         </w:rPr>
+        <w:lastRenderedPageBreak/>
         <w:t>优化：更新暂停时间和剩余测试时间计算方法，</w:t>
       </w:r>
       <w:r>
@@ -3394,7 +4401,6 @@
           <w:sz w:val="24"/>
           <w:szCs w:val="24"/>
         </w:rPr>
-        <w:lastRenderedPageBreak/>
         <w:t>尚未实现的功能</w:t>
       </w:r>
     </w:p>
@@ -3428,53 +4434,32 @@
           <w:sz w:val="24"/>
           <w:szCs w:val="24"/>
         </w:rPr>
-        <w:t>v3</w:t>
-      </w:r>
-      <w:r>
-        <w:rPr>
-          <w:rFonts w:hint="eastAsia"/>
-          <w:sz w:val="24"/>
-          <w:szCs w:val="24"/>
-        </w:rPr>
-        <w:t>.</w:t>
-      </w:r>
-      <w:r>
-        <w:rPr>
-          <w:sz w:val="24"/>
-          <w:szCs w:val="24"/>
-        </w:rPr>
-        <w:t>99</w:t>
-      </w:r>
-      <w:r>
-        <w:rPr>
-          <w:sz w:val="24"/>
-          <w:szCs w:val="24"/>
-        </w:rPr>
-        <w:t>-</w:t>
-      </w:r>
-      <w:r>
-        <w:rPr>
-          <w:sz w:val="24"/>
-          <w:szCs w:val="24"/>
-        </w:rPr>
-        <w:t>a</w:t>
-      </w:r>
-    </w:p>
-    <w:p>
-      <w:pPr>
-        <w:pStyle w:val="3"/>
-        <w:rPr>
-          <w:sz w:val="24"/>
-          <w:szCs w:val="24"/>
-        </w:rPr>
-      </w:pPr>
-      <w:r>
-        <w:rPr>
-          <w:rFonts w:hint="eastAsia"/>
-          <w:sz w:val="24"/>
-          <w:szCs w:val="24"/>
-        </w:rPr>
-        <w:t>相对上一版本的变更</w:t>
+        <w:t>v4.00</w:t>
+      </w:r>
+    </w:p>
+    <w:p>
+      <w:pPr>
+        <w:ind w:firstLineChars="200" w:firstLine="480"/>
+      </w:pPr>
+      <w:r>
+        <w:rPr>
+          <w:rFonts w:hint="eastAsia"/>
+        </w:rPr>
+        <w:t>本次版本在之前为射线管厂家提供的测试版本上修改。更新的内容较多，包括管电流和曝光时间单位可配置、去除“示波器”显示控件、增加测试过程监控、“单次测试”改为“手动测试”并在主界面添加手动测试参数设置、添加图标。与产品测试</w:t>
+      </w:r>
+      <w:r>
+        <w:rPr>
+          <w:rFonts w:hint="eastAsia"/>
+        </w:rPr>
+        <w:t>需求</w:t>
+      </w:r>
+      <w:bookmarkStart w:id="4" w:name="_GoBack"/>
+      <w:bookmarkEnd w:id="4"/>
+      <w:r>
+        <w:rPr>
+          <w:rFonts w:hint="eastAsia"/>
+        </w:rPr>
+        <w:t>相关的改动如下：</w:t>
       </w:r>
     </w:p>
     <w:p>
@@ -3482,7 +4467,7 @@
         <w:pStyle w:val="a3"/>
         <w:numPr>
           <w:ilvl w:val="0"/>
-          <w:numId w:val="17"/>
+          <w:numId w:val="23"/>
         </w:numPr>
         <w:ind w:firstLineChars="0"/>
       </w:pPr>
@@ -3490,7 +4475,56 @@
         <w:rPr>
           <w:rFonts w:hint="eastAsia"/>
         </w:rPr>
-        <w:t>取消读取测距数据</w:t>
+        <w:t>增加了产品编码信息的读取和记录。参考“</w:t>
+      </w:r>
+      <w:r>
+        <w:fldChar w:fldCharType="begin"/>
+      </w:r>
+      <w:r>
+        <w:instrText xml:space="preserve"> </w:instrText>
+      </w:r>
+      <w:r>
+        <w:rPr>
+          <w:rFonts w:hint="eastAsia"/>
+        </w:rPr>
+        <w:instrText>REF _Ref212025248 \r \h</w:instrText>
+      </w:r>
+      <w:r>
+        <w:instrText xml:space="preserve"> </w:instrText>
+      </w:r>
+      <w:r>
+        <w:fldChar w:fldCharType="separate"/>
+      </w:r>
+      <w:r>
+        <w:t>1.1.6</w:t>
+      </w:r>
+      <w:r>
+        <w:fldChar w:fldCharType="end"/>
+      </w:r>
+      <w:r>
+        <w:fldChar w:fldCharType="begin"/>
+      </w:r>
+      <w:r>
+        <w:instrText xml:space="preserve"> REF _Ref212025248 \h </w:instrText>
+      </w:r>
+      <w:r>
+        <w:fldChar w:fldCharType="separate"/>
+      </w:r>
+      <w:r>
+        <w:rPr>
+          <w:rFonts w:hint="eastAsia"/>
+          <w:szCs w:val="24"/>
+        </w:rPr>
+        <w:t>产品编码信息</w:t>
+      </w:r>
+      <w:r>
+        <w:fldChar w:fldCharType="end"/>
+      </w:r>
+      <w:r>
+        <w:rPr>
+          <w:rFonts w:hint="eastAsia"/>
+        </w:rPr>
+        <w:t>”小节。</w:t>
       </w:r>
     </w:p>
     <w:p>
@@ -3498,7 +4532,7 @@
         <w:pStyle w:val="a3"/>
         <w:numPr>
           <w:ilvl w:val="0"/>
-          <w:numId w:val="17"/>
+          <w:numId w:val="23"/>
         </w:numPr>
         <w:ind w:firstLineChars="0"/>
       </w:pPr>
@@ -3506,7 +4540,56 @@
         <w:rPr>
           <w:rFonts w:hint="eastAsia"/>
         </w:rPr>
-        <w:t>油盒编号改为射线管编号</w:t>
+        <w:t>增加了测试失败重试的功能。参考“</w:t>
+      </w:r>
+      <w:r>
+        <w:fldChar w:fldCharType="begin"/>
+      </w:r>
+      <w:r>
+        <w:instrText xml:space="preserve"> </w:instrText>
+      </w:r>
+      <w:r>
+        <w:rPr>
+          <w:rFonts w:hint="eastAsia"/>
+        </w:rPr>
+        <w:instrText>REF _Ref212025287 \r \h</w:instrText>
+      </w:r>
+      <w:r>
+        <w:instrText xml:space="preserve"> </w:instrText>
+      </w:r>
+      <w:r>
+        <w:fldChar w:fldCharType="separate"/>
+      </w:r>
+      <w:r>
+        <w:t>1.1.5</w:t>
+      </w:r>
+      <w:r>
+        <w:fldChar w:fldCharType="end"/>
+      </w:r>
+      <w:r>
+        <w:fldChar w:fldCharType="begin"/>
+      </w:r>
+      <w:r>
+        <w:instrText xml:space="preserve"> REF _Ref212025287 \h </w:instrText>
+      </w:r>
+      <w:r>
+        <w:fldChar w:fldCharType="separate"/>
+      </w:r>
+      <w:r>
+        <w:rPr>
+          <w:rFonts w:hint="eastAsia"/>
+          <w:szCs w:val="24"/>
+        </w:rPr>
+        <w:t>测试失败重试</w:t>
+      </w:r>
+      <w:r>
+        <w:fldChar w:fldCharType="end"/>
+      </w:r>
+      <w:r>
+        <w:rPr>
+          <w:rFonts w:hint="eastAsia"/>
+        </w:rPr>
+        <w:t>”小节。</w:t>
       </w:r>
     </w:p>
     <w:p>
@@ -3514,7 +4597,7 @@
         <w:pStyle w:val="a3"/>
         <w:numPr>
           <w:ilvl w:val="0"/>
-          <w:numId w:val="17"/>
+          <w:numId w:val="23"/>
         </w:numPr>
         <w:ind w:firstLineChars="0"/>
       </w:pPr>
@@ -3522,997 +4605,10 @@
         <w:rPr>
           <w:rFonts w:hint="eastAsia"/>
         </w:rPr>
-        <w:t>删除其余设备参数</w:t>
-      </w:r>
-    </w:p>
-    <w:p>
-      <w:pPr>
-        <w:pStyle w:val="a3"/>
-        <w:numPr>
-          <w:ilvl w:val="0"/>
-          <w:numId w:val="17"/>
-        </w:numPr>
-        <w:ind w:firstLineChars="0"/>
-      </w:pPr>
-      <w:r>
-        <w:rPr>
-          <w:rFonts w:hint="eastAsia"/>
-        </w:rPr>
-        <w:t>删除读出数据有效性判定中的测距结果</w:t>
-      </w:r>
-    </w:p>
-    <w:p>
-      <w:pPr>
-        <w:pStyle w:val="a3"/>
-        <w:numPr>
-          <w:ilvl w:val="0"/>
-          <w:numId w:val="17"/>
-        </w:numPr>
-        <w:ind w:firstLineChars="0"/>
-      </w:pPr>
-      <w:r>
-        <w:rPr>
-          <w:rFonts w:hint="eastAsia"/>
-        </w:rPr>
-        <w:t>取消示波器设置，增加实时数据显示，显示实时电压电流</w:t>
-      </w:r>
-    </w:p>
-    <w:p>
-      <w:pPr>
-        <w:pStyle w:val="a3"/>
-        <w:numPr>
-          <w:ilvl w:val="0"/>
-          <w:numId w:val="17"/>
-        </w:numPr>
-        <w:ind w:firstLineChars="0"/>
-      </w:pPr>
-      <w:r>
-        <w:rPr>
-          <w:rFonts w:hint="eastAsia"/>
-        </w:rPr>
-        <w:t>单次曝光模式改为手动曝光</w:t>
-      </w:r>
-    </w:p>
-    <w:p>
-      <w:pPr>
-        <w:pStyle w:val="a3"/>
-        <w:numPr>
-          <w:ilvl w:val="0"/>
-          <w:numId w:val="17"/>
-        </w:numPr>
-        <w:ind w:firstLineChars="0"/>
-      </w:pPr>
-      <w:r>
-        <w:rPr>
-          <w:rFonts w:hint="eastAsia"/>
-        </w:rPr>
-        <w:t>单次曝光时显示电压、电流、时间的调节窗</w:t>
-      </w:r>
-      <w:r>
-        <w:rPr>
-          <w:rFonts w:hint="eastAsia"/>
-        </w:rPr>
-        <w:t xml:space="preserve"> </w:t>
-      </w:r>
-      <w:r>
-        <w:rPr>
-          <w:rFonts w:hint="eastAsia"/>
-        </w:rPr>
-        <w:t>，有手动设置按钮</w:t>
-      </w:r>
-    </w:p>
-    <w:p>
-      <w:pPr>
-        <w:pStyle w:val="a3"/>
-        <w:numPr>
-          <w:ilvl w:val="0"/>
-          <w:numId w:val="17"/>
-        </w:numPr>
-        <w:ind w:firstLineChars="0"/>
-      </w:pPr>
-      <w:r>
-        <w:rPr>
-          <w:rFonts w:hint="eastAsia"/>
-        </w:rPr>
-        <w:t>需要支持冷高压（</w:t>
-      </w:r>
-      <w:r>
-        <w:rPr>
-          <w:rFonts w:hint="eastAsia"/>
-        </w:rPr>
-        <w:t>13</w:t>
-      </w:r>
-      <w:r>
-        <w:rPr>
-          <w:rFonts w:hint="eastAsia"/>
-        </w:rPr>
-        <w:t>寄存器写</w:t>
-      </w:r>
-      <w:r>
-        <w:rPr>
-          <w:rFonts w:hint="eastAsia"/>
-        </w:rPr>
-        <w:t>3</w:t>
-      </w:r>
-      <w:r>
-        <w:rPr>
-          <w:rFonts w:hint="eastAsia"/>
-        </w:rPr>
-        <w:t>）、单灯丝模式（</w:t>
-      </w:r>
-      <w:r>
-        <w:rPr>
-          <w:rFonts w:hint="eastAsia"/>
-        </w:rPr>
-        <w:t>13</w:t>
-      </w:r>
-      <w:r>
-        <w:rPr>
-          <w:rFonts w:hint="eastAsia"/>
-        </w:rPr>
-        <w:t>寄存器写</w:t>
-      </w:r>
-      <w:r>
-        <w:rPr>
-          <w:rFonts w:hint="eastAsia"/>
-        </w:rPr>
-        <w:t>4</w:t>
-      </w:r>
-      <w:r>
-        <w:rPr>
-          <w:rFonts w:hint="eastAsia"/>
-        </w:rPr>
-        <w:t>）</w:t>
-      </w:r>
-    </w:p>
-    <w:p>
-      <w:pPr>
-        <w:pStyle w:val="a3"/>
-        <w:numPr>
-          <w:ilvl w:val="0"/>
-          <w:numId w:val="17"/>
-        </w:numPr>
-        <w:ind w:firstLineChars="0"/>
-      </w:pPr>
-      <w:r>
-        <w:rPr>
-          <w:rFonts w:hint="eastAsia"/>
-        </w:rPr>
-        <w:t>电流单位改为</w:t>
-      </w:r>
-      <w:r>
-        <w:rPr>
-          <w:rFonts w:hint="eastAsia"/>
-        </w:rPr>
-        <w:t>ua</w:t>
-      </w:r>
-    </w:p>
-    <w:p>
-      <w:pPr>
-        <w:pStyle w:val="a3"/>
-        <w:numPr>
-          <w:ilvl w:val="0"/>
-          <w:numId w:val="17"/>
-        </w:numPr>
-        <w:ind w:firstLineChars="0"/>
-      </w:pPr>
-      <w:r>
-        <w:rPr>
-          <w:rFonts w:hint="eastAsia"/>
-        </w:rPr>
-        <w:t>电压</w:t>
-      </w:r>
-      <w:r>
-        <w:rPr>
-          <w:rFonts w:hint="eastAsia"/>
-        </w:rPr>
-        <w:t>50-150kv</w:t>
-      </w:r>
-      <w:r>
-        <w:rPr>
-          <w:rFonts w:hint="eastAsia"/>
-        </w:rPr>
-        <w:t>、电流</w:t>
-      </w:r>
-      <w:r>
-        <w:rPr>
-          <w:rFonts w:hint="eastAsia"/>
-        </w:rPr>
-        <w:t>10ua-200ua</w:t>
-      </w:r>
-      <w:r>
-        <w:rPr>
-          <w:rFonts w:hint="eastAsia"/>
-        </w:rPr>
-        <w:t>、</w:t>
-      </w:r>
-      <w:r>
-        <w:rPr>
-          <w:rFonts w:hint="eastAsia"/>
-        </w:rPr>
-        <w:t>2s-3000s</w:t>
-      </w:r>
-    </w:p>
-    <w:p>
-      <w:pPr>
-        <w:pStyle w:val="a3"/>
-        <w:numPr>
-          <w:ilvl w:val="0"/>
-          <w:numId w:val="17"/>
-        </w:numPr>
-        <w:ind w:firstLineChars="0"/>
-      </w:pPr>
-      <w:r>
-        <w:rPr>
-          <w:rFonts w:hint="eastAsia"/>
-        </w:rPr>
-        <w:t>曝光时间</w:t>
-      </w:r>
-      <w:r>
-        <w:rPr>
-          <w:rFonts w:hint="eastAsia"/>
-        </w:rPr>
-        <w:t>ms</w:t>
-      </w:r>
-      <w:r>
-        <w:rPr>
-          <w:rFonts w:hint="eastAsia"/>
-        </w:rPr>
-        <w:t>改成</w:t>
-      </w:r>
-      <w:r>
-        <w:rPr>
-          <w:rFonts w:hint="eastAsia"/>
-        </w:rPr>
-        <w:t>min</w:t>
-      </w:r>
-    </w:p>
-    <w:p>
-      <w:pPr>
-        <w:pStyle w:val="2"/>
-        <w:spacing w:before="0" w:after="0"/>
-        <w:rPr>
-          <w:sz w:val="24"/>
-          <w:szCs w:val="24"/>
-        </w:rPr>
-      </w:pPr>
-      <w:r>
-        <w:rPr>
-          <w:sz w:val="24"/>
-          <w:szCs w:val="24"/>
-        </w:rPr>
-        <w:t>v3</w:t>
-      </w:r>
-      <w:r>
-        <w:rPr>
-          <w:rFonts w:hint="eastAsia"/>
-          <w:sz w:val="24"/>
-          <w:szCs w:val="24"/>
-        </w:rPr>
-        <w:t>.</w:t>
-      </w:r>
-      <w:r>
-        <w:rPr>
-          <w:sz w:val="24"/>
-          <w:szCs w:val="24"/>
-        </w:rPr>
-        <w:t>99-b</w:t>
-      </w:r>
-    </w:p>
-    <w:p>
-      <w:pPr>
-        <w:pStyle w:val="3"/>
-        <w:rPr>
-          <w:sz w:val="24"/>
-          <w:szCs w:val="24"/>
-        </w:rPr>
-      </w:pPr>
-      <w:r>
-        <w:rPr>
-          <w:rFonts w:hint="eastAsia"/>
-          <w:sz w:val="24"/>
-          <w:szCs w:val="24"/>
-        </w:rPr>
-        <w:t>相对上一版本的变更</w:t>
-      </w:r>
-    </w:p>
-    <w:p>
-      <w:r>
-        <w:rPr>
-          <w:rFonts w:hint="eastAsia"/>
-        </w:rPr>
-        <w:t xml:space="preserve">2. </w:t>
-      </w:r>
-      <w:r>
-        <w:rPr>
-          <w:rFonts w:hint="eastAsia"/>
-        </w:rPr>
-        <w:t>曝光形式再增加新的解耦模式（</w:t>
-      </w:r>
-      <w:r>
-        <w:rPr>
-          <w:rFonts w:hint="eastAsia"/>
-        </w:rPr>
-        <w:t>13</w:t>
-      </w:r>
-      <w:r>
-        <w:rPr>
-          <w:rFonts w:hint="eastAsia"/>
-        </w:rPr>
-        <w:t>号寄存器写</w:t>
-      </w:r>
-      <w:r>
-        <w:rPr>
-          <w:rFonts w:hint="eastAsia"/>
-        </w:rPr>
-        <w:t>5</w:t>
-      </w:r>
-      <w:r>
-        <w:rPr>
-          <w:rFonts w:hint="eastAsia"/>
-        </w:rPr>
-        <w:t>），同时主界面的“管电流”设置项目显示为“灯丝电流”</w:t>
-      </w:r>
-    </w:p>
-    <w:p>
-      <w:r>
-        <w:rPr>
-          <w:rFonts w:hint="eastAsia"/>
-        </w:rPr>
-        <w:t xml:space="preserve">3. </w:t>
-      </w:r>
-      <w:r>
-        <w:rPr>
-          <w:rFonts w:hint="eastAsia"/>
-        </w:rPr>
-        <w:t>各设置界面的</w:t>
-      </w:r>
-      <w:r>
-        <w:rPr>
-          <w:rFonts w:hint="eastAsia"/>
-        </w:rPr>
-        <w:t>title</w:t>
-      </w:r>
-      <w:r>
-        <w:rPr>
-          <w:rFonts w:hint="eastAsia"/>
-        </w:rPr>
-        <w:t>改一下</w:t>
-      </w:r>
-    </w:p>
-    <w:p>
-      <w:r>
-        <w:rPr>
-          <w:rFonts w:hint="eastAsia"/>
-        </w:rPr>
-        <w:t xml:space="preserve">4. </w:t>
-      </w:r>
-      <w:r>
-        <w:rPr>
-          <w:rFonts w:hint="eastAsia"/>
-        </w:rPr>
-        <w:t>设置界面的曝光时间在</w:t>
-      </w:r>
-      <w:r>
-        <w:rPr>
-          <w:rFonts w:hint="eastAsia"/>
-        </w:rPr>
-        <w:t>s</w:t>
-      </w:r>
-      <w:r>
-        <w:rPr>
-          <w:rFonts w:hint="eastAsia"/>
-        </w:rPr>
-        <w:t>和</w:t>
-      </w:r>
-      <w:r>
-        <w:rPr>
-          <w:rFonts w:hint="eastAsia"/>
-        </w:rPr>
-        <w:t>min</w:t>
-      </w:r>
-      <w:r>
-        <w:rPr>
-          <w:rFonts w:hint="eastAsia"/>
-        </w:rPr>
-        <w:t>改动时自动换算</w:t>
-      </w:r>
-    </w:p>
-    <w:p>
-      <w:r>
-        <w:rPr>
-          <w:rFonts w:hint="eastAsia"/>
-        </w:rPr>
-        <w:t xml:space="preserve">5. </w:t>
-      </w:r>
-      <w:r>
-        <w:rPr>
-          <w:rFonts w:hint="eastAsia"/>
-        </w:rPr>
-        <w:t>冷高压</w:t>
-      </w:r>
-      <w:r>
-        <w:rPr>
-          <w:rFonts w:hint="eastAsia"/>
-        </w:rPr>
-        <w:t xml:space="preserve"> </w:t>
-      </w:r>
-      <w:r>
-        <w:rPr>
-          <w:rFonts w:hint="eastAsia"/>
-        </w:rPr>
-        <w:t>测试时允许电流为</w:t>
-      </w:r>
-      <w:r>
-        <w:rPr>
-          <w:rFonts w:hint="eastAsia"/>
-        </w:rPr>
-        <w:t>0</w:t>
-      </w:r>
-    </w:p>
-    <w:p>
-      <w:r>
-        <w:rPr>
-          <w:rFonts w:hint="eastAsia"/>
-        </w:rPr>
-        <w:t xml:space="preserve">6. </w:t>
-      </w:r>
-      <w:r>
-        <w:rPr>
-          <w:rFonts w:hint="eastAsia"/>
-        </w:rPr>
-        <w:t>单灯丝测试允许电压为</w:t>
-      </w:r>
-      <w:r>
-        <w:rPr>
-          <w:rFonts w:hint="eastAsia"/>
-        </w:rPr>
-        <w:t>0</w:t>
-      </w:r>
-    </w:p>
-    <w:p>
-      <w:r>
-        <w:rPr>
-          <w:rFonts w:hint="eastAsia"/>
-        </w:rPr>
-        <w:t xml:space="preserve">7. </w:t>
-      </w:r>
-      <w:r>
-        <w:rPr>
-          <w:rFonts w:hint="eastAsia"/>
-        </w:rPr>
-        <w:t>解耦模式限制值同普通模式</w:t>
-      </w:r>
-    </w:p>
-    <w:p>
-      <w:r>
-        <w:rPr>
-          <w:rFonts w:hint="eastAsia"/>
-        </w:rPr>
-        <w:t xml:space="preserve">8. </w:t>
-      </w:r>
-      <w:r>
-        <w:rPr>
-          <w:rFonts w:hint="eastAsia"/>
-        </w:rPr>
-        <w:t>除普通模式下，别的模式主界面的设置应该支持直接下发下位机，立即生效</w:t>
-      </w:r>
-    </w:p>
-    <w:p>
-      <w:r>
-        <w:rPr>
-          <w:rFonts w:hint="eastAsia"/>
-        </w:rPr>
-        <w:t xml:space="preserve">9. </w:t>
-      </w:r>
-      <w:r>
-        <w:rPr>
-          <w:rFonts w:hint="eastAsia"/>
-        </w:rPr>
-        <w:t>加上</w:t>
-      </w:r>
-      <w:r>
-        <w:rPr>
-          <w:rFonts w:hint="eastAsia"/>
-        </w:rPr>
-        <w:t>logo</w:t>
-      </w:r>
-    </w:p>
-    <w:p>
-      <w:pPr>
-        <w:pStyle w:val="2"/>
-        <w:spacing w:before="0" w:after="0"/>
-        <w:rPr>
-          <w:sz w:val="24"/>
-          <w:szCs w:val="24"/>
-        </w:rPr>
-      </w:pPr>
-      <w:r>
-        <w:rPr>
-          <w:sz w:val="24"/>
-          <w:szCs w:val="24"/>
-        </w:rPr>
         <w:lastRenderedPageBreak/>
-        <w:t>v3</w:t>
-      </w:r>
-      <w:r>
-        <w:rPr>
-          <w:rFonts w:hint="eastAsia"/>
-          <w:sz w:val="24"/>
-          <w:szCs w:val="24"/>
-        </w:rPr>
-        <w:t>.</w:t>
-      </w:r>
-      <w:r>
-        <w:rPr>
-          <w:sz w:val="24"/>
-          <w:szCs w:val="24"/>
-        </w:rPr>
-        <w:t>99-c</w:t>
-      </w:r>
-    </w:p>
-    <w:p>
-      <w:pPr>
-        <w:pStyle w:val="3"/>
-        <w:rPr>
-          <w:sz w:val="24"/>
-          <w:szCs w:val="24"/>
-        </w:rPr>
-      </w:pPr>
-      <w:r>
-        <w:rPr>
-          <w:rFonts w:hint="eastAsia"/>
-          <w:sz w:val="24"/>
-          <w:szCs w:val="24"/>
-        </w:rPr>
-        <w:t>相对上一版本新增的需求</w:t>
-      </w:r>
-    </w:p>
-    <w:p>
-      <w:pPr>
-        <w:pStyle w:val="3"/>
-        <w:numPr>
-          <w:ilvl w:val="2"/>
-          <w:numId w:val="21"/>
-        </w:numPr>
-        <w:ind w:left="425" w:hangingChars="177" w:hanging="425"/>
-        <w:rPr>
-          <w:rFonts w:ascii="Times New Roman" w:hAnsi="Times New Roman" w:hint="eastAsia"/>
-          <w:b w:val="0"/>
-          <w:bCs w:val="0"/>
-          <w:sz w:val="24"/>
-          <w:szCs w:val="22"/>
-        </w:rPr>
-      </w:pPr>
-      <w:r>
-        <w:rPr>
-          <w:rFonts w:ascii="Times New Roman" w:hAnsi="Times New Roman" w:hint="eastAsia"/>
-          <w:b w:val="0"/>
-          <w:bCs w:val="0"/>
-          <w:sz w:val="24"/>
-          <w:szCs w:val="22"/>
-        </w:rPr>
-        <w:t>测试过程监控支持数据模式和波形模式</w:t>
-      </w:r>
-    </w:p>
-    <w:p>
-      <w:pPr>
-        <w:pStyle w:val="3"/>
-        <w:numPr>
-          <w:ilvl w:val="2"/>
-          <w:numId w:val="21"/>
-        </w:numPr>
-        <w:ind w:left="425" w:hangingChars="177" w:hanging="425"/>
-        <w:rPr>
-          <w:rFonts w:ascii="Times New Roman" w:hAnsi="Times New Roman" w:hint="eastAsia"/>
-          <w:b w:val="0"/>
-          <w:bCs w:val="0"/>
-          <w:sz w:val="24"/>
-          <w:szCs w:val="22"/>
-        </w:rPr>
-      </w:pPr>
-      <w:r>
-        <w:rPr>
-          <w:rFonts w:ascii="Times New Roman" w:hAnsi="Times New Roman" w:hint="eastAsia"/>
-          <w:b w:val="0"/>
-          <w:bCs w:val="0"/>
-          <w:sz w:val="24"/>
-          <w:szCs w:val="22"/>
-        </w:rPr>
-        <w:t>程序运行图标</w:t>
-      </w:r>
-      <w:r>
-        <w:rPr>
-          <w:rFonts w:ascii="Times New Roman" w:hAnsi="Times New Roman" w:hint="eastAsia"/>
-          <w:b w:val="0"/>
-          <w:bCs w:val="0"/>
-          <w:sz w:val="24"/>
-          <w:szCs w:val="22"/>
-        </w:rPr>
-        <w:t>icon</w:t>
-      </w:r>
-      <w:r>
-        <w:rPr>
-          <w:rFonts w:ascii="Times New Roman" w:hAnsi="Times New Roman" w:hint="eastAsia"/>
-          <w:b w:val="0"/>
-          <w:bCs w:val="0"/>
-          <w:sz w:val="24"/>
-          <w:szCs w:val="22"/>
-        </w:rPr>
-        <w:t>设置定制</w:t>
-      </w:r>
-    </w:p>
-    <w:p>
-      <w:pPr>
-        <w:pStyle w:val="3"/>
-        <w:numPr>
-          <w:ilvl w:val="2"/>
-          <w:numId w:val="21"/>
-        </w:numPr>
-        <w:ind w:left="425" w:hangingChars="177" w:hanging="425"/>
-        <w:rPr>
-          <w:rFonts w:ascii="Times New Roman" w:hAnsi="Times New Roman" w:hint="eastAsia"/>
-          <w:b w:val="0"/>
-          <w:bCs w:val="0"/>
-          <w:sz w:val="24"/>
-          <w:szCs w:val="22"/>
-        </w:rPr>
-      </w:pPr>
-      <w:r>
-        <w:rPr>
-          <w:rFonts w:ascii="Times New Roman" w:hAnsi="Times New Roman" w:hint="eastAsia"/>
-          <w:b w:val="0"/>
-          <w:bCs w:val="0"/>
-          <w:sz w:val="24"/>
-          <w:szCs w:val="22"/>
-        </w:rPr>
-        <w:t>冷高压、单灯丝模式允许不冷却</w:t>
-      </w:r>
-      <w:r>
-        <w:rPr>
-          <w:rFonts w:ascii="Times New Roman" w:hAnsi="Times New Roman" w:hint="eastAsia"/>
-          <w:b w:val="0"/>
-          <w:bCs w:val="0"/>
-          <w:sz w:val="24"/>
-          <w:szCs w:val="22"/>
-        </w:rPr>
-        <w:t>（未作修改。原本就支持：手动调整冷却部分的设置即可。参考</w:t>
-      </w:r>
-      <w:r>
-        <w:rPr>
-          <w:rFonts w:ascii="Times New Roman" w:hAnsi="Times New Roman"/>
-          <w:b w:val="0"/>
-          <w:bCs w:val="0"/>
-          <w:sz w:val="24"/>
-          <w:szCs w:val="22"/>
-        </w:rPr>
-        <w:fldChar w:fldCharType="begin"/>
-      </w:r>
-      <w:r>
-        <w:rPr>
-          <w:rFonts w:ascii="Times New Roman" w:hAnsi="Times New Roman"/>
-          <w:b w:val="0"/>
-          <w:bCs w:val="0"/>
-          <w:sz w:val="24"/>
-          <w:szCs w:val="22"/>
-        </w:rPr>
-        <w:instrText xml:space="preserve"> </w:instrText>
-      </w:r>
-      <w:r>
-        <w:rPr>
-          <w:rFonts w:ascii="Times New Roman" w:hAnsi="Times New Roman" w:hint="eastAsia"/>
-          <w:b w:val="0"/>
-          <w:bCs w:val="0"/>
-          <w:sz w:val="24"/>
-          <w:szCs w:val="22"/>
-        </w:rPr>
-        <w:instrText>REF _Ref197336477 \r \h</w:instrText>
-      </w:r>
-      <w:r>
-        <w:rPr>
-          <w:rFonts w:ascii="Times New Roman" w:hAnsi="Times New Roman"/>
-          <w:b w:val="0"/>
-          <w:bCs w:val="0"/>
-          <w:sz w:val="24"/>
-          <w:szCs w:val="22"/>
-        </w:rPr>
-        <w:instrText xml:space="preserve"> </w:instrText>
-      </w:r>
-      <w:r>
-        <w:rPr>
-          <w:rFonts w:ascii="Times New Roman" w:hAnsi="Times New Roman"/>
-          <w:b w:val="0"/>
-          <w:bCs w:val="0"/>
-          <w:sz w:val="24"/>
-          <w:szCs w:val="22"/>
-        </w:rPr>
-      </w:r>
-      <w:r>
-        <w:rPr>
-          <w:rFonts w:ascii="Times New Roman" w:hAnsi="Times New Roman"/>
-          <w:b w:val="0"/>
-          <w:bCs w:val="0"/>
-          <w:sz w:val="24"/>
-          <w:szCs w:val="22"/>
-        </w:rPr>
-        <w:fldChar w:fldCharType="separate"/>
-      </w:r>
-      <w:r>
-        <w:rPr>
-          <w:rFonts w:ascii="Times New Roman" w:hAnsi="Times New Roman"/>
-          <w:b w:val="0"/>
-          <w:bCs w:val="0"/>
-          <w:sz w:val="24"/>
-          <w:szCs w:val="22"/>
-        </w:rPr>
-        <w:t>1.1.3</w:t>
-      </w:r>
-      <w:r>
-        <w:rPr>
-          <w:rFonts w:ascii="Times New Roman" w:hAnsi="Times New Roman"/>
-          <w:b w:val="0"/>
-          <w:bCs w:val="0"/>
-          <w:sz w:val="24"/>
-          <w:szCs w:val="22"/>
-        </w:rPr>
-        <w:fldChar w:fldCharType="end"/>
-      </w:r>
-      <w:r>
-        <w:rPr>
-          <w:rFonts w:ascii="Times New Roman" w:hAnsi="Times New Roman" w:hint="eastAsia"/>
-          <w:b w:val="0"/>
-          <w:bCs w:val="0"/>
-          <w:sz w:val="24"/>
-          <w:szCs w:val="22"/>
-        </w:rPr>
-        <w:t>小节说明）</w:t>
-      </w:r>
-    </w:p>
-    <w:p>
-      <w:pPr>
-        <w:pStyle w:val="3"/>
-        <w:numPr>
-          <w:ilvl w:val="2"/>
-          <w:numId w:val="21"/>
-        </w:numPr>
-        <w:ind w:left="425" w:hangingChars="177" w:hanging="425"/>
-        <w:rPr>
-          <w:rFonts w:ascii="Times New Roman" w:hAnsi="Times New Roman"/>
-          <w:b w:val="0"/>
-          <w:bCs w:val="0"/>
-          <w:sz w:val="24"/>
-          <w:szCs w:val="22"/>
-        </w:rPr>
-      </w:pPr>
-      <w:r>
-        <w:rPr>
-          <w:rFonts w:ascii="Times New Roman" w:hAnsi="Times New Roman" w:hint="eastAsia"/>
-          <w:b w:val="0"/>
-          <w:bCs w:val="0"/>
-          <w:sz w:val="24"/>
-          <w:szCs w:val="22"/>
-        </w:rPr>
-        <w:t>解耦曝光、单灯丝曝光灯丝电流单位为</w:t>
-      </w:r>
-      <w:r>
-        <w:rPr>
-          <w:rFonts w:ascii="Times New Roman" w:hAnsi="Times New Roman" w:hint="eastAsia"/>
-          <w:b w:val="0"/>
-          <w:bCs w:val="0"/>
-          <w:sz w:val="24"/>
-          <w:szCs w:val="22"/>
-        </w:rPr>
-        <w:t>A</w:t>
-      </w:r>
-    </w:p>
-    <w:p>
-      <w:pPr>
-        <w:pStyle w:val="3"/>
-        <w:numPr>
-          <w:ilvl w:val="2"/>
-          <w:numId w:val="21"/>
-        </w:numPr>
-        <w:ind w:left="425" w:hangingChars="177" w:hanging="425"/>
-        <w:rPr>
-          <w:rFonts w:ascii="Times New Roman" w:hAnsi="Times New Roman" w:hint="eastAsia"/>
-          <w:b w:val="0"/>
-          <w:bCs w:val="0"/>
-          <w:sz w:val="24"/>
-          <w:szCs w:val="22"/>
-        </w:rPr>
-      </w:pPr>
-      <w:r>
-        <w:rPr>
-          <w:rFonts w:ascii="Times New Roman" w:hAnsi="Times New Roman" w:hint="eastAsia"/>
-          <w:b w:val="0"/>
-          <w:bCs w:val="0"/>
-          <w:sz w:val="24"/>
-          <w:szCs w:val="22"/>
-        </w:rPr>
-        <w:t>单灯丝曝光时也返回灯丝电流，而不是管电流</w:t>
-      </w:r>
-    </w:p>
-    <w:p>
-      <w:pPr>
-        <w:pStyle w:val="3"/>
-        <w:rPr>
-          <w:sz w:val="24"/>
-          <w:szCs w:val="24"/>
-        </w:rPr>
-      </w:pPr>
-      <w:r>
-        <w:rPr>
-          <w:rFonts w:hint="eastAsia"/>
-          <w:sz w:val="24"/>
-          <w:szCs w:val="24"/>
-        </w:rPr>
-        <w:t>其它变更</w:t>
-      </w:r>
-    </w:p>
-    <w:p>
-      <w:pPr>
-        <w:pStyle w:val="3"/>
-        <w:numPr>
-          <w:ilvl w:val="2"/>
-          <w:numId w:val="22"/>
-        </w:numPr>
-        <w:ind w:left="425" w:hangingChars="177" w:hanging="425"/>
-        <w:rPr>
-          <w:rFonts w:ascii="Times New Roman" w:hAnsi="Times New Roman"/>
-          <w:b w:val="0"/>
-          <w:bCs w:val="0"/>
-          <w:sz w:val="24"/>
-          <w:szCs w:val="22"/>
-        </w:rPr>
-      </w:pPr>
-      <w:r>
-        <w:rPr>
-          <w:rFonts w:ascii="Times New Roman" w:hAnsi="Times New Roman" w:hint="eastAsia"/>
-          <w:b w:val="0"/>
-          <w:bCs w:val="0"/>
-          <w:sz w:val="24"/>
-          <w:szCs w:val="22"/>
-        </w:rPr>
-        <w:t>使用文件设置曝光参数的情况下，将</w:t>
-      </w:r>
-      <w:r>
-        <w:rPr>
-          <w:rFonts w:ascii="Times New Roman" w:hAnsi="Times New Roman" w:hint="eastAsia"/>
-          <w:b w:val="0"/>
-          <w:bCs w:val="0"/>
-          <w:sz w:val="24"/>
-          <w:szCs w:val="22"/>
-        </w:rPr>
-        <w:t>GUI</w:t>
-      </w:r>
-      <w:r>
-        <w:rPr>
-          <w:rFonts w:ascii="Times New Roman" w:hAnsi="Times New Roman" w:hint="eastAsia"/>
-          <w:b w:val="0"/>
-          <w:bCs w:val="0"/>
-          <w:sz w:val="24"/>
-          <w:szCs w:val="22"/>
-        </w:rPr>
-        <w:t>上的单位显示与文件内容进行同步。</w:t>
-      </w:r>
-    </w:p>
-    <w:p>
-      <w:pPr>
-        <w:pStyle w:val="3"/>
-        <w:numPr>
-          <w:ilvl w:val="2"/>
-          <w:numId w:val="22"/>
-        </w:numPr>
-        <w:ind w:left="425" w:hangingChars="177" w:hanging="425"/>
-        <w:rPr>
-          <w:rFonts w:ascii="Times New Roman" w:hAnsi="Times New Roman"/>
-          <w:b w:val="0"/>
-          <w:bCs w:val="0"/>
-          <w:sz w:val="24"/>
-          <w:szCs w:val="22"/>
-        </w:rPr>
-      </w:pPr>
-      <w:r>
-        <w:rPr>
-          <w:rFonts w:ascii="Times New Roman" w:hAnsi="Times New Roman" w:hint="eastAsia"/>
-          <w:b w:val="0"/>
-          <w:bCs w:val="0"/>
-          <w:sz w:val="24"/>
-          <w:szCs w:val="22"/>
-        </w:rPr>
-        <w:t>读取数据的有效性判定中补充单位换算。</w:t>
-      </w:r>
-    </w:p>
-    <w:p>
-      <w:pPr>
-        <w:pStyle w:val="3"/>
-        <w:numPr>
-          <w:ilvl w:val="2"/>
-          <w:numId w:val="22"/>
-        </w:numPr>
-        <w:ind w:left="425" w:hangingChars="177" w:hanging="425"/>
-        <w:rPr>
-          <w:rFonts w:ascii="Times New Roman" w:hAnsi="Times New Roman" w:hint="eastAsia"/>
-          <w:b w:val="0"/>
-          <w:bCs w:val="0"/>
-          <w:sz w:val="24"/>
-          <w:szCs w:val="22"/>
-        </w:rPr>
-      </w:pPr>
-      <w:r>
-        <w:rPr>
-          <w:rFonts w:ascii="Times New Roman" w:hAnsi="Times New Roman" w:hint="eastAsia"/>
-          <w:b w:val="0"/>
-          <w:bCs w:val="0"/>
-          <w:sz w:val="24"/>
-          <w:szCs w:val="22"/>
-        </w:rPr>
-        <w:t>修改</w:t>
-      </w:r>
-      <w:r>
-        <w:rPr>
-          <w:rFonts w:ascii="Times New Roman" w:hAnsi="Times New Roman" w:hint="eastAsia"/>
-          <w:b w:val="0"/>
-          <w:bCs w:val="0"/>
-          <w:sz w:val="24"/>
-          <w:szCs w:val="22"/>
-        </w:rPr>
-        <w:t>b</w:t>
-      </w:r>
-      <w:r>
-        <w:rPr>
-          <w:rFonts w:ascii="Times New Roman" w:hAnsi="Times New Roman"/>
-          <w:b w:val="0"/>
-          <w:bCs w:val="0"/>
-          <w:sz w:val="24"/>
-          <w:szCs w:val="22"/>
-        </w:rPr>
-        <w:t>ug</w:t>
-      </w:r>
-      <w:r>
-        <w:rPr>
-          <w:rFonts w:ascii="Times New Roman" w:hAnsi="Times New Roman" w:hint="eastAsia"/>
-          <w:b w:val="0"/>
-          <w:bCs w:val="0"/>
-          <w:sz w:val="24"/>
-          <w:szCs w:val="22"/>
-        </w:rPr>
-        <w:t>：程序退出时没有手动关闭定时器，可能会有</w:t>
-      </w:r>
-      <w:r>
-        <w:rPr>
-          <w:rFonts w:ascii="Times New Roman" w:hAnsi="Times New Roman" w:hint="eastAsia"/>
-          <w:b w:val="0"/>
-          <w:bCs w:val="0"/>
-          <w:sz w:val="24"/>
-          <w:szCs w:val="22"/>
-        </w:rPr>
-        <w:t>c</w:t>
-      </w:r>
-      <w:r>
-        <w:rPr>
-          <w:rFonts w:ascii="Times New Roman" w:hAnsi="Times New Roman"/>
-          <w:b w:val="0"/>
-          <w:bCs w:val="0"/>
-          <w:sz w:val="24"/>
-          <w:szCs w:val="22"/>
-        </w:rPr>
-        <w:t>rash</w:t>
-      </w:r>
-      <w:r>
-        <w:rPr>
-          <w:rFonts w:ascii="Times New Roman" w:hAnsi="Times New Roman" w:hint="eastAsia"/>
-          <w:b w:val="0"/>
-          <w:bCs w:val="0"/>
-          <w:sz w:val="24"/>
-          <w:szCs w:val="22"/>
-        </w:rPr>
-        <w:t>的提示。</w:t>
-      </w:r>
-      <w:bookmarkStart w:id="1" w:name="_GoBack"/>
-      <w:bookmarkEnd w:id="1"/>
-    </w:p>
-    <w:p/>
+        <w:t>输出结果中，如果测试失败，在最后显示“失败”字样。</w:t>
+      </w:r>
+    </w:p>
     <w:sectPr>
       <w:pgSz w:w="11906" w:h="16838"/>
       <w:pgMar w:top="1440" w:right="1800" w:bottom="1440" w:left="1800" w:header="851" w:footer="992" w:gutter="0"/>
@@ -5159,6 +5255,95 @@
     </w:lvl>
   </w:abstractNum>
   <w:abstractNum w:abstractNumId="6" w15:restartNumberingAfterBreak="0">
+    <w:nsid w:val="180361D9"/>
+    <w:multiLevelType w:val="hybridMultilevel"/>
+    <w:tmpl w:val="395E4E8C"/>
+    <w:lvl w:ilvl="0" w:tplc="8362DC06">
+      <w:start w:val="1"/>
+      <w:numFmt w:val="decimal"/>
+      <w:lvlText w:val="(%1)"/>
+      <w:lvlJc w:val="left"/>
+      <w:pPr>
+        <w:ind w:left="900" w:hanging="420"/>
+      </w:pPr>
+      <w:rPr>
+        <w:rFonts w:hint="eastAsia"/>
+      </w:rPr>
+    </w:lvl>
+    <w:lvl w:ilvl="1" w:tplc="04090019" w:tentative="1">
+      <w:start w:val="1"/>
+      <w:numFmt w:val="lowerLetter"/>
+      <w:lvlText w:val="%2)"/>
+      <w:lvlJc w:val="left"/>
+      <w:pPr>
+        <w:ind w:left="1320" w:hanging="420"/>
+      </w:pPr>
+    </w:lvl>
+    <w:lvl w:ilvl="2" w:tplc="0409001B" w:tentative="1">
+      <w:start w:val="1"/>
+      <w:numFmt w:val="lowerRoman"/>
+      <w:lvlText w:val="%3."/>
+      <w:lvlJc w:val="right"/>
+      <w:pPr>
+        <w:ind w:left="1740" w:hanging="420"/>
+      </w:pPr>
+    </w:lvl>
+    <w:lvl w:ilvl="3" w:tplc="0409000F" w:tentative="1">
+      <w:start w:val="1"/>
+      <w:numFmt w:val="decimal"/>
+      <w:lvlText w:val="%4."/>
+      <w:lvlJc w:val="left"/>
+      <w:pPr>
+        <w:ind w:left="2160" w:hanging="420"/>
+      </w:pPr>
+    </w:lvl>
+    <w:lvl w:ilvl="4" w:tplc="04090019" w:tentative="1">
+      <w:start w:val="1"/>
+      <w:numFmt w:val="lowerLetter"/>
+      <w:lvlText w:val="%5)"/>
+      <w:lvlJc w:val="left"/>
+      <w:pPr>
+        <w:ind w:left="2580" w:hanging="420"/>
+      </w:pPr>
+    </w:lvl>
+    <w:lvl w:ilvl="5" w:tplc="0409001B" w:tentative="1">
+      <w:start w:val="1"/>
+      <w:numFmt w:val="lowerRoman"/>
+      <w:lvlText w:val="%6."/>
+      <w:lvlJc w:val="right"/>
+      <w:pPr>
+        <w:ind w:left="3000" w:hanging="420"/>
+      </w:pPr>
+    </w:lvl>
+    <w:lvl w:ilvl="6" w:tplc="0409000F" w:tentative="1">
+      <w:start w:val="1"/>
+      <w:numFmt w:val="decimal"/>
+      <w:lvlText w:val="%7."/>
+      <w:lvlJc w:val="left"/>
+      <w:pPr>
+        <w:ind w:left="3420" w:hanging="420"/>
+      </w:pPr>
+    </w:lvl>
+    <w:lvl w:ilvl="7" w:tplc="04090019" w:tentative="1">
+      <w:start w:val="1"/>
+      <w:numFmt w:val="lowerLetter"/>
+      <w:lvlText w:val="%8)"/>
+      <w:lvlJc w:val="left"/>
+      <w:pPr>
+        <w:ind w:left="3840" w:hanging="420"/>
+      </w:pPr>
+    </w:lvl>
+    <w:lvl w:ilvl="8" w:tplc="0409001B" w:tentative="1">
+      <w:start w:val="1"/>
+      <w:numFmt w:val="lowerRoman"/>
+      <w:lvlText w:val="%9."/>
+      <w:lvlJc w:val="right"/>
+      <w:pPr>
+        <w:ind w:left="4260" w:hanging="420"/>
+      </w:pPr>
+    </w:lvl>
+  </w:abstractNum>
+  <w:abstractNum w:abstractNumId="7" w15:restartNumberingAfterBreak="0">
     <w:nsid w:val="22DB6C9B"/>
     <w:multiLevelType w:val="hybridMultilevel"/>
     <w:tmpl w:val="B6E4BE1E"/>
@@ -5247,7 +5432,7 @@
       </w:pPr>
     </w:lvl>
   </w:abstractNum>
-  <w:abstractNum w:abstractNumId="7" w15:restartNumberingAfterBreak="0">
+  <w:abstractNum w:abstractNumId="8" w15:restartNumberingAfterBreak="0">
     <w:nsid w:val="23547349"/>
     <w:multiLevelType w:val="hybridMultilevel"/>
     <w:tmpl w:val="04C44332"/>
@@ -5336,7 +5521,7 @@
       </w:pPr>
     </w:lvl>
   </w:abstractNum>
-  <w:abstractNum w:abstractNumId="8" w15:restartNumberingAfterBreak="0">
+  <w:abstractNum w:abstractNumId="9" w15:restartNumberingAfterBreak="0">
     <w:nsid w:val="297C2D3A"/>
     <w:multiLevelType w:val="multilevel"/>
     <w:tmpl w:val="2F1E08AC"/>
@@ -5457,7 +5642,7 @@
       </w:rPr>
     </w:lvl>
   </w:abstractNum>
-  <w:abstractNum w:abstractNumId="9" w15:restartNumberingAfterBreak="0">
+  <w:abstractNum w:abstractNumId="10" w15:restartNumberingAfterBreak="0">
     <w:nsid w:val="2DFE1F79"/>
     <w:multiLevelType w:val="hybridMultilevel"/>
     <w:tmpl w:val="B6E4BE1E"/>
@@ -5546,7 +5731,7 @@
       </w:pPr>
     </w:lvl>
   </w:abstractNum>
-  <w:abstractNum w:abstractNumId="10" w15:restartNumberingAfterBreak="0">
+  <w:abstractNum w:abstractNumId="11" w15:restartNumberingAfterBreak="0">
     <w:nsid w:val="348A5DB3"/>
     <w:multiLevelType w:val="hybridMultilevel"/>
     <w:tmpl w:val="B6E4BE1E"/>
@@ -5635,7 +5820,7 @@
       </w:pPr>
     </w:lvl>
   </w:abstractNum>
-  <w:abstractNum w:abstractNumId="11" w15:restartNumberingAfterBreak="0">
+  <w:abstractNum w:abstractNumId="12" w15:restartNumberingAfterBreak="0">
     <w:nsid w:val="376903E0"/>
     <w:multiLevelType w:val="hybridMultilevel"/>
     <w:tmpl w:val="B6E4BE1E"/>
@@ -5724,7 +5909,7 @@
       </w:pPr>
     </w:lvl>
   </w:abstractNum>
-  <w:abstractNum w:abstractNumId="12" w15:restartNumberingAfterBreak="0">
+  <w:abstractNum w:abstractNumId="13" w15:restartNumberingAfterBreak="0">
     <w:nsid w:val="37753E20"/>
     <w:multiLevelType w:val="hybridMultilevel"/>
     <w:tmpl w:val="1C0417DE"/>
@@ -5813,7 +5998,7 @@
       </w:pPr>
     </w:lvl>
   </w:abstractNum>
-  <w:abstractNum w:abstractNumId="13" w15:restartNumberingAfterBreak="0">
+  <w:abstractNum w:abstractNumId="14" w15:restartNumberingAfterBreak="0">
     <w:nsid w:val="390D67AE"/>
     <w:multiLevelType w:val="hybridMultilevel"/>
     <w:tmpl w:val="04C44332"/>
@@ -5902,7 +6087,7 @@
       </w:pPr>
     </w:lvl>
   </w:abstractNum>
-  <w:abstractNum w:abstractNumId="14" w15:restartNumberingAfterBreak="0">
+  <w:abstractNum w:abstractNumId="15" w15:restartNumberingAfterBreak="0">
     <w:nsid w:val="3B8B74BF"/>
     <w:multiLevelType w:val="hybridMultilevel"/>
     <w:tmpl w:val="0F5A59AA"/>
@@ -6015,7 +6200,7 @@
       </w:rPr>
     </w:lvl>
   </w:abstractNum>
-  <w:abstractNum w:abstractNumId="15" w15:restartNumberingAfterBreak="0">
+  <w:abstractNum w:abstractNumId="16" w15:restartNumberingAfterBreak="0">
     <w:nsid w:val="3CDE6232"/>
     <w:multiLevelType w:val="hybridMultilevel"/>
     <w:tmpl w:val="CC8A4982"/>
@@ -6128,7 +6313,7 @@
       </w:rPr>
     </w:lvl>
   </w:abstractNum>
-  <w:abstractNum w:abstractNumId="16" w15:restartNumberingAfterBreak="0">
+  <w:abstractNum w:abstractNumId="17" w15:restartNumberingAfterBreak="0">
     <w:nsid w:val="3E7D1384"/>
     <w:multiLevelType w:val="hybridMultilevel"/>
     <w:tmpl w:val="DFAA1172"/>
@@ -6241,7 +6426,7 @@
       </w:rPr>
     </w:lvl>
   </w:abstractNum>
-  <w:abstractNum w:abstractNumId="17" w15:restartNumberingAfterBreak="0">
+  <w:abstractNum w:abstractNumId="18" w15:restartNumberingAfterBreak="0">
     <w:nsid w:val="460F71A3"/>
     <w:multiLevelType w:val="hybridMultilevel"/>
     <w:tmpl w:val="B6E4BE1E"/>
@@ -6330,7 +6515,7 @@
       </w:pPr>
     </w:lvl>
   </w:abstractNum>
-  <w:abstractNum w:abstractNumId="18" w15:restartNumberingAfterBreak="0">
+  <w:abstractNum w:abstractNumId="19" w15:restartNumberingAfterBreak="0">
     <w:nsid w:val="4CD42DAB"/>
     <w:multiLevelType w:val="hybridMultilevel"/>
     <w:tmpl w:val="5B58D708"/>
@@ -6443,7 +6628,7 @@
       </w:rPr>
     </w:lvl>
   </w:abstractNum>
-  <w:abstractNum w:abstractNumId="19" w15:restartNumberingAfterBreak="0">
+  <w:abstractNum w:abstractNumId="20" w15:restartNumberingAfterBreak="0">
     <w:nsid w:val="50D11933"/>
     <w:multiLevelType w:val="multilevel"/>
     <w:tmpl w:val="C50ABD36"/>
@@ -6556,7 +6741,7 @@
       </w:rPr>
     </w:lvl>
   </w:abstractNum>
-  <w:abstractNum w:abstractNumId="20" w15:restartNumberingAfterBreak="0">
+  <w:abstractNum w:abstractNumId="21" w15:restartNumberingAfterBreak="0">
     <w:nsid w:val="5A912AFE"/>
     <w:multiLevelType w:val="hybridMultilevel"/>
     <w:tmpl w:val="04C44332"/>
@@ -6645,7 +6830,7 @@
       </w:pPr>
     </w:lvl>
   </w:abstractNum>
-  <w:abstractNum w:abstractNumId="21" w15:restartNumberingAfterBreak="0">
+  <w:abstractNum w:abstractNumId="22" w15:restartNumberingAfterBreak="0">
     <w:nsid w:val="74D26327"/>
     <w:multiLevelType w:val="hybridMultilevel"/>
     <w:tmpl w:val="B6E4BE1E"/>
@@ -6738,31 +6923,31 @@
     <w:abstractNumId w:val="1"/>
   </w:num>
   <w:num w:numId="2">
-    <w:abstractNumId w:val="8"/>
+    <w:abstractNumId w:val="9"/>
   </w:num>
   <w:num w:numId="3">
-    <w:abstractNumId w:val="16"/>
+    <w:abstractNumId w:val="17"/>
   </w:num>
   <w:num w:numId="4">
+    <w:abstractNumId w:val="13"/>
+  </w:num>
+  <w:num w:numId="5">
+    <w:abstractNumId w:val="21"/>
+  </w:num>
+  <w:num w:numId="6">
     <w:abstractNumId w:val="12"/>
   </w:num>
-  <w:num w:numId="5">
-    <w:abstractNumId w:val="20"/>
-  </w:num>
-  <w:num w:numId="6">
-    <w:abstractNumId w:val="11"/>
-  </w:num>
   <w:num w:numId="7">
-    <w:abstractNumId w:val="13"/>
+    <w:abstractNumId w:val="14"/>
   </w:num>
   <w:num w:numId="8">
-    <w:abstractNumId w:val="10"/>
+    <w:abstractNumId w:val="11"/>
   </w:num>
   <w:num w:numId="9">
     <w:abstractNumId w:val="4"/>
   </w:num>
   <w:num w:numId="10">
-    <w:abstractNumId w:val="21"/>
+    <w:abstractNumId w:val="22"/>
   </w:num>
   <w:num w:numId="11">
     <w:abstractNumId w:val="0"/>
@@ -6771,34 +6956,37 @@
     <w:abstractNumId w:val="2"/>
   </w:num>
   <w:num w:numId="13">
-    <w:abstractNumId w:val="7"/>
+    <w:abstractNumId w:val="8"/>
   </w:num>
   <w:num w:numId="14">
-    <w:abstractNumId w:val="17"/>
+    <w:abstractNumId w:val="18"/>
   </w:num>
   <w:num w:numId="15">
     <w:abstractNumId w:val="3"/>
   </w:num>
   <w:num w:numId="16">
-    <w:abstractNumId w:val="6"/>
+    <w:abstractNumId w:val="7"/>
   </w:num>
   <w:num w:numId="17">
-    <w:abstractNumId w:val="9"/>
+    <w:abstractNumId w:val="10"/>
   </w:num>
   <w:num w:numId="18">
-    <w:abstractNumId w:val="18"/>
+    <w:abstractNumId w:val="19"/>
   </w:num>
   <w:num w:numId="19">
-    <w:abstractNumId w:val="14"/>
+    <w:abstractNumId w:val="15"/>
   </w:num>
   <w:num w:numId="20">
-    <w:abstractNumId w:val="15"/>
+    <w:abstractNumId w:val="16"/>
   </w:num>
   <w:num w:numId="21">
-    <w:abstractNumId w:val="19"/>
+    <w:abstractNumId w:val="20"/>
   </w:num>
   <w:num w:numId="22">
     <w:abstractNumId w:val="5"/>
+  </w:num>
+  <w:num w:numId="23">
+    <w:abstractNumId w:val="6"/>
   </w:num>
   <w:numIdMacAtCleanup w:val="22"/>
 </w:numbering>
@@ -7910,7 +8098,7 @@
 </file>
 
 <file path=customXml/itemProps1.xml><?xml version="1.0" encoding="utf-8"?>
-<ds:datastoreItem xmlns:ds="http://schemas.openxmlformats.org/officeDocument/2006/customXml" ds:itemID="{5D5C9388-757D-47A1-9003-05EFE6334841}">
+<ds:datastoreItem xmlns:ds="http://schemas.openxmlformats.org/officeDocument/2006/customXml" ds:itemID="{14F18A0D-6E1E-4212-91D4-455A08832F4A}">
   <ds:schemaRefs>
     <ds:schemaRef ds:uri="http://schemas.openxmlformats.org/officeDocument/2006/bibliography"/>
   </ds:schemaRefs>

</xml_diff>